<commit_message>
Adding tests and logic for index.
</commit_message>
<xml_diff>
--- a/Week 7/Notes.docx
+++ b/Week 7/Notes.docx
@@ -637,10 +637,1937 @@
         <w:t xml:space="preserve"> another running the web application to talk to one another </w:t>
       </w:r>
     </w:p>
+    <w:p/>
+    <w:p>
+      <w:pPr>
+        <w:rPr>
+          <w:b/>
+        </w:rPr>
+      </w:pPr>
+      <w:r>
+        <w:rPr>
+          <w:b/>
+        </w:rPr>
+        <w:t>Project Notes</w:t>
+      </w:r>
+    </w:p>
+    <w:p>
+      <w:pPr>
+        <w:pStyle w:val="ListParagraph"/>
+        <w:numPr>
+          <w:ilvl w:val="0"/>
+          <w:numId w:val="9"/>
+        </w:numPr>
+      </w:pPr>
+      <w:r>
+        <w:t>New Post</w:t>
+      </w:r>
+    </w:p>
+    <w:p>
+      <w:r>
+        <w:t>Index route should show a form that allows user to write text-</w:t>
+      </w:r>
+      <w:proofErr w:type="spellStart"/>
+      <w:r>
+        <w:t>base</w:t>
+      </w:r>
+      <w:proofErr w:type="spellEnd"/>
+      <w:r>
+        <w:t xml:space="preserve"> post. This post should contain 2 things (</w:t>
+      </w:r>
+      <w:proofErr w:type="spellStart"/>
+      <w:r>
+        <w:t>i</w:t>
+      </w:r>
+      <w:proofErr w:type="spellEnd"/>
+      <w:r>
+        <w:t xml:space="preserve">) </w:t>
+      </w:r>
+      <w:proofErr w:type="spellStart"/>
+      <w:r>
+        <w:t>textarea</w:t>
+      </w:r>
+      <w:proofErr w:type="spellEnd"/>
+      <w:r>
+        <w:t xml:space="preserve"> for post content (ii) submit button with name post </w:t>
+      </w:r>
+    </w:p>
+    <w:p>
+      <w:r>
+        <w:t>Index route should also displ</w:t>
+      </w:r>
+      <w:r>
+        <w:t>ay the author’s post below</w:t>
+      </w:r>
+    </w:p>
+    <w:p>
+      <w:r>
+        <w:t>After writing a new post, then user should be redirected to their home page. Which should contain a feed of all their post</w:t>
+      </w:r>
+    </w:p>
+    <w:p>
+      <w:r>
+        <w:t xml:space="preserve">Tests required </w:t>
+      </w:r>
+    </w:p>
+    <w:p>
+      <w:pPr>
+        <w:pStyle w:val="ListParagraph"/>
+        <w:numPr>
+          <w:ilvl w:val="0"/>
+          <w:numId w:val="19"/>
+        </w:numPr>
+      </w:pPr>
+      <w:r>
+        <w:t xml:space="preserve">Unit test on </w:t>
+      </w:r>
+      <w:proofErr w:type="spellStart"/>
+      <w:r>
+        <w:t>Django</w:t>
+      </w:r>
+      <w:proofErr w:type="spellEnd"/>
+      <w:r>
+        <w:t xml:space="preserve"> Model Method </w:t>
+      </w:r>
+      <w:proofErr w:type="spellStart"/>
+      <w:r>
+        <w:t>create_post</w:t>
+      </w:r>
+      <w:proofErr w:type="spellEnd"/>
+      <w:r>
+        <w:t xml:space="preserve"> to ensure that tests are created</w:t>
+      </w:r>
+    </w:p>
+    <w:p>
+      <w:pPr>
+        <w:pStyle w:val="ListParagraph"/>
+        <w:numPr>
+          <w:ilvl w:val="0"/>
+          <w:numId w:val="19"/>
+        </w:numPr>
+      </w:pPr>
+      <w:r>
+        <w:lastRenderedPageBreak/>
+        <w:t>Integration test with Client to show that route is working and correct template is used with get request</w:t>
+      </w:r>
+    </w:p>
+    <w:p>
+      <w:pPr>
+        <w:pStyle w:val="ListParagraph"/>
+        <w:numPr>
+          <w:ilvl w:val="0"/>
+          <w:numId w:val="19"/>
+        </w:numPr>
+      </w:pPr>
+      <w:r>
+        <w:t>Integration test with Client to show that form can successfully post to route and save data to model.</w:t>
+      </w:r>
+    </w:p>
     <w:p>
       <w:bookmarkStart w:id="0" w:name="_GoBack"/>
       <w:bookmarkEnd w:id="0"/>
     </w:p>
+    <w:p>
+      <w:pPr>
+        <w:pStyle w:val="ListParagraph"/>
+        <w:numPr>
+          <w:ilvl w:val="0"/>
+          <w:numId w:val="9"/>
+        </w:numPr>
+      </w:pPr>
+      <w:r>
+        <w:t>All Posts</w:t>
+      </w:r>
+    </w:p>
+    <w:p>
+      <w:r>
+        <w:t>New template where all posts should be shown in chronological order with most recent first. Each post should contain (</w:t>
+      </w:r>
+      <w:proofErr w:type="spellStart"/>
+      <w:r>
+        <w:t>i</w:t>
+      </w:r>
+      <w:proofErr w:type="spellEnd"/>
+      <w:r>
+        <w:t>) username of poster (ii) post content (iii) date and time of post (iv) number of likes the post has which defaults to 0</w:t>
+      </w:r>
+    </w:p>
+    <w:p>
+      <w:r>
+        <w:t>Must apply pagination here as well</w:t>
+      </w:r>
+    </w:p>
+    <w:p>
+      <w:pPr>
+        <w:pStyle w:val="ListParagraph"/>
+        <w:numPr>
+          <w:ilvl w:val="0"/>
+          <w:numId w:val="9"/>
+        </w:numPr>
+      </w:pPr>
+      <w:r>
+        <w:t>Username</w:t>
+      </w:r>
+    </w:p>
+    <w:p>
+      <w:r>
+        <w:t>Username should lead to profile page. Need the following information</w:t>
+      </w:r>
+    </w:p>
+    <w:p>
+      <w:pPr>
+        <w:pStyle w:val="ListParagraph"/>
+        <w:numPr>
+          <w:ilvl w:val="0"/>
+          <w:numId w:val="5"/>
+        </w:numPr>
+      </w:pPr>
+      <w:r>
+        <w:t>Number of followers of the user, number of people the user follows</w:t>
+      </w:r>
+    </w:p>
+    <w:p>
+      <w:pPr>
+        <w:pStyle w:val="ListParagraph"/>
+        <w:numPr>
+          <w:ilvl w:val="0"/>
+          <w:numId w:val="5"/>
+        </w:numPr>
+      </w:pPr>
+      <w:r>
+        <w:t>All posts in reverse chronological order i.e. most recent first</w:t>
+      </w:r>
+    </w:p>
+    <w:p>
+      <w:pPr>
+        <w:pStyle w:val="ListParagraph"/>
+        <w:numPr>
+          <w:ilvl w:val="0"/>
+          <w:numId w:val="5"/>
+        </w:numPr>
+      </w:pPr>
+      <w:r>
+        <w:t xml:space="preserve">IF current user is not host of page, have follow or </w:t>
+      </w:r>
+      <w:proofErr w:type="spellStart"/>
+      <w:r>
+        <w:t>unfollow</w:t>
+      </w:r>
+      <w:proofErr w:type="spellEnd"/>
+      <w:r>
+        <w:t xml:space="preserve"> button</w:t>
+      </w:r>
+    </w:p>
+    <w:p>
+      <w:pPr>
+        <w:pStyle w:val="ListParagraph"/>
+        <w:numPr>
+          <w:ilvl w:val="1"/>
+          <w:numId w:val="5"/>
+        </w:numPr>
+      </w:pPr>
+      <w:r>
+        <w:t>Means require logic to determine whether (</w:t>
+      </w:r>
+      <w:proofErr w:type="spellStart"/>
+      <w:r>
+        <w:t>i</w:t>
+      </w:r>
+      <w:proofErr w:type="spellEnd"/>
+      <w:r>
+        <w:t xml:space="preserve">) user is signed in (ii) user is viewing his own profile </w:t>
+      </w:r>
+      <w:r>
+        <w:br/>
+      </w:r>
+    </w:p>
+    <w:p>
+      <w:pPr>
+        <w:pStyle w:val="ListParagraph"/>
+        <w:numPr>
+          <w:ilvl w:val="0"/>
+          <w:numId w:val="9"/>
+        </w:numPr>
+      </w:pPr>
+      <w:r>
+        <w:t>Following</w:t>
+      </w:r>
+    </w:p>
+    <w:p>
+      <w:r>
+        <w:t>Same as All Posts but they can only see posts by users that the current user follows. Apply pagination here</w:t>
+      </w:r>
+    </w:p>
+    <w:p>
+      <w:pPr>
+        <w:pStyle w:val="ListParagraph"/>
+        <w:numPr>
+          <w:ilvl w:val="0"/>
+          <w:numId w:val="9"/>
+        </w:numPr>
+      </w:pPr>
+      <w:r>
+        <w:t xml:space="preserve">Edit Post </w:t>
+      </w:r>
+    </w:p>
+    <w:p/>
+    <w:p>
+      <w:r>
+        <w:t>Data Model</w:t>
+      </w:r>
+    </w:p>
+    <w:p>
+      <w:pPr>
+        <w:pStyle w:val="ListParagraph"/>
+        <w:numPr>
+          <w:ilvl w:val="0"/>
+          <w:numId w:val="11"/>
+        </w:numPr>
+      </w:pPr>
+      <w:r>
+        <w:t>Tables to have are (</w:t>
+      </w:r>
+      <w:proofErr w:type="spellStart"/>
+      <w:r>
+        <w:t>i</w:t>
+      </w:r>
+      <w:proofErr w:type="spellEnd"/>
+      <w:r>
+        <w:t>) User (ii) Post</w:t>
+      </w:r>
+    </w:p>
+    <w:p>
+      <w:pPr>
+        <w:pStyle w:val="ListParagraph"/>
+        <w:numPr>
+          <w:ilvl w:val="0"/>
+          <w:numId w:val="11"/>
+        </w:numPr>
+      </w:pPr>
+      <w:r>
+        <w:t xml:space="preserve">User should contain the following </w:t>
+      </w:r>
+    </w:p>
+    <w:p>
+      <w:pPr>
+        <w:pStyle w:val="ListParagraph"/>
+        <w:numPr>
+          <w:ilvl w:val="1"/>
+          <w:numId w:val="11"/>
+        </w:numPr>
+      </w:pPr>
+      <w:r>
+        <w:t xml:space="preserve">Followers -&gt; Many to many relationship. This should be self-referencing. A single user can have many followers. A follower can have many following. </w:t>
+      </w:r>
+    </w:p>
+    <w:p>
+      <w:pPr>
+        <w:pStyle w:val="ListParagraph"/>
+        <w:numPr>
+          <w:ilvl w:val="1"/>
+          <w:numId w:val="11"/>
+        </w:numPr>
+      </w:pPr>
+      <w:r>
+        <w:t xml:space="preserve">Following -&gt; </w:t>
+      </w:r>
+      <w:r>
+        <w:t>Same as above</w:t>
+      </w:r>
+    </w:p>
+    <w:p>
+      <w:pPr>
+        <w:pStyle w:val="ListParagraph"/>
+        <w:numPr>
+          <w:ilvl w:val="1"/>
+          <w:numId w:val="11"/>
+        </w:numPr>
+        <w:rPr>
+          <w:color w:val="FF0000"/>
+        </w:rPr>
+      </w:pPr>
+      <w:r>
+        <w:rPr>
+          <w:color w:val="FF0000"/>
+        </w:rPr>
+        <w:t>Check this</w:t>
+      </w:r>
+    </w:p>
+    <w:p>
+      <w:pPr>
+        <w:pStyle w:val="ListParagraph"/>
+        <w:numPr>
+          <w:ilvl w:val="0"/>
+          <w:numId w:val="11"/>
+        </w:numPr>
+      </w:pPr>
+      <w:r>
+        <w:t xml:space="preserve">Posts </w:t>
+      </w:r>
+    </w:p>
+    <w:p>
+      <w:pPr>
+        <w:pStyle w:val="ListParagraph"/>
+        <w:numPr>
+          <w:ilvl w:val="1"/>
+          <w:numId w:val="11"/>
+        </w:numPr>
+      </w:pPr>
+      <w:r>
+        <w:t xml:space="preserve">Author -&gt; </w:t>
+      </w:r>
+      <w:proofErr w:type="spellStart"/>
+      <w:r>
+        <w:t>User_ID</w:t>
+      </w:r>
+      <w:proofErr w:type="spellEnd"/>
+      <w:r>
+        <w:t xml:space="preserve"> foreign key</w:t>
+      </w:r>
+    </w:p>
+    <w:p>
+      <w:pPr>
+        <w:pStyle w:val="ListParagraph"/>
+        <w:numPr>
+          <w:ilvl w:val="1"/>
+          <w:numId w:val="11"/>
+        </w:numPr>
+      </w:pPr>
+      <w:r>
+        <w:t>Post content -&gt; Text</w:t>
+      </w:r>
+    </w:p>
+    <w:p>
+      <w:pPr>
+        <w:pStyle w:val="ListParagraph"/>
+        <w:numPr>
+          <w:ilvl w:val="1"/>
+          <w:numId w:val="11"/>
+        </w:numPr>
+      </w:pPr>
+      <w:r>
+        <w:t>Timestamp -&gt; Date and Time</w:t>
+      </w:r>
+    </w:p>
+    <w:p>
+      <w:pPr>
+        <w:pStyle w:val="ListParagraph"/>
+        <w:numPr>
+          <w:ilvl w:val="0"/>
+          <w:numId w:val="11"/>
+        </w:numPr>
+      </w:pPr>
+      <w:r>
+        <w:t>Likes</w:t>
+      </w:r>
+    </w:p>
+    <w:p>
+      <w:pPr>
+        <w:pStyle w:val="ListParagraph"/>
+        <w:numPr>
+          <w:ilvl w:val="1"/>
+          <w:numId w:val="11"/>
+        </w:numPr>
+      </w:pPr>
+      <w:proofErr w:type="spellStart"/>
+      <w:r>
+        <w:t>User_Id</w:t>
+      </w:r>
+      <w:proofErr w:type="spellEnd"/>
+    </w:p>
+    <w:p>
+      <w:pPr>
+        <w:pStyle w:val="ListParagraph"/>
+        <w:numPr>
+          <w:ilvl w:val="1"/>
+          <w:numId w:val="11"/>
+        </w:numPr>
+      </w:pPr>
+      <w:proofErr w:type="spellStart"/>
+      <w:r>
+        <w:t>Post_id</w:t>
+      </w:r>
+      <w:proofErr w:type="spellEnd"/>
+    </w:p>
+    <w:p>
+      <w:pPr>
+        <w:pStyle w:val="ListParagraph"/>
+        <w:numPr>
+          <w:ilvl w:val="1"/>
+          <w:numId w:val="11"/>
+        </w:numPr>
+      </w:pPr>
+      <w:r>
+        <w:t>Timestamp</w:t>
+      </w:r>
+    </w:p>
+    <w:p/>
+    <w:p>
+      <w:r>
+        <w:t xml:space="preserve">APIs required </w:t>
+      </w:r>
+    </w:p>
+    <w:p>
+      <w:r>
+        <w:lastRenderedPageBreak/>
+        <w:t>To send likes and unlike</w:t>
+      </w:r>
+    </w:p>
+    <w:p>
+      <w:r>
+        <w:t xml:space="preserve">To send follow or </w:t>
+      </w:r>
+      <w:proofErr w:type="spellStart"/>
+      <w:r>
+        <w:t>unfollow</w:t>
+      </w:r>
+      <w:proofErr w:type="spellEnd"/>
+    </w:p>
+    <w:p/>
+    <w:p>
+      <w:r>
+        <w:t xml:space="preserve">OOP Design </w:t>
+      </w:r>
+    </w:p>
+    <w:p>
+      <w:pPr>
+        <w:pStyle w:val="ListParagraph"/>
+        <w:numPr>
+          <w:ilvl w:val="0"/>
+          <w:numId w:val="15"/>
+        </w:numPr>
+      </w:pPr>
+      <w:r>
+        <w:t>User Object</w:t>
+      </w:r>
+    </w:p>
+    <w:p>
+      <w:pPr>
+        <w:pStyle w:val="ListParagraph"/>
+        <w:numPr>
+          <w:ilvl w:val="1"/>
+          <w:numId w:val="15"/>
+        </w:numPr>
+      </w:pPr>
+      <w:r>
+        <w:t>Given a post should like that post</w:t>
+      </w:r>
+    </w:p>
+    <w:p>
+      <w:pPr>
+        <w:pStyle w:val="ListParagraph"/>
+        <w:numPr>
+          <w:ilvl w:val="1"/>
+          <w:numId w:val="15"/>
+        </w:numPr>
+      </w:pPr>
+      <w:r>
+        <w:t>Given a post unlike that post</w:t>
+      </w:r>
+    </w:p>
+    <w:p>
+      <w:pPr>
+        <w:pStyle w:val="ListParagraph"/>
+        <w:numPr>
+          <w:ilvl w:val="1"/>
+          <w:numId w:val="15"/>
+        </w:numPr>
+      </w:pPr>
+      <w:r>
+        <w:t>Given another user, follow that user</w:t>
+      </w:r>
+    </w:p>
+    <w:p>
+      <w:pPr>
+        <w:pStyle w:val="ListParagraph"/>
+        <w:numPr>
+          <w:ilvl w:val="1"/>
+          <w:numId w:val="15"/>
+        </w:numPr>
+      </w:pPr>
+      <w:r>
+        <w:t xml:space="preserve">Given a user </w:t>
+      </w:r>
+      <w:proofErr w:type="spellStart"/>
+      <w:r>
+        <w:t>unfollower</w:t>
+      </w:r>
+      <w:proofErr w:type="spellEnd"/>
+      <w:r>
+        <w:t xml:space="preserve"> that user</w:t>
+      </w:r>
+    </w:p>
+    <w:p/>
+    <w:p>
+      <w:pPr>
+        <w:pStyle w:val="ListParagraph"/>
+        <w:numPr>
+          <w:ilvl w:val="0"/>
+          <w:numId w:val="15"/>
+        </w:numPr>
+      </w:pPr>
+      <w:r>
+        <w:t>Post object</w:t>
+      </w:r>
+    </w:p>
+    <w:p/>
+    <w:p/>
+    <w:p/>
+    <w:p>
+      <w:proofErr w:type="spellStart"/>
+      <w:r>
+        <w:t>Django</w:t>
+      </w:r>
+      <w:proofErr w:type="spellEnd"/>
+      <w:r>
+        <w:t xml:space="preserve"> Concepts</w:t>
+      </w:r>
+    </w:p>
+    <w:p>
+      <w:pPr>
+        <w:pStyle w:val="ListParagraph"/>
+        <w:numPr>
+          <w:ilvl w:val="0"/>
+          <w:numId w:val="13"/>
+        </w:numPr>
+      </w:pPr>
+      <w:r>
+        <w:t>Making queries</w:t>
+      </w:r>
+    </w:p>
+    <w:p>
+      <w:proofErr w:type="spellStart"/>
+      <w:r>
+        <w:t>QuerySet</w:t>
+      </w:r>
+      <w:proofErr w:type="spellEnd"/>
+      <w:r>
+        <w:t xml:space="preserve"> -&gt; </w:t>
+      </w:r>
+      <w:proofErr w:type="spellStart"/>
+      <w:r>
+        <w:t>Reprsents</w:t>
+      </w:r>
+      <w:proofErr w:type="spellEnd"/>
+      <w:r>
+        <w:t xml:space="preserve"> a collection of objects from database. It can contain filters which narrow down the query results based on the given parameters. </w:t>
+      </w:r>
+      <w:proofErr w:type="spellStart"/>
+      <w:r>
+        <w:t>QuerySets</w:t>
+      </w:r>
+      <w:proofErr w:type="spellEnd"/>
+      <w:r>
+        <w:t xml:space="preserve"> roughly correspond to the SQL keyword SELECT and a filter is a limiting clause such as WHERE or LIMIT</w:t>
+      </w:r>
+    </w:p>
+    <w:p>
+      <w:r>
+        <w:t xml:space="preserve">Manager -&gt; Every model has 1 manager and it is called objects by default. A manager is the main source of </w:t>
+      </w:r>
+      <w:proofErr w:type="spellStart"/>
+      <w:r>
+        <w:t>QuerySets</w:t>
+      </w:r>
+      <w:proofErr w:type="spellEnd"/>
+      <w:r>
+        <w:t xml:space="preserve"> for a model. They are basically an interface which database query operations are provided to </w:t>
+      </w:r>
+      <w:proofErr w:type="spellStart"/>
+      <w:r>
+        <w:t>Django</w:t>
+      </w:r>
+      <w:proofErr w:type="spellEnd"/>
+      <w:r>
+        <w:t xml:space="preserve"> models.  </w:t>
+      </w:r>
+    </w:p>
+    <w:p>
+      <w:r>
+        <w:t>Queries therefore start like this</w:t>
+      </w:r>
+    </w:p>
+    <w:p>
+      <w:proofErr w:type="spellStart"/>
+      <w:proofErr w:type="gramStart"/>
+      <w:r>
+        <w:t>modelName.objects.filter</w:t>
+      </w:r>
+      <w:proofErr w:type="spellEnd"/>
+      <w:r>
+        <w:t>(</w:t>
+      </w:r>
+      <w:proofErr w:type="gramEnd"/>
+      <w:r>
+        <w:t>…..)</w:t>
+      </w:r>
+    </w:p>
+    <w:p>
+      <w:r>
+        <w:t>Example:</w:t>
+      </w:r>
+    </w:p>
+    <w:p>
+      <w:pPr>
+        <w:tabs>
+          <w:tab w:val="left" w:pos="916"/>
+          <w:tab w:val="left" w:pos="1832"/>
+          <w:tab w:val="left" w:pos="2748"/>
+          <w:tab w:val="left" w:pos="3664"/>
+          <w:tab w:val="left" w:pos="4580"/>
+          <w:tab w:val="left" w:pos="5496"/>
+          <w:tab w:val="left" w:pos="6412"/>
+          <w:tab w:val="left" w:pos="7328"/>
+          <w:tab w:val="left" w:pos="8244"/>
+          <w:tab w:val="left" w:pos="9160"/>
+          <w:tab w:val="left" w:pos="10076"/>
+          <w:tab w:val="left" w:pos="10992"/>
+          <w:tab w:val="left" w:pos="11908"/>
+          <w:tab w:val="left" w:pos="12824"/>
+          <w:tab w:val="left" w:pos="13740"/>
+          <w:tab w:val="left" w:pos="14656"/>
+        </w:tabs>
+        <w:spacing w:before="225" w:after="225" w:line="240" w:lineRule="auto"/>
+        <w:ind w:left="300" w:right="300"/>
+        <w:rPr>
+          <w:rFonts w:ascii="Consolas" w:eastAsia="Times New Roman" w:hAnsi="Consolas" w:cs="Courier New"/>
+          <w:color w:val="0C4B33"/>
+          <w:sz w:val="21"/>
+          <w:szCs w:val="21"/>
+          <w:lang w:eastAsia="en-GB"/>
+        </w:rPr>
+      </w:pPr>
+      <w:r>
+        <w:rPr>
+          <w:rFonts w:ascii="Consolas" w:eastAsia="Times New Roman" w:hAnsi="Consolas" w:cs="Courier New"/>
+          <w:b/>
+          <w:bCs/>
+          <w:color w:val="000080"/>
+          <w:sz w:val="21"/>
+          <w:szCs w:val="21"/>
+          <w:lang w:eastAsia="en-GB"/>
+        </w:rPr>
+        <w:t xml:space="preserve">&gt;&gt;&gt; </w:t>
+      </w:r>
+      <w:proofErr w:type="spellStart"/>
+      <w:proofErr w:type="gramStart"/>
+      <w:r>
+        <w:rPr>
+          <w:rFonts w:ascii="Consolas" w:eastAsia="Times New Roman" w:hAnsi="Consolas" w:cs="Courier New"/>
+          <w:color w:val="0C4B33"/>
+          <w:sz w:val="21"/>
+          <w:szCs w:val="21"/>
+          <w:lang w:eastAsia="en-GB"/>
+        </w:rPr>
+        <w:t>Entry</w:t>
+      </w:r>
+      <w:r>
+        <w:rPr>
+          <w:rFonts w:ascii="Consolas" w:eastAsia="Times New Roman" w:hAnsi="Consolas" w:cs="Courier New"/>
+          <w:color w:val="666666"/>
+          <w:sz w:val="21"/>
+          <w:szCs w:val="21"/>
+          <w:lang w:eastAsia="en-GB"/>
+        </w:rPr>
+        <w:t>.</w:t>
+      </w:r>
+      <w:r>
+        <w:rPr>
+          <w:rFonts w:ascii="Consolas" w:eastAsia="Times New Roman" w:hAnsi="Consolas" w:cs="Courier New"/>
+          <w:color w:val="0C4B33"/>
+          <w:sz w:val="21"/>
+          <w:szCs w:val="21"/>
+          <w:lang w:eastAsia="en-GB"/>
+        </w:rPr>
+        <w:t>objects</w:t>
+      </w:r>
+      <w:r>
+        <w:rPr>
+          <w:rFonts w:ascii="Consolas" w:eastAsia="Times New Roman" w:hAnsi="Consolas" w:cs="Courier New"/>
+          <w:color w:val="666666"/>
+          <w:sz w:val="21"/>
+          <w:szCs w:val="21"/>
+          <w:lang w:eastAsia="en-GB"/>
+        </w:rPr>
+        <w:t>.</w:t>
+      </w:r>
+      <w:r>
+        <w:rPr>
+          <w:rFonts w:ascii="Consolas" w:eastAsia="Times New Roman" w:hAnsi="Consolas" w:cs="Courier New"/>
+          <w:color w:val="0C4B33"/>
+          <w:sz w:val="21"/>
+          <w:szCs w:val="21"/>
+          <w:lang w:eastAsia="en-GB"/>
+        </w:rPr>
+        <w:t>filter</w:t>
+      </w:r>
+      <w:proofErr w:type="spellEnd"/>
+      <w:r>
+        <w:rPr>
+          <w:rFonts w:ascii="Consolas" w:eastAsia="Times New Roman" w:hAnsi="Consolas" w:cs="Courier New"/>
+          <w:color w:val="0C4B33"/>
+          <w:sz w:val="21"/>
+          <w:szCs w:val="21"/>
+          <w:lang w:eastAsia="en-GB"/>
+        </w:rPr>
+        <w:t>(</w:t>
+      </w:r>
+      <w:proofErr w:type="gramEnd"/>
+    </w:p>
+    <w:p>
+      <w:pPr>
+        <w:tabs>
+          <w:tab w:val="left" w:pos="916"/>
+          <w:tab w:val="left" w:pos="1832"/>
+          <w:tab w:val="left" w:pos="2748"/>
+          <w:tab w:val="left" w:pos="3664"/>
+          <w:tab w:val="left" w:pos="4580"/>
+          <w:tab w:val="left" w:pos="5496"/>
+          <w:tab w:val="left" w:pos="6412"/>
+          <w:tab w:val="left" w:pos="7328"/>
+          <w:tab w:val="left" w:pos="8244"/>
+          <w:tab w:val="left" w:pos="9160"/>
+          <w:tab w:val="left" w:pos="10076"/>
+          <w:tab w:val="left" w:pos="10992"/>
+          <w:tab w:val="left" w:pos="11908"/>
+          <w:tab w:val="left" w:pos="12824"/>
+          <w:tab w:val="left" w:pos="13740"/>
+          <w:tab w:val="left" w:pos="14656"/>
+        </w:tabs>
+        <w:spacing w:before="225" w:after="225" w:line="240" w:lineRule="auto"/>
+        <w:ind w:left="300" w:right="300"/>
+        <w:rPr>
+          <w:rFonts w:ascii="Consolas" w:eastAsia="Times New Roman" w:hAnsi="Consolas" w:cs="Courier New"/>
+          <w:color w:val="0C4B33"/>
+          <w:sz w:val="21"/>
+          <w:szCs w:val="21"/>
+          <w:lang w:eastAsia="en-GB"/>
+        </w:rPr>
+      </w:pPr>
+      <w:r>
+        <w:rPr>
+          <w:rFonts w:ascii="Consolas" w:eastAsia="Times New Roman" w:hAnsi="Consolas" w:cs="Courier New"/>
+          <w:b/>
+          <w:bCs/>
+          <w:color w:val="000080"/>
+          <w:sz w:val="21"/>
+          <w:szCs w:val="21"/>
+          <w:lang w:eastAsia="en-GB"/>
+        </w:rPr>
+        <w:t xml:space="preserve">... </w:t>
+      </w:r>
+      <w:r>
+        <w:rPr>
+          <w:rFonts w:ascii="Consolas" w:eastAsia="Times New Roman" w:hAnsi="Consolas" w:cs="Courier New"/>
+          <w:color w:val="0C4B33"/>
+          <w:sz w:val="21"/>
+          <w:szCs w:val="21"/>
+          <w:lang w:eastAsia="en-GB"/>
+        </w:rPr>
+        <w:t xml:space="preserve">    headline__</w:t>
+      </w:r>
+      <w:proofErr w:type="spellStart"/>
+      <w:r>
+        <w:rPr>
+          <w:rFonts w:ascii="Consolas" w:eastAsia="Times New Roman" w:hAnsi="Consolas" w:cs="Courier New"/>
+          <w:color w:val="0C4B33"/>
+          <w:sz w:val="21"/>
+          <w:szCs w:val="21"/>
+          <w:lang w:eastAsia="en-GB"/>
+        </w:rPr>
+        <w:t>startswith</w:t>
+      </w:r>
+      <w:proofErr w:type="spellEnd"/>
+      <w:r>
+        <w:rPr>
+          <w:rFonts w:ascii="Consolas" w:eastAsia="Times New Roman" w:hAnsi="Consolas" w:cs="Courier New"/>
+          <w:color w:val="666666"/>
+          <w:sz w:val="21"/>
+          <w:szCs w:val="21"/>
+          <w:lang w:eastAsia="en-GB"/>
+        </w:rPr>
+        <w:t>=</w:t>
+      </w:r>
+      <w:r>
+        <w:rPr>
+          <w:rFonts w:ascii="Consolas" w:eastAsia="Times New Roman" w:hAnsi="Consolas" w:cs="Courier New"/>
+          <w:color w:val="BA2121"/>
+          <w:sz w:val="21"/>
+          <w:szCs w:val="21"/>
+          <w:lang w:eastAsia="en-GB"/>
+        </w:rPr>
+        <w:t>'What'</w:t>
+      </w:r>
+    </w:p>
+    <w:p>
+      <w:pPr>
+        <w:tabs>
+          <w:tab w:val="left" w:pos="916"/>
+          <w:tab w:val="left" w:pos="1832"/>
+          <w:tab w:val="left" w:pos="2748"/>
+          <w:tab w:val="left" w:pos="3664"/>
+          <w:tab w:val="left" w:pos="4580"/>
+          <w:tab w:val="left" w:pos="5496"/>
+          <w:tab w:val="left" w:pos="6412"/>
+          <w:tab w:val="left" w:pos="7328"/>
+          <w:tab w:val="left" w:pos="8244"/>
+          <w:tab w:val="left" w:pos="9160"/>
+          <w:tab w:val="left" w:pos="10076"/>
+          <w:tab w:val="left" w:pos="10992"/>
+          <w:tab w:val="left" w:pos="11908"/>
+          <w:tab w:val="left" w:pos="12824"/>
+          <w:tab w:val="left" w:pos="13740"/>
+          <w:tab w:val="left" w:pos="14656"/>
+        </w:tabs>
+        <w:spacing w:before="225" w:after="225" w:line="240" w:lineRule="auto"/>
+        <w:ind w:left="300" w:right="300"/>
+        <w:rPr>
+          <w:rFonts w:ascii="Consolas" w:eastAsia="Times New Roman" w:hAnsi="Consolas" w:cs="Courier New"/>
+          <w:color w:val="0C4B33"/>
+          <w:sz w:val="21"/>
+          <w:szCs w:val="21"/>
+          <w:lang w:eastAsia="en-GB"/>
+        </w:rPr>
+      </w:pPr>
+      <w:r>
+        <w:rPr>
+          <w:rFonts w:ascii="Consolas" w:eastAsia="Times New Roman" w:hAnsi="Consolas" w:cs="Courier New"/>
+          <w:b/>
+          <w:bCs/>
+          <w:color w:val="000080"/>
+          <w:sz w:val="21"/>
+          <w:szCs w:val="21"/>
+          <w:lang w:eastAsia="en-GB"/>
+        </w:rPr>
+        <w:t xml:space="preserve">... </w:t>
+      </w:r>
+      <w:r>
+        <w:rPr>
+          <w:rFonts w:ascii="Consolas" w:eastAsia="Times New Roman" w:hAnsi="Consolas" w:cs="Courier New"/>
+          <w:color w:val="0C4B33"/>
+          <w:sz w:val="21"/>
+          <w:szCs w:val="21"/>
+          <w:lang w:eastAsia="en-GB"/>
+        </w:rPr>
+        <w:t>)</w:t>
+      </w:r>
+      <w:r>
+        <w:rPr>
+          <w:rFonts w:ascii="Consolas" w:eastAsia="Times New Roman" w:hAnsi="Consolas" w:cs="Courier New"/>
+          <w:color w:val="666666"/>
+          <w:sz w:val="21"/>
+          <w:szCs w:val="21"/>
+          <w:lang w:eastAsia="en-GB"/>
+        </w:rPr>
+        <w:t>.</w:t>
+      </w:r>
+      <w:proofErr w:type="gramStart"/>
+      <w:r>
+        <w:rPr>
+          <w:rFonts w:ascii="Consolas" w:eastAsia="Times New Roman" w:hAnsi="Consolas" w:cs="Courier New"/>
+          <w:color w:val="0C4B33"/>
+          <w:sz w:val="21"/>
+          <w:szCs w:val="21"/>
+          <w:lang w:eastAsia="en-GB"/>
+        </w:rPr>
+        <w:t>exclude(</w:t>
+      </w:r>
+      <w:proofErr w:type="gramEnd"/>
+    </w:p>
+    <w:p>
+      <w:pPr>
+        <w:tabs>
+          <w:tab w:val="left" w:pos="916"/>
+          <w:tab w:val="left" w:pos="1832"/>
+          <w:tab w:val="left" w:pos="2748"/>
+          <w:tab w:val="left" w:pos="3664"/>
+          <w:tab w:val="left" w:pos="4580"/>
+          <w:tab w:val="left" w:pos="5496"/>
+          <w:tab w:val="left" w:pos="6412"/>
+          <w:tab w:val="left" w:pos="7328"/>
+          <w:tab w:val="left" w:pos="8244"/>
+          <w:tab w:val="left" w:pos="9160"/>
+          <w:tab w:val="left" w:pos="10076"/>
+          <w:tab w:val="left" w:pos="10992"/>
+          <w:tab w:val="left" w:pos="11908"/>
+          <w:tab w:val="left" w:pos="12824"/>
+          <w:tab w:val="left" w:pos="13740"/>
+          <w:tab w:val="left" w:pos="14656"/>
+        </w:tabs>
+        <w:spacing w:before="225" w:after="225" w:line="240" w:lineRule="auto"/>
+        <w:ind w:left="300" w:right="300"/>
+        <w:rPr>
+          <w:rFonts w:ascii="Consolas" w:eastAsia="Times New Roman" w:hAnsi="Consolas" w:cs="Courier New"/>
+          <w:color w:val="0C4B33"/>
+          <w:sz w:val="21"/>
+          <w:szCs w:val="21"/>
+          <w:lang w:eastAsia="en-GB"/>
+        </w:rPr>
+      </w:pPr>
+      <w:r>
+        <w:rPr>
+          <w:rFonts w:ascii="Consolas" w:eastAsia="Times New Roman" w:hAnsi="Consolas" w:cs="Courier New"/>
+          <w:b/>
+          <w:bCs/>
+          <w:color w:val="000080"/>
+          <w:sz w:val="21"/>
+          <w:szCs w:val="21"/>
+          <w:lang w:eastAsia="en-GB"/>
+        </w:rPr>
+        <w:t xml:space="preserve">... </w:t>
+      </w:r>
+      <w:r>
+        <w:rPr>
+          <w:rFonts w:ascii="Consolas" w:eastAsia="Times New Roman" w:hAnsi="Consolas" w:cs="Courier New"/>
+          <w:color w:val="0C4B33"/>
+          <w:sz w:val="21"/>
+          <w:szCs w:val="21"/>
+          <w:lang w:eastAsia="en-GB"/>
+        </w:rPr>
+        <w:t xml:space="preserve">    pub_date__</w:t>
+      </w:r>
+      <w:proofErr w:type="spellStart"/>
+      <w:r>
+        <w:rPr>
+          <w:rFonts w:ascii="Consolas" w:eastAsia="Times New Roman" w:hAnsi="Consolas" w:cs="Courier New"/>
+          <w:color w:val="0C4B33"/>
+          <w:sz w:val="21"/>
+          <w:szCs w:val="21"/>
+          <w:lang w:eastAsia="en-GB"/>
+        </w:rPr>
+        <w:t>gte</w:t>
+      </w:r>
+      <w:proofErr w:type="spellEnd"/>
+      <w:r>
+        <w:rPr>
+          <w:rFonts w:ascii="Consolas" w:eastAsia="Times New Roman" w:hAnsi="Consolas" w:cs="Courier New"/>
+          <w:color w:val="666666"/>
+          <w:sz w:val="21"/>
+          <w:szCs w:val="21"/>
+          <w:lang w:eastAsia="en-GB"/>
+        </w:rPr>
+        <w:t>=</w:t>
+      </w:r>
+      <w:proofErr w:type="spellStart"/>
+      <w:proofErr w:type="gramStart"/>
+      <w:r>
+        <w:rPr>
+          <w:rFonts w:ascii="Consolas" w:eastAsia="Times New Roman" w:hAnsi="Consolas" w:cs="Courier New"/>
+          <w:color w:val="0C4B33"/>
+          <w:sz w:val="21"/>
+          <w:szCs w:val="21"/>
+          <w:lang w:eastAsia="en-GB"/>
+        </w:rPr>
+        <w:t>datetime</w:t>
+      </w:r>
+      <w:r>
+        <w:rPr>
+          <w:rFonts w:ascii="Consolas" w:eastAsia="Times New Roman" w:hAnsi="Consolas" w:cs="Courier New"/>
+          <w:color w:val="666666"/>
+          <w:sz w:val="21"/>
+          <w:szCs w:val="21"/>
+          <w:lang w:eastAsia="en-GB"/>
+        </w:rPr>
+        <w:t>.</w:t>
+      </w:r>
+      <w:r>
+        <w:rPr>
+          <w:rFonts w:ascii="Consolas" w:eastAsia="Times New Roman" w:hAnsi="Consolas" w:cs="Courier New"/>
+          <w:color w:val="0C4B33"/>
+          <w:sz w:val="21"/>
+          <w:szCs w:val="21"/>
+          <w:lang w:eastAsia="en-GB"/>
+        </w:rPr>
+        <w:t>date</w:t>
+      </w:r>
+      <w:r>
+        <w:rPr>
+          <w:rFonts w:ascii="Consolas" w:eastAsia="Times New Roman" w:hAnsi="Consolas" w:cs="Courier New"/>
+          <w:color w:val="666666"/>
+          <w:sz w:val="21"/>
+          <w:szCs w:val="21"/>
+          <w:lang w:eastAsia="en-GB"/>
+        </w:rPr>
+        <w:t>.</w:t>
+      </w:r>
+      <w:r>
+        <w:rPr>
+          <w:rFonts w:ascii="Consolas" w:eastAsia="Times New Roman" w:hAnsi="Consolas" w:cs="Courier New"/>
+          <w:color w:val="0C4B33"/>
+          <w:sz w:val="21"/>
+          <w:szCs w:val="21"/>
+          <w:lang w:eastAsia="en-GB"/>
+        </w:rPr>
+        <w:t>today</w:t>
+      </w:r>
+      <w:proofErr w:type="spellEnd"/>
+      <w:r>
+        <w:rPr>
+          <w:rFonts w:ascii="Consolas" w:eastAsia="Times New Roman" w:hAnsi="Consolas" w:cs="Courier New"/>
+          <w:color w:val="0C4B33"/>
+          <w:sz w:val="21"/>
+          <w:szCs w:val="21"/>
+          <w:lang w:eastAsia="en-GB"/>
+        </w:rPr>
+        <w:t>()</w:t>
+      </w:r>
+      <w:proofErr w:type="gramEnd"/>
+    </w:p>
+    <w:p>
+      <w:pPr>
+        <w:tabs>
+          <w:tab w:val="left" w:pos="916"/>
+          <w:tab w:val="left" w:pos="1832"/>
+          <w:tab w:val="left" w:pos="2748"/>
+          <w:tab w:val="left" w:pos="3664"/>
+          <w:tab w:val="left" w:pos="4580"/>
+          <w:tab w:val="left" w:pos="5496"/>
+          <w:tab w:val="left" w:pos="6412"/>
+          <w:tab w:val="left" w:pos="7328"/>
+          <w:tab w:val="left" w:pos="8244"/>
+          <w:tab w:val="left" w:pos="9160"/>
+          <w:tab w:val="left" w:pos="10076"/>
+          <w:tab w:val="left" w:pos="10992"/>
+          <w:tab w:val="left" w:pos="11908"/>
+          <w:tab w:val="left" w:pos="12824"/>
+          <w:tab w:val="left" w:pos="13740"/>
+          <w:tab w:val="left" w:pos="14656"/>
+        </w:tabs>
+        <w:spacing w:before="225" w:after="225" w:line="240" w:lineRule="auto"/>
+        <w:ind w:left="300" w:right="300"/>
+        <w:rPr>
+          <w:rFonts w:ascii="Consolas" w:eastAsia="Times New Roman" w:hAnsi="Consolas" w:cs="Courier New"/>
+          <w:color w:val="0C4B33"/>
+          <w:sz w:val="21"/>
+          <w:szCs w:val="21"/>
+          <w:lang w:eastAsia="en-GB"/>
+        </w:rPr>
+      </w:pPr>
+      <w:r>
+        <w:rPr>
+          <w:rFonts w:ascii="Consolas" w:eastAsia="Times New Roman" w:hAnsi="Consolas" w:cs="Courier New"/>
+          <w:b/>
+          <w:bCs/>
+          <w:color w:val="000080"/>
+          <w:sz w:val="21"/>
+          <w:szCs w:val="21"/>
+          <w:lang w:eastAsia="en-GB"/>
+        </w:rPr>
+        <w:t xml:space="preserve">... </w:t>
+      </w:r>
+      <w:r>
+        <w:rPr>
+          <w:rFonts w:ascii="Consolas" w:eastAsia="Times New Roman" w:hAnsi="Consolas" w:cs="Courier New"/>
+          <w:color w:val="0C4B33"/>
+          <w:sz w:val="21"/>
+          <w:szCs w:val="21"/>
+          <w:lang w:eastAsia="en-GB"/>
+        </w:rPr>
+        <w:t>)</w:t>
+      </w:r>
+      <w:r>
+        <w:rPr>
+          <w:rFonts w:ascii="Consolas" w:eastAsia="Times New Roman" w:hAnsi="Consolas" w:cs="Courier New"/>
+          <w:color w:val="666666"/>
+          <w:sz w:val="21"/>
+          <w:szCs w:val="21"/>
+          <w:lang w:eastAsia="en-GB"/>
+        </w:rPr>
+        <w:t>.</w:t>
+      </w:r>
+      <w:proofErr w:type="gramStart"/>
+      <w:r>
+        <w:rPr>
+          <w:rFonts w:ascii="Consolas" w:eastAsia="Times New Roman" w:hAnsi="Consolas" w:cs="Courier New"/>
+          <w:color w:val="0C4B33"/>
+          <w:sz w:val="21"/>
+          <w:szCs w:val="21"/>
+          <w:lang w:eastAsia="en-GB"/>
+        </w:rPr>
+        <w:t>filter(</w:t>
+      </w:r>
+      <w:proofErr w:type="gramEnd"/>
+    </w:p>
+    <w:p>
+      <w:pPr>
+        <w:tabs>
+          <w:tab w:val="left" w:pos="916"/>
+          <w:tab w:val="left" w:pos="1832"/>
+          <w:tab w:val="left" w:pos="2748"/>
+          <w:tab w:val="left" w:pos="3664"/>
+          <w:tab w:val="left" w:pos="4580"/>
+          <w:tab w:val="left" w:pos="5496"/>
+          <w:tab w:val="left" w:pos="6412"/>
+          <w:tab w:val="left" w:pos="7328"/>
+          <w:tab w:val="left" w:pos="8244"/>
+          <w:tab w:val="left" w:pos="9160"/>
+          <w:tab w:val="left" w:pos="10076"/>
+          <w:tab w:val="left" w:pos="10992"/>
+          <w:tab w:val="left" w:pos="11908"/>
+          <w:tab w:val="left" w:pos="12824"/>
+          <w:tab w:val="left" w:pos="13740"/>
+          <w:tab w:val="left" w:pos="14656"/>
+        </w:tabs>
+        <w:spacing w:before="225" w:after="225" w:line="240" w:lineRule="auto"/>
+        <w:ind w:left="300" w:right="300"/>
+        <w:rPr>
+          <w:rFonts w:ascii="Consolas" w:eastAsia="Times New Roman" w:hAnsi="Consolas" w:cs="Courier New"/>
+          <w:color w:val="0C4B33"/>
+          <w:sz w:val="21"/>
+          <w:szCs w:val="21"/>
+          <w:lang w:eastAsia="en-GB"/>
+        </w:rPr>
+      </w:pPr>
+      <w:r>
+        <w:rPr>
+          <w:rFonts w:ascii="Consolas" w:eastAsia="Times New Roman" w:hAnsi="Consolas" w:cs="Courier New"/>
+          <w:b/>
+          <w:bCs/>
+          <w:color w:val="000080"/>
+          <w:sz w:val="21"/>
+          <w:szCs w:val="21"/>
+          <w:lang w:eastAsia="en-GB"/>
+        </w:rPr>
+        <w:t xml:space="preserve">... </w:t>
+      </w:r>
+      <w:r>
+        <w:rPr>
+          <w:rFonts w:ascii="Consolas" w:eastAsia="Times New Roman" w:hAnsi="Consolas" w:cs="Courier New"/>
+          <w:color w:val="0C4B33"/>
+          <w:sz w:val="21"/>
+          <w:szCs w:val="21"/>
+          <w:lang w:eastAsia="en-GB"/>
+        </w:rPr>
+        <w:t xml:space="preserve">    pub_date__</w:t>
+      </w:r>
+      <w:proofErr w:type="spellStart"/>
+      <w:r>
+        <w:rPr>
+          <w:rFonts w:ascii="Consolas" w:eastAsia="Times New Roman" w:hAnsi="Consolas" w:cs="Courier New"/>
+          <w:color w:val="0C4B33"/>
+          <w:sz w:val="21"/>
+          <w:szCs w:val="21"/>
+          <w:lang w:eastAsia="en-GB"/>
+        </w:rPr>
+        <w:t>gte</w:t>
+      </w:r>
+      <w:proofErr w:type="spellEnd"/>
+      <w:r>
+        <w:rPr>
+          <w:rFonts w:ascii="Consolas" w:eastAsia="Times New Roman" w:hAnsi="Consolas" w:cs="Courier New"/>
+          <w:color w:val="666666"/>
+          <w:sz w:val="21"/>
+          <w:szCs w:val="21"/>
+          <w:lang w:eastAsia="en-GB"/>
+        </w:rPr>
+        <w:t>=</w:t>
+      </w:r>
+      <w:proofErr w:type="spellStart"/>
+      <w:proofErr w:type="gramStart"/>
+      <w:r>
+        <w:rPr>
+          <w:rFonts w:ascii="Consolas" w:eastAsia="Times New Roman" w:hAnsi="Consolas" w:cs="Courier New"/>
+          <w:color w:val="0C4B33"/>
+          <w:sz w:val="21"/>
+          <w:szCs w:val="21"/>
+          <w:lang w:eastAsia="en-GB"/>
+        </w:rPr>
+        <w:t>datetime</w:t>
+      </w:r>
+      <w:r>
+        <w:rPr>
+          <w:rFonts w:ascii="Consolas" w:eastAsia="Times New Roman" w:hAnsi="Consolas" w:cs="Courier New"/>
+          <w:color w:val="666666"/>
+          <w:sz w:val="21"/>
+          <w:szCs w:val="21"/>
+          <w:lang w:eastAsia="en-GB"/>
+        </w:rPr>
+        <w:t>.</w:t>
+      </w:r>
+      <w:r>
+        <w:rPr>
+          <w:rFonts w:ascii="Consolas" w:eastAsia="Times New Roman" w:hAnsi="Consolas" w:cs="Courier New"/>
+          <w:color w:val="0C4B33"/>
+          <w:sz w:val="21"/>
+          <w:szCs w:val="21"/>
+          <w:lang w:eastAsia="en-GB"/>
+        </w:rPr>
+        <w:t>date</w:t>
+      </w:r>
+      <w:proofErr w:type="spellEnd"/>
+      <w:r>
+        <w:rPr>
+          <w:rFonts w:ascii="Consolas" w:eastAsia="Times New Roman" w:hAnsi="Consolas" w:cs="Courier New"/>
+          <w:color w:val="0C4B33"/>
+          <w:sz w:val="21"/>
+          <w:szCs w:val="21"/>
+          <w:lang w:eastAsia="en-GB"/>
+        </w:rPr>
+        <w:t>(</w:t>
+      </w:r>
+      <w:proofErr w:type="gramEnd"/>
+      <w:r>
+        <w:rPr>
+          <w:rFonts w:ascii="Consolas" w:eastAsia="Times New Roman" w:hAnsi="Consolas" w:cs="Courier New"/>
+          <w:color w:val="666666"/>
+          <w:sz w:val="21"/>
+          <w:szCs w:val="21"/>
+          <w:lang w:eastAsia="en-GB"/>
+        </w:rPr>
+        <w:t>2005</w:t>
+      </w:r>
+      <w:r>
+        <w:rPr>
+          <w:rFonts w:ascii="Consolas" w:eastAsia="Times New Roman" w:hAnsi="Consolas" w:cs="Courier New"/>
+          <w:color w:val="0C4B33"/>
+          <w:sz w:val="21"/>
+          <w:szCs w:val="21"/>
+          <w:lang w:eastAsia="en-GB"/>
+        </w:rPr>
+        <w:t xml:space="preserve">, </w:t>
+      </w:r>
+      <w:r>
+        <w:rPr>
+          <w:rFonts w:ascii="Consolas" w:eastAsia="Times New Roman" w:hAnsi="Consolas" w:cs="Courier New"/>
+          <w:color w:val="666666"/>
+          <w:sz w:val="21"/>
+          <w:szCs w:val="21"/>
+          <w:lang w:eastAsia="en-GB"/>
+        </w:rPr>
+        <w:t>1</w:t>
+      </w:r>
+      <w:r>
+        <w:rPr>
+          <w:rFonts w:ascii="Consolas" w:eastAsia="Times New Roman" w:hAnsi="Consolas" w:cs="Courier New"/>
+          <w:color w:val="0C4B33"/>
+          <w:sz w:val="21"/>
+          <w:szCs w:val="21"/>
+          <w:lang w:eastAsia="en-GB"/>
+        </w:rPr>
+        <w:t xml:space="preserve">, </w:t>
+      </w:r>
+      <w:r>
+        <w:rPr>
+          <w:rFonts w:ascii="Consolas" w:eastAsia="Times New Roman" w:hAnsi="Consolas" w:cs="Courier New"/>
+          <w:color w:val="666666"/>
+          <w:sz w:val="21"/>
+          <w:szCs w:val="21"/>
+          <w:lang w:eastAsia="en-GB"/>
+        </w:rPr>
+        <w:t>30</w:t>
+      </w:r>
+      <w:r>
+        <w:rPr>
+          <w:rFonts w:ascii="Consolas" w:eastAsia="Times New Roman" w:hAnsi="Consolas" w:cs="Courier New"/>
+          <w:color w:val="0C4B33"/>
+          <w:sz w:val="21"/>
+          <w:szCs w:val="21"/>
+          <w:lang w:eastAsia="en-GB"/>
+        </w:rPr>
+        <w:t>)</w:t>
+      </w:r>
+    </w:p>
+    <w:p>
+      <w:pPr>
+        <w:tabs>
+          <w:tab w:val="left" w:pos="916"/>
+          <w:tab w:val="left" w:pos="1832"/>
+          <w:tab w:val="left" w:pos="2748"/>
+          <w:tab w:val="left" w:pos="3664"/>
+          <w:tab w:val="left" w:pos="4580"/>
+          <w:tab w:val="left" w:pos="5496"/>
+          <w:tab w:val="left" w:pos="6412"/>
+          <w:tab w:val="left" w:pos="7328"/>
+          <w:tab w:val="left" w:pos="8244"/>
+          <w:tab w:val="left" w:pos="9160"/>
+          <w:tab w:val="left" w:pos="10076"/>
+          <w:tab w:val="left" w:pos="10992"/>
+          <w:tab w:val="left" w:pos="11908"/>
+          <w:tab w:val="left" w:pos="12824"/>
+          <w:tab w:val="left" w:pos="13740"/>
+          <w:tab w:val="left" w:pos="14656"/>
+        </w:tabs>
+        <w:spacing w:before="225" w:after="225" w:line="240" w:lineRule="auto"/>
+        <w:ind w:left="300" w:right="300"/>
+        <w:rPr>
+          <w:rFonts w:ascii="Consolas" w:eastAsia="Times New Roman" w:hAnsi="Consolas" w:cs="Courier New"/>
+          <w:color w:val="0C4B33"/>
+          <w:sz w:val="21"/>
+          <w:szCs w:val="21"/>
+          <w:lang w:eastAsia="en-GB"/>
+        </w:rPr>
+      </w:pPr>
+      <w:r>
+        <w:rPr>
+          <w:rFonts w:ascii="Consolas" w:eastAsia="Times New Roman" w:hAnsi="Consolas" w:cs="Courier New"/>
+          <w:b/>
+          <w:bCs/>
+          <w:color w:val="000080"/>
+          <w:sz w:val="21"/>
+          <w:szCs w:val="21"/>
+          <w:lang w:eastAsia="en-GB"/>
+        </w:rPr>
+        <w:t xml:space="preserve">... </w:t>
+      </w:r>
+      <w:r>
+        <w:rPr>
+          <w:rFonts w:ascii="Consolas" w:eastAsia="Times New Roman" w:hAnsi="Consolas" w:cs="Courier New"/>
+          <w:color w:val="0C4B33"/>
+          <w:sz w:val="21"/>
+          <w:szCs w:val="21"/>
+          <w:lang w:eastAsia="en-GB"/>
+        </w:rPr>
+        <w:t>)</w:t>
+      </w:r>
+    </w:p>
+    <w:p>
+      <w:r>
+        <w:rPr>
+          <w:b/>
+        </w:rPr>
+        <w:t>Using get</w:t>
+      </w:r>
+    </w:p>
+    <w:p>
+      <w:r>
+        <w:lastRenderedPageBreak/>
+        <w:t xml:space="preserve">You can use the get method on manager if you know that only a single object will match your query. This would return a </w:t>
+      </w:r>
+      <w:proofErr w:type="spellStart"/>
+      <w:r>
+        <w:t>QuerySet</w:t>
+      </w:r>
+      <w:proofErr w:type="spellEnd"/>
+      <w:r>
+        <w:t xml:space="preserve"> containing a single element. </w:t>
+      </w:r>
+    </w:p>
+    <w:p>
+      <w:r>
+        <w:t xml:space="preserve">If there are no results, get will raise a </w:t>
+      </w:r>
+      <w:proofErr w:type="spellStart"/>
+      <w:r>
+        <w:t>DoesNotExists</w:t>
+      </w:r>
+      <w:proofErr w:type="spellEnd"/>
+      <w:r>
+        <w:t xml:space="preserve"> exception. If more than 1 it will raise a </w:t>
+      </w:r>
+      <w:proofErr w:type="spellStart"/>
+      <w:r>
+        <w:t>MultipleObjectsReturned</w:t>
+      </w:r>
+      <w:proofErr w:type="spellEnd"/>
+    </w:p>
+    <w:p/>
+    <w:p>
+      <w:pPr>
+        <w:rPr>
+          <w:b/>
+        </w:rPr>
+      </w:pPr>
+      <w:proofErr w:type="spellStart"/>
+      <w:r>
+        <w:rPr>
+          <w:b/>
+        </w:rPr>
+        <w:t>Django</w:t>
+      </w:r>
+      <w:proofErr w:type="spellEnd"/>
+      <w:r>
+        <w:rPr>
+          <w:b/>
+        </w:rPr>
+        <w:t xml:space="preserve"> Models </w:t>
+      </w:r>
+    </w:p>
+    <w:p>
+      <w:pPr>
+        <w:pStyle w:val="ListParagraph"/>
+        <w:numPr>
+          <w:ilvl w:val="0"/>
+          <w:numId w:val="14"/>
+        </w:numPr>
+      </w:pPr>
+      <w:proofErr w:type="spellStart"/>
+      <w:r>
+        <w:t>On_delete</w:t>
+      </w:r>
+      <w:proofErr w:type="spellEnd"/>
+    </w:p>
+    <w:p>
+      <w:pPr>
+        <w:pStyle w:val="ListParagraph"/>
+        <w:numPr>
+          <w:ilvl w:val="0"/>
+          <w:numId w:val="14"/>
+        </w:numPr>
+      </w:pPr>
+      <w:r>
+        <w:t>Through</w:t>
+      </w:r>
+    </w:p>
+    <w:p>
+      <w:pPr>
+        <w:pStyle w:val="ListParagraph"/>
+        <w:numPr>
+          <w:ilvl w:val="0"/>
+          <w:numId w:val="14"/>
+        </w:numPr>
+      </w:pPr>
+      <w:proofErr w:type="spellStart"/>
+      <w:r>
+        <w:t>Related_name</w:t>
+      </w:r>
+      <w:proofErr w:type="spellEnd"/>
+    </w:p>
+    <w:p>
+      <w:proofErr w:type="spellStart"/>
+      <w:r>
+        <w:t>ForeignKey</w:t>
+      </w:r>
+      <w:proofErr w:type="spellEnd"/>
+      <w:r>
+        <w:t xml:space="preserve"> has a method called </w:t>
+      </w:r>
+      <w:proofErr w:type="spellStart"/>
+      <w:r>
+        <w:t>related_name</w:t>
+      </w:r>
+      <w:proofErr w:type="spellEnd"/>
+      <w:r>
+        <w:t xml:space="preserve">. This name specifies the name to use for the relation from related object back to the one that it is currently defined on. I.E. </w:t>
+      </w:r>
+      <w:proofErr w:type="spellStart"/>
+      <w:r>
+        <w:t>ForeignKey</w:t>
+      </w:r>
+      <w:proofErr w:type="spellEnd"/>
+      <w:r>
+        <w:t xml:space="preserve"> is defined on a </w:t>
+      </w:r>
+      <w:proofErr w:type="spellStart"/>
+      <w:r>
+        <w:t>Django</w:t>
+      </w:r>
+      <w:proofErr w:type="spellEnd"/>
+      <w:r>
+        <w:t xml:space="preserve"> model and it is used to create a </w:t>
+      </w:r>
+      <w:proofErr w:type="spellStart"/>
+      <w:r>
+        <w:t>many_to_one</w:t>
+      </w:r>
+      <w:proofErr w:type="spellEnd"/>
+      <w:r>
+        <w:t xml:space="preserve"> relationship with </w:t>
+      </w:r>
+      <w:proofErr w:type="gramStart"/>
+      <w:r>
+        <w:t>a another</w:t>
+      </w:r>
+      <w:proofErr w:type="gramEnd"/>
+      <w:r>
+        <w:t xml:space="preserve"> table where the model containing the foreign key is the parent. Therefore, using </w:t>
+      </w:r>
+      <w:proofErr w:type="spellStart"/>
+      <w:r>
+        <w:t>childTable.relatedKeyName</w:t>
+      </w:r>
+      <w:proofErr w:type="spellEnd"/>
+      <w:r>
+        <w:t xml:space="preserve"> would result in a row in the parent table that contains a reference to the child table. </w:t>
+      </w:r>
+    </w:p>
+    <w:p>
+      <w:r>
+        <w:t xml:space="preserve">It is also the default </w:t>
+      </w:r>
+      <w:proofErr w:type="spellStart"/>
+      <w:r>
+        <w:t>valkue</w:t>
+      </w:r>
+      <w:proofErr w:type="spellEnd"/>
+      <w:r>
+        <w:t xml:space="preserve"> for </w:t>
+      </w:r>
+      <w:proofErr w:type="spellStart"/>
+      <w:r>
+        <w:t>related_query_name</w:t>
+      </w:r>
+      <w:proofErr w:type="spellEnd"/>
+      <w:r>
+        <w:t xml:space="preserve"> which is the name to use for </w:t>
+      </w:r>
+      <w:proofErr w:type="spellStart"/>
+      <w:r>
+        <w:t>thereverse</w:t>
+      </w:r>
+      <w:proofErr w:type="spellEnd"/>
+      <w:r>
+        <w:t xml:space="preserve"> filter name from target model. </w:t>
+      </w:r>
+    </w:p>
+    <w:p>
+      <w:pPr>
+        <w:pStyle w:val="ListParagraph"/>
+        <w:numPr>
+          <w:ilvl w:val="0"/>
+          <w:numId w:val="14"/>
+        </w:numPr>
+      </w:pPr>
+      <w:proofErr w:type="spellStart"/>
+      <w:r>
+        <w:t>Get_or_create</w:t>
+      </w:r>
+      <w:proofErr w:type="spellEnd"/>
+      <w:r>
+        <w:t>()</w:t>
+      </w:r>
+    </w:p>
+    <w:p>
+      <w:r>
+        <w:t xml:space="preserve">A method defined on </w:t>
+      </w:r>
+      <w:r>
+        <w:t>Manager</w:t>
+      </w:r>
+      <w:r>
+        <w:t xml:space="preserve">. Used to lookup an object with given arguments – can be empty </w:t>
+      </w:r>
+      <w:proofErr w:type="spellStart"/>
+      <w:r>
+        <w:t>wth</w:t>
+      </w:r>
+      <w:proofErr w:type="spellEnd"/>
+      <w:r>
+        <w:t xml:space="preserve"> models has default values for all fields – or can create one if unable to find one. </w:t>
+      </w:r>
+    </w:p>
+    <w:p>
+      <w:r>
+        <w:t xml:space="preserve">Returns a tuple of (object, created) where object is the retrieved or created object and created is a Boolean specifying whether a new object was created. </w:t>
+      </w:r>
+    </w:p>
+    <w:p>
+      <w:r>
+        <w:t xml:space="preserve">Meant to prevent duplicate objects from being created when requests are made in parallel and shortcut boilerplate code. </w:t>
+      </w:r>
+    </w:p>
+    <w:p>
+      <w:pPr>
+        <w:pStyle w:val="ListParagraph"/>
+        <w:numPr>
+          <w:ilvl w:val="0"/>
+          <w:numId w:val="14"/>
+        </w:numPr>
+      </w:pPr>
+      <w:r>
+        <w:t>Create()</w:t>
+      </w:r>
+    </w:p>
+    <w:p>
+      <w:r>
+        <w:t xml:space="preserve">This is a method defined on Manager </w:t>
+      </w:r>
+      <w:r>
+        <w:t>to create a new object, save it and put it on a related object set. Returns a newly created object. I.E. you don’t need to use the word save</w:t>
+      </w:r>
+    </w:p>
+    <w:p>
+      <w:pPr>
+        <w:rPr>
+          <w:b/>
+        </w:rPr>
+      </w:pPr>
+      <w:proofErr w:type="spellStart"/>
+      <w:r>
+        <w:rPr>
+          <w:b/>
+        </w:rPr>
+        <w:t>Django</w:t>
+      </w:r>
+      <w:proofErr w:type="spellEnd"/>
+      <w:r>
+        <w:rPr>
+          <w:b/>
+        </w:rPr>
+        <w:t xml:space="preserve"> Model Form</w:t>
+      </w:r>
+    </w:p>
+    <w:p>
+      <w:pPr>
+        <w:pStyle w:val="ListParagraph"/>
+        <w:numPr>
+          <w:ilvl w:val="0"/>
+          <w:numId w:val="16"/>
+        </w:numPr>
+      </w:pPr>
+      <w:r>
+        <w:t>Validation</w:t>
+      </w:r>
+    </w:p>
+    <w:p>
+      <w:r>
+        <w:t xml:space="preserve">2 steps involved in validating </w:t>
+      </w:r>
+      <w:proofErr w:type="spellStart"/>
+      <w:r>
+        <w:t>ModelForm</w:t>
+      </w:r>
+      <w:proofErr w:type="spellEnd"/>
+      <w:r>
+        <w:t xml:space="preserve">. </w:t>
+      </w:r>
+    </w:p>
+    <w:p>
+      <w:pPr>
+        <w:pStyle w:val="ListParagraph"/>
+        <w:numPr>
+          <w:ilvl w:val="0"/>
+          <w:numId w:val="17"/>
+        </w:numPr>
+      </w:pPr>
+      <w:r>
+        <w:t>Validating the form</w:t>
+      </w:r>
+    </w:p>
+    <w:p>
+      <w:pPr>
+        <w:pStyle w:val="ListParagraph"/>
+        <w:numPr>
+          <w:ilvl w:val="0"/>
+          <w:numId w:val="17"/>
+        </w:numPr>
+      </w:pPr>
+      <w:r>
+        <w:t xml:space="preserve">Validating the model instance </w:t>
+      </w:r>
+      <w:r>
+        <w:br/>
+      </w:r>
+    </w:p>
+    <w:p>
+      <w:r>
+        <w:t xml:space="preserve">Validation for both is triggered implicitly when calling </w:t>
+      </w:r>
+      <w:proofErr w:type="spellStart"/>
+      <w:r>
+        <w:t>is_</w:t>
+      </w:r>
+      <w:proofErr w:type="gramStart"/>
+      <w:r>
+        <w:t>valid</w:t>
+      </w:r>
+      <w:proofErr w:type="spellEnd"/>
+      <w:r>
+        <w:t>(</w:t>
+      </w:r>
+      <w:proofErr w:type="gramEnd"/>
+      <w:r>
+        <w:t xml:space="preserve">) or accessing the errors attribute and explicitly when calling </w:t>
+      </w:r>
+      <w:proofErr w:type="spellStart"/>
+      <w:r>
+        <w:t>full_clean</w:t>
+      </w:r>
+      <w:proofErr w:type="spellEnd"/>
+      <w:r>
+        <w:t xml:space="preserve">() but using </w:t>
+      </w:r>
+      <w:proofErr w:type="spellStart"/>
+      <w:r>
+        <w:t>full_clean</w:t>
+      </w:r>
+      <w:proofErr w:type="spellEnd"/>
+      <w:r>
+        <w:t xml:space="preserve">() is normally not needed. </w:t>
+      </w:r>
+    </w:p>
+    <w:p>
+      <w:r>
+        <w:t xml:space="preserve">Any cleaning method will raise </w:t>
+      </w:r>
+      <w:proofErr w:type="spellStart"/>
+      <w:r>
+        <w:t>VAlidationError</w:t>
+      </w:r>
+      <w:proofErr w:type="spellEnd"/>
+      <w:r>
+        <w:t xml:space="preserve">. </w:t>
+      </w:r>
+    </w:p>
+    <w:p/>
+    <w:p>
+      <w:pPr>
+        <w:rPr>
+          <w:b/>
+        </w:rPr>
+      </w:pPr>
+      <w:proofErr w:type="spellStart"/>
+      <w:r>
+        <w:rPr>
+          <w:b/>
+        </w:rPr>
+        <w:t>Django</w:t>
+      </w:r>
+      <w:proofErr w:type="spellEnd"/>
+      <w:r>
+        <w:rPr>
+          <w:b/>
+        </w:rPr>
+        <w:t xml:space="preserve"> Testing Tools</w:t>
+      </w:r>
+    </w:p>
+    <w:p>
+      <w:pPr>
+        <w:pStyle w:val="ListParagraph"/>
+        <w:numPr>
+          <w:ilvl w:val="0"/>
+          <w:numId w:val="18"/>
+        </w:numPr>
+      </w:pPr>
+      <w:r>
+        <w:lastRenderedPageBreak/>
+        <w:t>Test Client</w:t>
+      </w:r>
+    </w:p>
+    <w:p>
+      <w:r>
+        <w:t xml:space="preserve">Client is a Python class that acts as a dummy Web browser. Allows testing of views and interact with </w:t>
+      </w:r>
+      <w:proofErr w:type="spellStart"/>
+      <w:r>
+        <w:t>Django</w:t>
+      </w:r>
+      <w:proofErr w:type="spellEnd"/>
+      <w:r>
+        <w:t xml:space="preserve"> powered app programmatically. </w:t>
+      </w:r>
+      <w:r>
+        <w:t xml:space="preserve">Use the test client to </w:t>
+      </w:r>
+    </w:p>
+    <w:p>
+      <w:pPr>
+        <w:pStyle w:val="ListParagraph"/>
+        <w:numPr>
+          <w:ilvl w:val="0"/>
+          <w:numId w:val="5"/>
+        </w:numPr>
+      </w:pPr>
+      <w:r>
+        <w:t>Establish that the correct template is being rendered and the template is passed the correct context data</w:t>
+      </w:r>
+    </w:p>
+    <w:p>
+      <w:r>
+        <w:t>However, use Selenium to</w:t>
+      </w:r>
+    </w:p>
+    <w:p>
+      <w:pPr>
+        <w:pStyle w:val="ListParagraph"/>
+        <w:numPr>
+          <w:ilvl w:val="0"/>
+          <w:numId w:val="5"/>
+        </w:numPr>
+      </w:pPr>
+      <w:r>
+        <w:t xml:space="preserve">Test the rendered HTML and the behaviour of the web page such as their JS functionality. </w:t>
+      </w:r>
+    </w:p>
+    <w:p>
+      <w:pPr>
+        <w:pStyle w:val="ListParagraph"/>
+      </w:pPr>
+    </w:p>
+    <w:p>
+      <w:pPr>
+        <w:pStyle w:val="ListParagraph"/>
+        <w:numPr>
+          <w:ilvl w:val="0"/>
+          <w:numId w:val="18"/>
+        </w:numPr>
+      </w:pPr>
+      <w:r>
+        <w:t xml:space="preserve">How to Test Forms </w:t>
+      </w:r>
+    </w:p>
+    <w:p>
+      <w:r>
+        <w:t xml:space="preserve">Client can simply send post request to selected URL to test forms with information in the context. Then the context will check </w:t>
+      </w:r>
+    </w:p>
+    <w:p>
+      <w:pPr>
+        <w:pStyle w:val="ListParagraph"/>
+        <w:numPr>
+          <w:ilvl w:val="0"/>
+          <w:numId w:val="18"/>
+        </w:numPr>
+      </w:pPr>
+      <w:r>
+        <w:t>How to Test Views</w:t>
+      </w:r>
+    </w:p>
+    <w:p>
+      <w:pPr>
+        <w:pStyle w:val="ListParagraph"/>
+        <w:numPr>
+          <w:ilvl w:val="0"/>
+          <w:numId w:val="18"/>
+        </w:numPr>
+      </w:pPr>
+      <w:r>
+        <w:t>General Notes</w:t>
+      </w:r>
+    </w:p>
+    <w:p/>
+    <w:p>
+      <w:r>
+        <w:rPr>
+          <w:b/>
+        </w:rPr>
+        <w:t xml:space="preserve">How does </w:t>
+      </w:r>
+      <w:proofErr w:type="spellStart"/>
+      <w:r>
+        <w:rPr>
+          <w:b/>
+        </w:rPr>
+        <w:t>Django</w:t>
+      </w:r>
+      <w:proofErr w:type="spellEnd"/>
+      <w:r>
+        <w:rPr>
+          <w:b/>
+        </w:rPr>
+        <w:t xml:space="preserve"> </w:t>
+      </w:r>
+      <w:proofErr w:type="spellStart"/>
+      <w:r>
+        <w:rPr>
+          <w:b/>
+        </w:rPr>
+        <w:t>urls</w:t>
+      </w:r>
+      <w:proofErr w:type="spellEnd"/>
+      <w:r>
+        <w:rPr>
+          <w:b/>
+        </w:rPr>
+        <w:t xml:space="preserve"> work</w:t>
+      </w:r>
+      <w:r>
+        <w:rPr>
+          <w:b/>
+        </w:rPr>
+        <w:t>?</w:t>
+      </w:r>
+    </w:p>
+    <w:p/>
     <w:sectPr>
       <w:pgSz w:w="11906" w:h="16838"/>
       <w:pgMar w:top="1440" w:right="1440" w:bottom="1440" w:left="1440" w:header="708" w:footer="708" w:gutter="0"/>
@@ -743,6 +2670,95 @@
     </w:lvl>
   </w:abstractNum>
   <w:abstractNum w:abstractNumId="1">
+    <w:nsid w:val="26B227B5"/>
+    <w:multiLevelType w:val="hybridMultilevel"/>
+    <w:tmpl w:val="C1E047BA"/>
+    <w:lvl w:ilvl="0" w:tplc="9C40D2A6">
+      <w:start w:val="1"/>
+      <w:numFmt w:val="upperRoman"/>
+      <w:lvlText w:val="%1."/>
+      <w:lvlJc w:val="left"/>
+      <w:pPr>
+        <w:ind w:left="1080" w:hanging="720"/>
+      </w:pPr>
+      <w:rPr>
+        <w:rFonts w:hint="default"/>
+      </w:rPr>
+    </w:lvl>
+    <w:lvl w:ilvl="1" w:tplc="08090019" w:tentative="1">
+      <w:start w:val="1"/>
+      <w:numFmt w:val="lowerLetter"/>
+      <w:lvlText w:val="%2."/>
+      <w:lvlJc w:val="left"/>
+      <w:pPr>
+        <w:ind w:left="1440" w:hanging="360"/>
+      </w:pPr>
+    </w:lvl>
+    <w:lvl w:ilvl="2" w:tplc="0809001B" w:tentative="1">
+      <w:start w:val="1"/>
+      <w:numFmt w:val="lowerRoman"/>
+      <w:lvlText w:val="%3."/>
+      <w:lvlJc w:val="right"/>
+      <w:pPr>
+        <w:ind w:left="2160" w:hanging="180"/>
+      </w:pPr>
+    </w:lvl>
+    <w:lvl w:ilvl="3" w:tplc="0809000F" w:tentative="1">
+      <w:start w:val="1"/>
+      <w:numFmt w:val="decimal"/>
+      <w:lvlText w:val="%4."/>
+      <w:lvlJc w:val="left"/>
+      <w:pPr>
+        <w:ind w:left="2880" w:hanging="360"/>
+      </w:pPr>
+    </w:lvl>
+    <w:lvl w:ilvl="4" w:tplc="08090019" w:tentative="1">
+      <w:start w:val="1"/>
+      <w:numFmt w:val="lowerLetter"/>
+      <w:lvlText w:val="%5."/>
+      <w:lvlJc w:val="left"/>
+      <w:pPr>
+        <w:ind w:left="3600" w:hanging="360"/>
+      </w:pPr>
+    </w:lvl>
+    <w:lvl w:ilvl="5" w:tplc="0809001B" w:tentative="1">
+      <w:start w:val="1"/>
+      <w:numFmt w:val="lowerRoman"/>
+      <w:lvlText w:val="%6."/>
+      <w:lvlJc w:val="right"/>
+      <w:pPr>
+        <w:ind w:left="4320" w:hanging="180"/>
+      </w:pPr>
+    </w:lvl>
+    <w:lvl w:ilvl="6" w:tplc="0809000F" w:tentative="1">
+      <w:start w:val="1"/>
+      <w:numFmt w:val="decimal"/>
+      <w:lvlText w:val="%7."/>
+      <w:lvlJc w:val="left"/>
+      <w:pPr>
+        <w:ind w:left="5040" w:hanging="360"/>
+      </w:pPr>
+    </w:lvl>
+    <w:lvl w:ilvl="7" w:tplc="08090019" w:tentative="1">
+      <w:start w:val="1"/>
+      <w:numFmt w:val="lowerLetter"/>
+      <w:lvlText w:val="%8."/>
+      <w:lvlJc w:val="left"/>
+      <w:pPr>
+        <w:ind w:left="5760" w:hanging="360"/>
+      </w:pPr>
+    </w:lvl>
+    <w:lvl w:ilvl="8" w:tplc="0809001B" w:tentative="1">
+      <w:start w:val="1"/>
+      <w:numFmt w:val="lowerRoman"/>
+      <w:lvlText w:val="%9."/>
+      <w:lvlJc w:val="right"/>
+      <w:pPr>
+        <w:ind w:left="6480" w:hanging="180"/>
+      </w:pPr>
+    </w:lvl>
+  </w:abstractNum>
+  <w:abstractNum w:abstractNumId="2">
     <w:nsid w:val="285A2DB8"/>
     <w:multiLevelType w:val="hybridMultilevel"/>
     <w:tmpl w:val="47E228E4"/>
@@ -831,7 +2847,185 @@
       </w:pPr>
     </w:lvl>
   </w:abstractNum>
-  <w:abstractNum w:abstractNumId="2">
+  <w:abstractNum w:abstractNumId="3">
+    <w:nsid w:val="389C0817"/>
+    <w:multiLevelType w:val="hybridMultilevel"/>
+    <w:tmpl w:val="7C207F08"/>
+    <w:lvl w:ilvl="0" w:tplc="08090015">
+      <w:start w:val="1"/>
+      <w:numFmt w:val="upperLetter"/>
+      <w:lvlText w:val="%1."/>
+      <w:lvlJc w:val="left"/>
+      <w:pPr>
+        <w:ind w:left="720" w:hanging="360"/>
+      </w:pPr>
+      <w:rPr>
+        <w:rFonts w:hint="default"/>
+      </w:rPr>
+    </w:lvl>
+    <w:lvl w:ilvl="1" w:tplc="08090019" w:tentative="1">
+      <w:start w:val="1"/>
+      <w:numFmt w:val="lowerLetter"/>
+      <w:lvlText w:val="%2."/>
+      <w:lvlJc w:val="left"/>
+      <w:pPr>
+        <w:ind w:left="1440" w:hanging="360"/>
+      </w:pPr>
+    </w:lvl>
+    <w:lvl w:ilvl="2" w:tplc="0809001B" w:tentative="1">
+      <w:start w:val="1"/>
+      <w:numFmt w:val="lowerRoman"/>
+      <w:lvlText w:val="%3."/>
+      <w:lvlJc w:val="right"/>
+      <w:pPr>
+        <w:ind w:left="2160" w:hanging="180"/>
+      </w:pPr>
+    </w:lvl>
+    <w:lvl w:ilvl="3" w:tplc="0809000F" w:tentative="1">
+      <w:start w:val="1"/>
+      <w:numFmt w:val="decimal"/>
+      <w:lvlText w:val="%4."/>
+      <w:lvlJc w:val="left"/>
+      <w:pPr>
+        <w:ind w:left="2880" w:hanging="360"/>
+      </w:pPr>
+    </w:lvl>
+    <w:lvl w:ilvl="4" w:tplc="08090019" w:tentative="1">
+      <w:start w:val="1"/>
+      <w:numFmt w:val="lowerLetter"/>
+      <w:lvlText w:val="%5."/>
+      <w:lvlJc w:val="left"/>
+      <w:pPr>
+        <w:ind w:left="3600" w:hanging="360"/>
+      </w:pPr>
+    </w:lvl>
+    <w:lvl w:ilvl="5" w:tplc="0809001B" w:tentative="1">
+      <w:start w:val="1"/>
+      <w:numFmt w:val="lowerRoman"/>
+      <w:lvlText w:val="%6."/>
+      <w:lvlJc w:val="right"/>
+      <w:pPr>
+        <w:ind w:left="4320" w:hanging="180"/>
+      </w:pPr>
+    </w:lvl>
+    <w:lvl w:ilvl="6" w:tplc="0809000F" w:tentative="1">
+      <w:start w:val="1"/>
+      <w:numFmt w:val="decimal"/>
+      <w:lvlText w:val="%7."/>
+      <w:lvlJc w:val="left"/>
+      <w:pPr>
+        <w:ind w:left="5040" w:hanging="360"/>
+      </w:pPr>
+    </w:lvl>
+    <w:lvl w:ilvl="7" w:tplc="08090019" w:tentative="1">
+      <w:start w:val="1"/>
+      <w:numFmt w:val="lowerLetter"/>
+      <w:lvlText w:val="%8."/>
+      <w:lvlJc w:val="left"/>
+      <w:pPr>
+        <w:ind w:left="5760" w:hanging="360"/>
+      </w:pPr>
+    </w:lvl>
+    <w:lvl w:ilvl="8" w:tplc="0809001B" w:tentative="1">
+      <w:start w:val="1"/>
+      <w:numFmt w:val="lowerRoman"/>
+      <w:lvlText w:val="%9."/>
+      <w:lvlJc w:val="right"/>
+      <w:pPr>
+        <w:ind w:left="6480" w:hanging="180"/>
+      </w:pPr>
+    </w:lvl>
+  </w:abstractNum>
+  <w:abstractNum w:abstractNumId="4">
+    <w:nsid w:val="3C205BD1"/>
+    <w:multiLevelType w:val="hybridMultilevel"/>
+    <w:tmpl w:val="EA50A34A"/>
+    <w:lvl w:ilvl="0" w:tplc="08090011">
+      <w:start w:val="1"/>
+      <w:numFmt w:val="decimal"/>
+      <w:lvlText w:val="%1)"/>
+      <w:lvlJc w:val="left"/>
+      <w:pPr>
+        <w:ind w:left="720" w:hanging="360"/>
+      </w:pPr>
+      <w:rPr>
+        <w:rFonts w:hint="default"/>
+      </w:rPr>
+    </w:lvl>
+    <w:lvl w:ilvl="1" w:tplc="08090019">
+      <w:start w:val="1"/>
+      <w:numFmt w:val="lowerLetter"/>
+      <w:lvlText w:val="%2."/>
+      <w:lvlJc w:val="left"/>
+      <w:pPr>
+        <w:ind w:left="1440" w:hanging="360"/>
+      </w:pPr>
+    </w:lvl>
+    <w:lvl w:ilvl="2" w:tplc="0809001B" w:tentative="1">
+      <w:start w:val="1"/>
+      <w:numFmt w:val="lowerRoman"/>
+      <w:lvlText w:val="%3."/>
+      <w:lvlJc w:val="right"/>
+      <w:pPr>
+        <w:ind w:left="2160" w:hanging="180"/>
+      </w:pPr>
+    </w:lvl>
+    <w:lvl w:ilvl="3" w:tplc="0809000F" w:tentative="1">
+      <w:start w:val="1"/>
+      <w:numFmt w:val="decimal"/>
+      <w:lvlText w:val="%4."/>
+      <w:lvlJc w:val="left"/>
+      <w:pPr>
+        <w:ind w:left="2880" w:hanging="360"/>
+      </w:pPr>
+    </w:lvl>
+    <w:lvl w:ilvl="4" w:tplc="08090019" w:tentative="1">
+      <w:start w:val="1"/>
+      <w:numFmt w:val="lowerLetter"/>
+      <w:lvlText w:val="%5."/>
+      <w:lvlJc w:val="left"/>
+      <w:pPr>
+        <w:ind w:left="3600" w:hanging="360"/>
+      </w:pPr>
+    </w:lvl>
+    <w:lvl w:ilvl="5" w:tplc="0809001B" w:tentative="1">
+      <w:start w:val="1"/>
+      <w:numFmt w:val="lowerRoman"/>
+      <w:lvlText w:val="%6."/>
+      <w:lvlJc w:val="right"/>
+      <w:pPr>
+        <w:ind w:left="4320" w:hanging="180"/>
+      </w:pPr>
+    </w:lvl>
+    <w:lvl w:ilvl="6" w:tplc="0809000F" w:tentative="1">
+      <w:start w:val="1"/>
+      <w:numFmt w:val="decimal"/>
+      <w:lvlText w:val="%7."/>
+      <w:lvlJc w:val="left"/>
+      <w:pPr>
+        <w:ind w:left="5040" w:hanging="360"/>
+      </w:pPr>
+    </w:lvl>
+    <w:lvl w:ilvl="7" w:tplc="08090019" w:tentative="1">
+      <w:start w:val="1"/>
+      <w:numFmt w:val="lowerLetter"/>
+      <w:lvlText w:val="%8."/>
+      <w:lvlJc w:val="left"/>
+      <w:pPr>
+        <w:ind w:left="5760" w:hanging="360"/>
+      </w:pPr>
+    </w:lvl>
+    <w:lvl w:ilvl="8" w:tplc="0809001B" w:tentative="1">
+      <w:start w:val="1"/>
+      <w:numFmt w:val="lowerRoman"/>
+      <w:lvlText w:val="%9."/>
+      <w:lvlJc w:val="right"/>
+      <w:pPr>
+        <w:ind w:left="6480" w:hanging="180"/>
+      </w:pPr>
+    </w:lvl>
+  </w:abstractNum>
+  <w:abstractNum w:abstractNumId="5">
     <w:nsid w:val="3FC522D1"/>
     <w:multiLevelType w:val="hybridMultilevel"/>
     <w:tmpl w:val="30464962"/>
@@ -920,7 +3114,363 @@
       </w:pPr>
     </w:lvl>
   </w:abstractNum>
-  <w:abstractNum w:abstractNumId="3">
+  <w:abstractNum w:abstractNumId="6">
+    <w:nsid w:val="42922B04"/>
+    <w:multiLevelType w:val="hybridMultilevel"/>
+    <w:tmpl w:val="AB5EC8FE"/>
+    <w:lvl w:ilvl="0" w:tplc="31389F9C">
+      <w:start w:val="1"/>
+      <w:numFmt w:val="upperRoman"/>
+      <w:lvlText w:val="%1."/>
+      <w:lvlJc w:val="left"/>
+      <w:pPr>
+        <w:ind w:left="1080" w:hanging="720"/>
+      </w:pPr>
+      <w:rPr>
+        <w:rFonts w:hint="default"/>
+      </w:rPr>
+    </w:lvl>
+    <w:lvl w:ilvl="1" w:tplc="08090019" w:tentative="1">
+      <w:start w:val="1"/>
+      <w:numFmt w:val="lowerLetter"/>
+      <w:lvlText w:val="%2."/>
+      <w:lvlJc w:val="left"/>
+      <w:pPr>
+        <w:ind w:left="1440" w:hanging="360"/>
+      </w:pPr>
+    </w:lvl>
+    <w:lvl w:ilvl="2" w:tplc="0809001B" w:tentative="1">
+      <w:start w:val="1"/>
+      <w:numFmt w:val="lowerRoman"/>
+      <w:lvlText w:val="%3."/>
+      <w:lvlJc w:val="right"/>
+      <w:pPr>
+        <w:ind w:left="2160" w:hanging="180"/>
+      </w:pPr>
+    </w:lvl>
+    <w:lvl w:ilvl="3" w:tplc="0809000F" w:tentative="1">
+      <w:start w:val="1"/>
+      <w:numFmt w:val="decimal"/>
+      <w:lvlText w:val="%4."/>
+      <w:lvlJc w:val="left"/>
+      <w:pPr>
+        <w:ind w:left="2880" w:hanging="360"/>
+      </w:pPr>
+    </w:lvl>
+    <w:lvl w:ilvl="4" w:tplc="08090019" w:tentative="1">
+      <w:start w:val="1"/>
+      <w:numFmt w:val="lowerLetter"/>
+      <w:lvlText w:val="%5."/>
+      <w:lvlJc w:val="left"/>
+      <w:pPr>
+        <w:ind w:left="3600" w:hanging="360"/>
+      </w:pPr>
+    </w:lvl>
+    <w:lvl w:ilvl="5" w:tplc="0809001B" w:tentative="1">
+      <w:start w:val="1"/>
+      <w:numFmt w:val="lowerRoman"/>
+      <w:lvlText w:val="%6."/>
+      <w:lvlJc w:val="right"/>
+      <w:pPr>
+        <w:ind w:left="4320" w:hanging="180"/>
+      </w:pPr>
+    </w:lvl>
+    <w:lvl w:ilvl="6" w:tplc="0809000F" w:tentative="1">
+      <w:start w:val="1"/>
+      <w:numFmt w:val="decimal"/>
+      <w:lvlText w:val="%7."/>
+      <w:lvlJc w:val="left"/>
+      <w:pPr>
+        <w:ind w:left="5040" w:hanging="360"/>
+      </w:pPr>
+    </w:lvl>
+    <w:lvl w:ilvl="7" w:tplc="08090019" w:tentative="1">
+      <w:start w:val="1"/>
+      <w:numFmt w:val="lowerLetter"/>
+      <w:lvlText w:val="%8."/>
+      <w:lvlJc w:val="left"/>
+      <w:pPr>
+        <w:ind w:left="5760" w:hanging="360"/>
+      </w:pPr>
+    </w:lvl>
+    <w:lvl w:ilvl="8" w:tplc="0809001B" w:tentative="1">
+      <w:start w:val="1"/>
+      <w:numFmt w:val="lowerRoman"/>
+      <w:lvlText w:val="%9."/>
+      <w:lvlJc w:val="right"/>
+      <w:pPr>
+        <w:ind w:left="6480" w:hanging="180"/>
+      </w:pPr>
+    </w:lvl>
+  </w:abstractNum>
+  <w:abstractNum w:abstractNumId="7">
+    <w:nsid w:val="45731E08"/>
+    <w:multiLevelType w:val="hybridMultilevel"/>
+    <w:tmpl w:val="03E4B040"/>
+    <w:lvl w:ilvl="0" w:tplc="08090015">
+      <w:start w:val="1"/>
+      <w:numFmt w:val="upperLetter"/>
+      <w:lvlText w:val="%1."/>
+      <w:lvlJc w:val="left"/>
+      <w:pPr>
+        <w:ind w:left="720" w:hanging="360"/>
+      </w:pPr>
+      <w:rPr>
+        <w:rFonts w:hint="default"/>
+      </w:rPr>
+    </w:lvl>
+    <w:lvl w:ilvl="1" w:tplc="08090019" w:tentative="1">
+      <w:start w:val="1"/>
+      <w:numFmt w:val="lowerLetter"/>
+      <w:lvlText w:val="%2."/>
+      <w:lvlJc w:val="left"/>
+      <w:pPr>
+        <w:ind w:left="1440" w:hanging="360"/>
+      </w:pPr>
+    </w:lvl>
+    <w:lvl w:ilvl="2" w:tplc="0809001B" w:tentative="1">
+      <w:start w:val="1"/>
+      <w:numFmt w:val="lowerRoman"/>
+      <w:lvlText w:val="%3."/>
+      <w:lvlJc w:val="right"/>
+      <w:pPr>
+        <w:ind w:left="2160" w:hanging="180"/>
+      </w:pPr>
+    </w:lvl>
+    <w:lvl w:ilvl="3" w:tplc="0809000F" w:tentative="1">
+      <w:start w:val="1"/>
+      <w:numFmt w:val="decimal"/>
+      <w:lvlText w:val="%4."/>
+      <w:lvlJc w:val="left"/>
+      <w:pPr>
+        <w:ind w:left="2880" w:hanging="360"/>
+      </w:pPr>
+    </w:lvl>
+    <w:lvl w:ilvl="4" w:tplc="08090019" w:tentative="1">
+      <w:start w:val="1"/>
+      <w:numFmt w:val="lowerLetter"/>
+      <w:lvlText w:val="%5."/>
+      <w:lvlJc w:val="left"/>
+      <w:pPr>
+        <w:ind w:left="3600" w:hanging="360"/>
+      </w:pPr>
+    </w:lvl>
+    <w:lvl w:ilvl="5" w:tplc="0809001B" w:tentative="1">
+      <w:start w:val="1"/>
+      <w:numFmt w:val="lowerRoman"/>
+      <w:lvlText w:val="%6."/>
+      <w:lvlJc w:val="right"/>
+      <w:pPr>
+        <w:ind w:left="4320" w:hanging="180"/>
+      </w:pPr>
+    </w:lvl>
+    <w:lvl w:ilvl="6" w:tplc="0809000F" w:tentative="1">
+      <w:start w:val="1"/>
+      <w:numFmt w:val="decimal"/>
+      <w:lvlText w:val="%7."/>
+      <w:lvlJc w:val="left"/>
+      <w:pPr>
+        <w:ind w:left="5040" w:hanging="360"/>
+      </w:pPr>
+    </w:lvl>
+    <w:lvl w:ilvl="7" w:tplc="08090019" w:tentative="1">
+      <w:start w:val="1"/>
+      <w:numFmt w:val="lowerLetter"/>
+      <w:lvlText w:val="%8."/>
+      <w:lvlJc w:val="left"/>
+      <w:pPr>
+        <w:ind w:left="5760" w:hanging="360"/>
+      </w:pPr>
+    </w:lvl>
+    <w:lvl w:ilvl="8" w:tplc="0809001B" w:tentative="1">
+      <w:start w:val="1"/>
+      <w:numFmt w:val="lowerRoman"/>
+      <w:lvlText w:val="%9."/>
+      <w:lvlJc w:val="right"/>
+      <w:pPr>
+        <w:ind w:left="6480" w:hanging="180"/>
+      </w:pPr>
+    </w:lvl>
+  </w:abstractNum>
+  <w:abstractNum w:abstractNumId="8">
+    <w:nsid w:val="4D656968"/>
+    <w:multiLevelType w:val="hybridMultilevel"/>
+    <w:tmpl w:val="28106AFE"/>
+    <w:lvl w:ilvl="0" w:tplc="08090015">
+      <w:start w:val="1"/>
+      <w:numFmt w:val="upperLetter"/>
+      <w:lvlText w:val="%1."/>
+      <w:lvlJc w:val="left"/>
+      <w:pPr>
+        <w:ind w:left="720" w:hanging="360"/>
+      </w:pPr>
+      <w:rPr>
+        <w:rFonts w:hint="default"/>
+      </w:rPr>
+    </w:lvl>
+    <w:lvl w:ilvl="1" w:tplc="08090019" w:tentative="1">
+      <w:start w:val="1"/>
+      <w:numFmt w:val="lowerLetter"/>
+      <w:lvlText w:val="%2."/>
+      <w:lvlJc w:val="left"/>
+      <w:pPr>
+        <w:ind w:left="1440" w:hanging="360"/>
+      </w:pPr>
+    </w:lvl>
+    <w:lvl w:ilvl="2" w:tplc="0809001B" w:tentative="1">
+      <w:start w:val="1"/>
+      <w:numFmt w:val="lowerRoman"/>
+      <w:lvlText w:val="%3."/>
+      <w:lvlJc w:val="right"/>
+      <w:pPr>
+        <w:ind w:left="2160" w:hanging="180"/>
+      </w:pPr>
+    </w:lvl>
+    <w:lvl w:ilvl="3" w:tplc="0809000F" w:tentative="1">
+      <w:start w:val="1"/>
+      <w:numFmt w:val="decimal"/>
+      <w:lvlText w:val="%4."/>
+      <w:lvlJc w:val="left"/>
+      <w:pPr>
+        <w:ind w:left="2880" w:hanging="360"/>
+      </w:pPr>
+    </w:lvl>
+    <w:lvl w:ilvl="4" w:tplc="08090019" w:tentative="1">
+      <w:start w:val="1"/>
+      <w:numFmt w:val="lowerLetter"/>
+      <w:lvlText w:val="%5."/>
+      <w:lvlJc w:val="left"/>
+      <w:pPr>
+        <w:ind w:left="3600" w:hanging="360"/>
+      </w:pPr>
+    </w:lvl>
+    <w:lvl w:ilvl="5" w:tplc="0809001B" w:tentative="1">
+      <w:start w:val="1"/>
+      <w:numFmt w:val="lowerRoman"/>
+      <w:lvlText w:val="%6."/>
+      <w:lvlJc w:val="right"/>
+      <w:pPr>
+        <w:ind w:left="4320" w:hanging="180"/>
+      </w:pPr>
+    </w:lvl>
+    <w:lvl w:ilvl="6" w:tplc="0809000F" w:tentative="1">
+      <w:start w:val="1"/>
+      <w:numFmt w:val="decimal"/>
+      <w:lvlText w:val="%7."/>
+      <w:lvlJc w:val="left"/>
+      <w:pPr>
+        <w:ind w:left="5040" w:hanging="360"/>
+      </w:pPr>
+    </w:lvl>
+    <w:lvl w:ilvl="7" w:tplc="08090019" w:tentative="1">
+      <w:start w:val="1"/>
+      <w:numFmt w:val="lowerLetter"/>
+      <w:lvlText w:val="%8."/>
+      <w:lvlJc w:val="left"/>
+      <w:pPr>
+        <w:ind w:left="5760" w:hanging="360"/>
+      </w:pPr>
+    </w:lvl>
+    <w:lvl w:ilvl="8" w:tplc="0809001B" w:tentative="1">
+      <w:start w:val="1"/>
+      <w:numFmt w:val="lowerRoman"/>
+      <w:lvlText w:val="%9."/>
+      <w:lvlJc w:val="right"/>
+      <w:pPr>
+        <w:ind w:left="6480" w:hanging="180"/>
+      </w:pPr>
+    </w:lvl>
+  </w:abstractNum>
+  <w:abstractNum w:abstractNumId="9">
+    <w:nsid w:val="4F507368"/>
+    <w:multiLevelType w:val="hybridMultilevel"/>
+    <w:tmpl w:val="73B8E16E"/>
+    <w:lvl w:ilvl="0" w:tplc="08090011">
+      <w:start w:val="1"/>
+      <w:numFmt w:val="decimal"/>
+      <w:lvlText w:val="%1)"/>
+      <w:lvlJc w:val="left"/>
+      <w:pPr>
+        <w:ind w:left="720" w:hanging="360"/>
+      </w:pPr>
+      <w:rPr>
+        <w:rFonts w:hint="default"/>
+      </w:rPr>
+    </w:lvl>
+    <w:lvl w:ilvl="1" w:tplc="08090019">
+      <w:start w:val="1"/>
+      <w:numFmt w:val="lowerLetter"/>
+      <w:lvlText w:val="%2."/>
+      <w:lvlJc w:val="left"/>
+      <w:pPr>
+        <w:ind w:left="1440" w:hanging="360"/>
+      </w:pPr>
+    </w:lvl>
+    <w:lvl w:ilvl="2" w:tplc="0809001B" w:tentative="1">
+      <w:start w:val="1"/>
+      <w:numFmt w:val="lowerRoman"/>
+      <w:lvlText w:val="%3."/>
+      <w:lvlJc w:val="right"/>
+      <w:pPr>
+        <w:ind w:left="2160" w:hanging="180"/>
+      </w:pPr>
+    </w:lvl>
+    <w:lvl w:ilvl="3" w:tplc="0809000F" w:tentative="1">
+      <w:start w:val="1"/>
+      <w:numFmt w:val="decimal"/>
+      <w:lvlText w:val="%4."/>
+      <w:lvlJc w:val="left"/>
+      <w:pPr>
+        <w:ind w:left="2880" w:hanging="360"/>
+      </w:pPr>
+    </w:lvl>
+    <w:lvl w:ilvl="4" w:tplc="08090019" w:tentative="1">
+      <w:start w:val="1"/>
+      <w:numFmt w:val="lowerLetter"/>
+      <w:lvlText w:val="%5."/>
+      <w:lvlJc w:val="left"/>
+      <w:pPr>
+        <w:ind w:left="3600" w:hanging="360"/>
+      </w:pPr>
+    </w:lvl>
+    <w:lvl w:ilvl="5" w:tplc="0809001B" w:tentative="1">
+      <w:start w:val="1"/>
+      <w:numFmt w:val="lowerRoman"/>
+      <w:lvlText w:val="%6."/>
+      <w:lvlJc w:val="right"/>
+      <w:pPr>
+        <w:ind w:left="4320" w:hanging="180"/>
+      </w:pPr>
+    </w:lvl>
+    <w:lvl w:ilvl="6" w:tplc="0809000F" w:tentative="1">
+      <w:start w:val="1"/>
+      <w:numFmt w:val="decimal"/>
+      <w:lvlText w:val="%7."/>
+      <w:lvlJc w:val="left"/>
+      <w:pPr>
+        <w:ind w:left="5040" w:hanging="360"/>
+      </w:pPr>
+    </w:lvl>
+    <w:lvl w:ilvl="7" w:tplc="08090019" w:tentative="1">
+      <w:start w:val="1"/>
+      <w:numFmt w:val="lowerLetter"/>
+      <w:lvlText w:val="%8."/>
+      <w:lvlJc w:val="left"/>
+      <w:pPr>
+        <w:ind w:left="5760" w:hanging="360"/>
+      </w:pPr>
+    </w:lvl>
+    <w:lvl w:ilvl="8" w:tplc="0809001B" w:tentative="1">
+      <w:start w:val="1"/>
+      <w:numFmt w:val="lowerRoman"/>
+      <w:lvlText w:val="%9."/>
+      <w:lvlJc w:val="right"/>
+      <w:pPr>
+        <w:ind w:left="6480" w:hanging="180"/>
+      </w:pPr>
+    </w:lvl>
+  </w:abstractNum>
+  <w:abstractNum w:abstractNumId="10">
     <w:nsid w:val="57E410C1"/>
     <w:multiLevelType w:val="hybridMultilevel"/>
     <w:tmpl w:val="289896DA"/>
@@ -1009,7 +3559,363 @@
       </w:pPr>
     </w:lvl>
   </w:abstractNum>
-  <w:abstractNum w:abstractNumId="4">
+  <w:abstractNum w:abstractNumId="11">
+    <w:nsid w:val="58CC6515"/>
+    <w:multiLevelType w:val="hybridMultilevel"/>
+    <w:tmpl w:val="6670423E"/>
+    <w:lvl w:ilvl="0" w:tplc="08090011">
+      <w:start w:val="1"/>
+      <w:numFmt w:val="decimal"/>
+      <w:lvlText w:val="%1)"/>
+      <w:lvlJc w:val="left"/>
+      <w:pPr>
+        <w:ind w:left="720" w:hanging="360"/>
+      </w:pPr>
+      <w:rPr>
+        <w:rFonts w:hint="default"/>
+      </w:rPr>
+    </w:lvl>
+    <w:lvl w:ilvl="1" w:tplc="08090019" w:tentative="1">
+      <w:start w:val="1"/>
+      <w:numFmt w:val="lowerLetter"/>
+      <w:lvlText w:val="%2."/>
+      <w:lvlJc w:val="left"/>
+      <w:pPr>
+        <w:ind w:left="1440" w:hanging="360"/>
+      </w:pPr>
+    </w:lvl>
+    <w:lvl w:ilvl="2" w:tplc="0809001B" w:tentative="1">
+      <w:start w:val="1"/>
+      <w:numFmt w:val="lowerRoman"/>
+      <w:lvlText w:val="%3."/>
+      <w:lvlJc w:val="right"/>
+      <w:pPr>
+        <w:ind w:left="2160" w:hanging="180"/>
+      </w:pPr>
+    </w:lvl>
+    <w:lvl w:ilvl="3" w:tplc="0809000F" w:tentative="1">
+      <w:start w:val="1"/>
+      <w:numFmt w:val="decimal"/>
+      <w:lvlText w:val="%4."/>
+      <w:lvlJc w:val="left"/>
+      <w:pPr>
+        <w:ind w:left="2880" w:hanging="360"/>
+      </w:pPr>
+    </w:lvl>
+    <w:lvl w:ilvl="4" w:tplc="08090019" w:tentative="1">
+      <w:start w:val="1"/>
+      <w:numFmt w:val="lowerLetter"/>
+      <w:lvlText w:val="%5."/>
+      <w:lvlJc w:val="left"/>
+      <w:pPr>
+        <w:ind w:left="3600" w:hanging="360"/>
+      </w:pPr>
+    </w:lvl>
+    <w:lvl w:ilvl="5" w:tplc="0809001B" w:tentative="1">
+      <w:start w:val="1"/>
+      <w:numFmt w:val="lowerRoman"/>
+      <w:lvlText w:val="%6."/>
+      <w:lvlJc w:val="right"/>
+      <w:pPr>
+        <w:ind w:left="4320" w:hanging="180"/>
+      </w:pPr>
+    </w:lvl>
+    <w:lvl w:ilvl="6" w:tplc="0809000F" w:tentative="1">
+      <w:start w:val="1"/>
+      <w:numFmt w:val="decimal"/>
+      <w:lvlText w:val="%7."/>
+      <w:lvlJc w:val="left"/>
+      <w:pPr>
+        <w:ind w:left="5040" w:hanging="360"/>
+      </w:pPr>
+    </w:lvl>
+    <w:lvl w:ilvl="7" w:tplc="08090019" w:tentative="1">
+      <w:start w:val="1"/>
+      <w:numFmt w:val="lowerLetter"/>
+      <w:lvlText w:val="%8."/>
+      <w:lvlJc w:val="left"/>
+      <w:pPr>
+        <w:ind w:left="5760" w:hanging="360"/>
+      </w:pPr>
+    </w:lvl>
+    <w:lvl w:ilvl="8" w:tplc="0809001B" w:tentative="1">
+      <w:start w:val="1"/>
+      <w:numFmt w:val="lowerRoman"/>
+      <w:lvlText w:val="%9."/>
+      <w:lvlJc w:val="right"/>
+      <w:pPr>
+        <w:ind w:left="6480" w:hanging="180"/>
+      </w:pPr>
+    </w:lvl>
+  </w:abstractNum>
+  <w:abstractNum w:abstractNumId="12">
+    <w:nsid w:val="68514A53"/>
+    <w:multiLevelType w:val="hybridMultilevel"/>
+    <w:tmpl w:val="22348B08"/>
+    <w:lvl w:ilvl="0" w:tplc="08090011">
+      <w:start w:val="1"/>
+      <w:numFmt w:val="decimal"/>
+      <w:lvlText w:val="%1)"/>
+      <w:lvlJc w:val="left"/>
+      <w:pPr>
+        <w:ind w:left="720" w:hanging="360"/>
+      </w:pPr>
+      <w:rPr>
+        <w:rFonts w:hint="default"/>
+      </w:rPr>
+    </w:lvl>
+    <w:lvl w:ilvl="1" w:tplc="08090019" w:tentative="1">
+      <w:start w:val="1"/>
+      <w:numFmt w:val="lowerLetter"/>
+      <w:lvlText w:val="%2."/>
+      <w:lvlJc w:val="left"/>
+      <w:pPr>
+        <w:ind w:left="1440" w:hanging="360"/>
+      </w:pPr>
+    </w:lvl>
+    <w:lvl w:ilvl="2" w:tplc="0809001B" w:tentative="1">
+      <w:start w:val="1"/>
+      <w:numFmt w:val="lowerRoman"/>
+      <w:lvlText w:val="%3."/>
+      <w:lvlJc w:val="right"/>
+      <w:pPr>
+        <w:ind w:left="2160" w:hanging="180"/>
+      </w:pPr>
+    </w:lvl>
+    <w:lvl w:ilvl="3" w:tplc="0809000F" w:tentative="1">
+      <w:start w:val="1"/>
+      <w:numFmt w:val="decimal"/>
+      <w:lvlText w:val="%4."/>
+      <w:lvlJc w:val="left"/>
+      <w:pPr>
+        <w:ind w:left="2880" w:hanging="360"/>
+      </w:pPr>
+    </w:lvl>
+    <w:lvl w:ilvl="4" w:tplc="08090019" w:tentative="1">
+      <w:start w:val="1"/>
+      <w:numFmt w:val="lowerLetter"/>
+      <w:lvlText w:val="%5."/>
+      <w:lvlJc w:val="left"/>
+      <w:pPr>
+        <w:ind w:left="3600" w:hanging="360"/>
+      </w:pPr>
+    </w:lvl>
+    <w:lvl w:ilvl="5" w:tplc="0809001B" w:tentative="1">
+      <w:start w:val="1"/>
+      <w:numFmt w:val="lowerRoman"/>
+      <w:lvlText w:val="%6."/>
+      <w:lvlJc w:val="right"/>
+      <w:pPr>
+        <w:ind w:left="4320" w:hanging="180"/>
+      </w:pPr>
+    </w:lvl>
+    <w:lvl w:ilvl="6" w:tplc="0809000F" w:tentative="1">
+      <w:start w:val="1"/>
+      <w:numFmt w:val="decimal"/>
+      <w:lvlText w:val="%7."/>
+      <w:lvlJc w:val="left"/>
+      <w:pPr>
+        <w:ind w:left="5040" w:hanging="360"/>
+      </w:pPr>
+    </w:lvl>
+    <w:lvl w:ilvl="7" w:tplc="08090019" w:tentative="1">
+      <w:start w:val="1"/>
+      <w:numFmt w:val="lowerLetter"/>
+      <w:lvlText w:val="%8."/>
+      <w:lvlJc w:val="left"/>
+      <w:pPr>
+        <w:ind w:left="5760" w:hanging="360"/>
+      </w:pPr>
+    </w:lvl>
+    <w:lvl w:ilvl="8" w:tplc="0809001B" w:tentative="1">
+      <w:start w:val="1"/>
+      <w:numFmt w:val="lowerRoman"/>
+      <w:lvlText w:val="%9."/>
+      <w:lvlJc w:val="right"/>
+      <w:pPr>
+        <w:ind w:left="6480" w:hanging="180"/>
+      </w:pPr>
+    </w:lvl>
+  </w:abstractNum>
+  <w:abstractNum w:abstractNumId="13">
+    <w:nsid w:val="695703F6"/>
+    <w:multiLevelType w:val="hybridMultilevel"/>
+    <w:tmpl w:val="427C079A"/>
+    <w:lvl w:ilvl="0" w:tplc="5644F804">
+      <w:start w:val="1"/>
+      <w:numFmt w:val="decimal"/>
+      <w:lvlText w:val="(%1)"/>
+      <w:lvlJc w:val="left"/>
+      <w:pPr>
+        <w:ind w:left="720" w:hanging="360"/>
+      </w:pPr>
+      <w:rPr>
+        <w:rFonts w:hint="default"/>
+      </w:rPr>
+    </w:lvl>
+    <w:lvl w:ilvl="1" w:tplc="08090019" w:tentative="1">
+      <w:start w:val="1"/>
+      <w:numFmt w:val="lowerLetter"/>
+      <w:lvlText w:val="%2."/>
+      <w:lvlJc w:val="left"/>
+      <w:pPr>
+        <w:ind w:left="1440" w:hanging="360"/>
+      </w:pPr>
+    </w:lvl>
+    <w:lvl w:ilvl="2" w:tplc="0809001B" w:tentative="1">
+      <w:start w:val="1"/>
+      <w:numFmt w:val="lowerRoman"/>
+      <w:lvlText w:val="%3."/>
+      <w:lvlJc w:val="right"/>
+      <w:pPr>
+        <w:ind w:left="2160" w:hanging="180"/>
+      </w:pPr>
+    </w:lvl>
+    <w:lvl w:ilvl="3" w:tplc="0809000F" w:tentative="1">
+      <w:start w:val="1"/>
+      <w:numFmt w:val="decimal"/>
+      <w:lvlText w:val="%4."/>
+      <w:lvlJc w:val="left"/>
+      <w:pPr>
+        <w:ind w:left="2880" w:hanging="360"/>
+      </w:pPr>
+    </w:lvl>
+    <w:lvl w:ilvl="4" w:tplc="08090019" w:tentative="1">
+      <w:start w:val="1"/>
+      <w:numFmt w:val="lowerLetter"/>
+      <w:lvlText w:val="%5."/>
+      <w:lvlJc w:val="left"/>
+      <w:pPr>
+        <w:ind w:left="3600" w:hanging="360"/>
+      </w:pPr>
+    </w:lvl>
+    <w:lvl w:ilvl="5" w:tplc="0809001B" w:tentative="1">
+      <w:start w:val="1"/>
+      <w:numFmt w:val="lowerRoman"/>
+      <w:lvlText w:val="%6."/>
+      <w:lvlJc w:val="right"/>
+      <w:pPr>
+        <w:ind w:left="4320" w:hanging="180"/>
+      </w:pPr>
+    </w:lvl>
+    <w:lvl w:ilvl="6" w:tplc="0809000F" w:tentative="1">
+      <w:start w:val="1"/>
+      <w:numFmt w:val="decimal"/>
+      <w:lvlText w:val="%7."/>
+      <w:lvlJc w:val="left"/>
+      <w:pPr>
+        <w:ind w:left="5040" w:hanging="360"/>
+      </w:pPr>
+    </w:lvl>
+    <w:lvl w:ilvl="7" w:tplc="08090019" w:tentative="1">
+      <w:start w:val="1"/>
+      <w:numFmt w:val="lowerLetter"/>
+      <w:lvlText w:val="%8."/>
+      <w:lvlJc w:val="left"/>
+      <w:pPr>
+        <w:ind w:left="5760" w:hanging="360"/>
+      </w:pPr>
+    </w:lvl>
+    <w:lvl w:ilvl="8" w:tplc="0809001B" w:tentative="1">
+      <w:start w:val="1"/>
+      <w:numFmt w:val="lowerRoman"/>
+      <w:lvlText w:val="%9."/>
+      <w:lvlJc w:val="right"/>
+      <w:pPr>
+        <w:ind w:left="6480" w:hanging="180"/>
+      </w:pPr>
+    </w:lvl>
+  </w:abstractNum>
+  <w:abstractNum w:abstractNumId="14">
+    <w:nsid w:val="6BAB5F5B"/>
+    <w:multiLevelType w:val="hybridMultilevel"/>
+    <w:tmpl w:val="FEDA9ED2"/>
+    <w:lvl w:ilvl="0" w:tplc="08090011">
+      <w:start w:val="1"/>
+      <w:numFmt w:val="decimal"/>
+      <w:lvlText w:val="%1)"/>
+      <w:lvlJc w:val="left"/>
+      <w:pPr>
+        <w:ind w:left="720" w:hanging="360"/>
+      </w:pPr>
+      <w:rPr>
+        <w:rFonts w:hint="default"/>
+      </w:rPr>
+    </w:lvl>
+    <w:lvl w:ilvl="1" w:tplc="08090019">
+      <w:start w:val="1"/>
+      <w:numFmt w:val="lowerLetter"/>
+      <w:lvlText w:val="%2."/>
+      <w:lvlJc w:val="left"/>
+      <w:pPr>
+        <w:ind w:left="1440" w:hanging="360"/>
+      </w:pPr>
+    </w:lvl>
+    <w:lvl w:ilvl="2" w:tplc="0809001B">
+      <w:start w:val="1"/>
+      <w:numFmt w:val="lowerRoman"/>
+      <w:lvlText w:val="%3."/>
+      <w:lvlJc w:val="right"/>
+      <w:pPr>
+        <w:ind w:left="2160" w:hanging="180"/>
+      </w:pPr>
+    </w:lvl>
+    <w:lvl w:ilvl="3" w:tplc="0809000F" w:tentative="1">
+      <w:start w:val="1"/>
+      <w:numFmt w:val="decimal"/>
+      <w:lvlText w:val="%4."/>
+      <w:lvlJc w:val="left"/>
+      <w:pPr>
+        <w:ind w:left="2880" w:hanging="360"/>
+      </w:pPr>
+    </w:lvl>
+    <w:lvl w:ilvl="4" w:tplc="08090019" w:tentative="1">
+      <w:start w:val="1"/>
+      <w:numFmt w:val="lowerLetter"/>
+      <w:lvlText w:val="%5."/>
+      <w:lvlJc w:val="left"/>
+      <w:pPr>
+        <w:ind w:left="3600" w:hanging="360"/>
+      </w:pPr>
+    </w:lvl>
+    <w:lvl w:ilvl="5" w:tplc="0809001B" w:tentative="1">
+      <w:start w:val="1"/>
+      <w:numFmt w:val="lowerRoman"/>
+      <w:lvlText w:val="%6."/>
+      <w:lvlJc w:val="right"/>
+      <w:pPr>
+        <w:ind w:left="4320" w:hanging="180"/>
+      </w:pPr>
+    </w:lvl>
+    <w:lvl w:ilvl="6" w:tplc="0809000F" w:tentative="1">
+      <w:start w:val="1"/>
+      <w:numFmt w:val="decimal"/>
+      <w:lvlText w:val="%7."/>
+      <w:lvlJc w:val="left"/>
+      <w:pPr>
+        <w:ind w:left="5040" w:hanging="360"/>
+      </w:pPr>
+    </w:lvl>
+    <w:lvl w:ilvl="7" w:tplc="08090019" w:tentative="1">
+      <w:start w:val="1"/>
+      <w:numFmt w:val="lowerLetter"/>
+      <w:lvlText w:val="%8."/>
+      <w:lvlJc w:val="left"/>
+      <w:pPr>
+        <w:ind w:left="5760" w:hanging="360"/>
+      </w:pPr>
+    </w:lvl>
+    <w:lvl w:ilvl="8" w:tplc="0809001B" w:tentative="1">
+      <w:start w:val="1"/>
+      <w:numFmt w:val="lowerRoman"/>
+      <w:lvlText w:val="%9."/>
+      <w:lvlJc w:val="right"/>
+      <w:pPr>
+        <w:ind w:left="6480" w:hanging="180"/>
+      </w:pPr>
+    </w:lvl>
+  </w:abstractNum>
+  <w:abstractNum w:abstractNumId="15">
     <w:nsid w:val="6E1F66EC"/>
     <w:multiLevelType w:val="hybridMultilevel"/>
     <w:tmpl w:val="8800105A"/>
@@ -1098,7 +4004,96 @@
       </w:pPr>
     </w:lvl>
   </w:abstractNum>
-  <w:abstractNum w:abstractNumId="5">
+  <w:abstractNum w:abstractNumId="16">
+    <w:nsid w:val="75062EC0"/>
+    <w:multiLevelType w:val="hybridMultilevel"/>
+    <w:tmpl w:val="A90CB4EE"/>
+    <w:lvl w:ilvl="0" w:tplc="D12893DA">
+      <w:start w:val="1"/>
+      <w:numFmt w:val="upperRoman"/>
+      <w:lvlText w:val="%1."/>
+      <w:lvlJc w:val="left"/>
+      <w:pPr>
+        <w:ind w:left="1080" w:hanging="720"/>
+      </w:pPr>
+      <w:rPr>
+        <w:rFonts w:hint="default"/>
+      </w:rPr>
+    </w:lvl>
+    <w:lvl w:ilvl="1" w:tplc="08090019" w:tentative="1">
+      <w:start w:val="1"/>
+      <w:numFmt w:val="lowerLetter"/>
+      <w:lvlText w:val="%2."/>
+      <w:lvlJc w:val="left"/>
+      <w:pPr>
+        <w:ind w:left="1440" w:hanging="360"/>
+      </w:pPr>
+    </w:lvl>
+    <w:lvl w:ilvl="2" w:tplc="0809001B" w:tentative="1">
+      <w:start w:val="1"/>
+      <w:numFmt w:val="lowerRoman"/>
+      <w:lvlText w:val="%3."/>
+      <w:lvlJc w:val="right"/>
+      <w:pPr>
+        <w:ind w:left="2160" w:hanging="180"/>
+      </w:pPr>
+    </w:lvl>
+    <w:lvl w:ilvl="3" w:tplc="0809000F" w:tentative="1">
+      <w:start w:val="1"/>
+      <w:numFmt w:val="decimal"/>
+      <w:lvlText w:val="%4."/>
+      <w:lvlJc w:val="left"/>
+      <w:pPr>
+        <w:ind w:left="2880" w:hanging="360"/>
+      </w:pPr>
+    </w:lvl>
+    <w:lvl w:ilvl="4" w:tplc="08090019" w:tentative="1">
+      <w:start w:val="1"/>
+      <w:numFmt w:val="lowerLetter"/>
+      <w:lvlText w:val="%5."/>
+      <w:lvlJc w:val="left"/>
+      <w:pPr>
+        <w:ind w:left="3600" w:hanging="360"/>
+      </w:pPr>
+    </w:lvl>
+    <w:lvl w:ilvl="5" w:tplc="0809001B" w:tentative="1">
+      <w:start w:val="1"/>
+      <w:numFmt w:val="lowerRoman"/>
+      <w:lvlText w:val="%6."/>
+      <w:lvlJc w:val="right"/>
+      <w:pPr>
+        <w:ind w:left="4320" w:hanging="180"/>
+      </w:pPr>
+    </w:lvl>
+    <w:lvl w:ilvl="6" w:tplc="0809000F" w:tentative="1">
+      <w:start w:val="1"/>
+      <w:numFmt w:val="decimal"/>
+      <w:lvlText w:val="%7."/>
+      <w:lvlJc w:val="left"/>
+      <w:pPr>
+        <w:ind w:left="5040" w:hanging="360"/>
+      </w:pPr>
+    </w:lvl>
+    <w:lvl w:ilvl="7" w:tplc="08090019" w:tentative="1">
+      <w:start w:val="1"/>
+      <w:numFmt w:val="lowerLetter"/>
+      <w:lvlText w:val="%8."/>
+      <w:lvlJc w:val="left"/>
+      <w:pPr>
+        <w:ind w:left="5760" w:hanging="360"/>
+      </w:pPr>
+    </w:lvl>
+    <w:lvl w:ilvl="8" w:tplc="0809001B" w:tentative="1">
+      <w:start w:val="1"/>
+      <w:numFmt w:val="lowerRoman"/>
+      <w:lvlText w:val="%9."/>
+      <w:lvlJc w:val="right"/>
+      <w:pPr>
+        <w:ind w:left="6480" w:hanging="180"/>
+      </w:pPr>
+    </w:lvl>
+  </w:abstractNum>
+  <w:abstractNum w:abstractNumId="17">
     <w:nsid w:val="77A65BD7"/>
     <w:multiLevelType w:val="hybridMultilevel"/>
     <w:tmpl w:val="E0CC7FEE"/>
@@ -1187,7 +4182,7 @@
       </w:pPr>
     </w:lvl>
   </w:abstractNum>
-  <w:abstractNum w:abstractNumId="6">
+  <w:abstractNum w:abstractNumId="18">
     <w:nsid w:val="7A95021C"/>
     <w:multiLevelType w:val="hybridMultilevel"/>
     <w:tmpl w:val="225C93A8"/>
@@ -1301,25 +4296,61 @@
     </w:lvl>
   </w:abstractNum>
   <w:num w:numId="1">
-    <w:abstractNumId w:val="1"/>
+    <w:abstractNumId w:val="2"/>
   </w:num>
   <w:num w:numId="2">
-    <w:abstractNumId w:val="4"/>
+    <w:abstractNumId w:val="15"/>
   </w:num>
   <w:num w:numId="3">
-    <w:abstractNumId w:val="2"/>
+    <w:abstractNumId w:val="5"/>
   </w:num>
   <w:num w:numId="4">
-    <w:abstractNumId w:val="5"/>
+    <w:abstractNumId w:val="17"/>
   </w:num>
   <w:num w:numId="5">
-    <w:abstractNumId w:val="6"/>
+    <w:abstractNumId w:val="18"/>
   </w:num>
   <w:num w:numId="6">
-    <w:abstractNumId w:val="3"/>
+    <w:abstractNumId w:val="10"/>
   </w:num>
   <w:num w:numId="7">
     <w:abstractNumId w:val="0"/>
+  </w:num>
+  <w:num w:numId="8">
+    <w:abstractNumId w:val="4"/>
+  </w:num>
+  <w:num w:numId="9">
+    <w:abstractNumId w:val="16"/>
+  </w:num>
+  <w:num w:numId="10">
+    <w:abstractNumId w:val="12"/>
+  </w:num>
+  <w:num w:numId="11">
+    <w:abstractNumId w:val="14"/>
+  </w:num>
+  <w:num w:numId="12">
+    <w:abstractNumId w:val="6"/>
+  </w:num>
+  <w:num w:numId="13">
+    <w:abstractNumId w:val="1"/>
+  </w:num>
+  <w:num w:numId="14">
+    <w:abstractNumId w:val="3"/>
+  </w:num>
+  <w:num w:numId="15">
+    <w:abstractNumId w:val="9"/>
+  </w:num>
+  <w:num w:numId="16">
+    <w:abstractNumId w:val="8"/>
+  </w:num>
+  <w:num w:numId="17">
+    <w:abstractNumId w:val="11"/>
+  </w:num>
+  <w:num w:numId="18">
+    <w:abstractNumId w:val="7"/>
+  </w:num>
+  <w:num w:numId="19">
+    <w:abstractNumId w:val="13"/>
   </w:num>
 </w:numbering>
 </file>
@@ -1756,6 +4787,86 @@
       <w:contextualSpacing/>
     </w:pPr>
   </w:style>
+  <w:style w:type="paragraph" w:styleId="HTMLPreformatted">
+    <w:name w:val="HTML Preformatted"/>
+    <w:basedOn w:val="Normal"/>
+    <w:link w:val="HTMLPreformattedChar"/>
+    <w:uiPriority w:val="99"/>
+    <w:semiHidden/>
+    <w:unhideWhenUsed/>
+    <w:rsid w:val="00D72957"/>
+    <w:pPr>
+      <w:tabs>
+        <w:tab w:val="left" w:pos="916"/>
+        <w:tab w:val="left" w:pos="1832"/>
+        <w:tab w:val="left" w:pos="2748"/>
+        <w:tab w:val="left" w:pos="3664"/>
+        <w:tab w:val="left" w:pos="4580"/>
+        <w:tab w:val="left" w:pos="5496"/>
+        <w:tab w:val="left" w:pos="6412"/>
+        <w:tab w:val="left" w:pos="7328"/>
+        <w:tab w:val="left" w:pos="8244"/>
+        <w:tab w:val="left" w:pos="9160"/>
+        <w:tab w:val="left" w:pos="10076"/>
+        <w:tab w:val="left" w:pos="10992"/>
+        <w:tab w:val="left" w:pos="11908"/>
+        <w:tab w:val="left" w:pos="12824"/>
+        <w:tab w:val="left" w:pos="13740"/>
+        <w:tab w:val="left" w:pos="14656"/>
+      </w:tabs>
+      <w:spacing w:after="0" w:line="240" w:lineRule="auto"/>
+    </w:pPr>
+    <w:rPr>
+      <w:rFonts w:ascii="Courier New" w:eastAsia="Times New Roman" w:hAnsi="Courier New" w:cs="Courier New"/>
+      <w:sz w:val="20"/>
+      <w:szCs w:val="20"/>
+      <w:lang w:eastAsia="en-GB"/>
+    </w:rPr>
+  </w:style>
+  <w:style w:type="character" w:customStyle="1" w:styleId="HTMLPreformattedChar">
+    <w:name w:val="HTML Preformatted Char"/>
+    <w:basedOn w:val="DefaultParagraphFont"/>
+    <w:link w:val="HTMLPreformatted"/>
+    <w:uiPriority w:val="99"/>
+    <w:semiHidden/>
+    <w:rsid w:val="00D72957"/>
+    <w:rPr>
+      <w:rFonts w:ascii="Courier New" w:eastAsia="Times New Roman" w:hAnsi="Courier New" w:cs="Courier New"/>
+      <w:sz w:val="20"/>
+      <w:szCs w:val="20"/>
+      <w:lang w:eastAsia="en-GB"/>
+    </w:rPr>
+  </w:style>
+  <w:style w:type="character" w:customStyle="1" w:styleId="gp">
+    <w:name w:val="gp"/>
+    <w:basedOn w:val="DefaultParagraphFont"/>
+    <w:rsid w:val="00D72957"/>
+  </w:style>
+  <w:style w:type="character" w:customStyle="1" w:styleId="n">
+    <w:name w:val="n"/>
+    <w:basedOn w:val="DefaultParagraphFont"/>
+    <w:rsid w:val="00D72957"/>
+  </w:style>
+  <w:style w:type="character" w:customStyle="1" w:styleId="o">
+    <w:name w:val="o"/>
+    <w:basedOn w:val="DefaultParagraphFont"/>
+    <w:rsid w:val="00D72957"/>
+  </w:style>
+  <w:style w:type="character" w:customStyle="1" w:styleId="p">
+    <w:name w:val="p"/>
+    <w:basedOn w:val="DefaultParagraphFont"/>
+    <w:rsid w:val="00D72957"/>
+  </w:style>
+  <w:style w:type="character" w:customStyle="1" w:styleId="s1">
+    <w:name w:val="s1"/>
+    <w:basedOn w:val="DefaultParagraphFont"/>
+    <w:rsid w:val="00D72957"/>
+  </w:style>
+  <w:style w:type="character" w:customStyle="1" w:styleId="mi">
+    <w:name w:val="mi"/>
+    <w:basedOn w:val="DefaultParagraphFont"/>
+    <w:rsid w:val="00D72957"/>
+  </w:style>
 </w:styles>
 </file>
 

</xml_diff>

<commit_message>
Adding logic for like post endpoint.
</commit_message>
<xml_diff>
--- a/Week 7/Notes.docx
+++ b/Week 7/Notes.docx
@@ -1472,6 +1472,19 @@
       <w:r>
         <w:t xml:space="preserve"> event handler on button. It should call the API. Add the like to the page -&gt; </w:t>
       </w:r>
+    </w:p>
+    <w:p>
+      <w:r>
+        <w:lastRenderedPageBreak/>
+        <w:t>Tests</w:t>
+      </w:r>
+    </w:p>
+    <w:p>
+      <w:r>
+        <w:t xml:space="preserve">Logic -&gt; Create user1 and post1 -&gt; the request should contain post ID -&gt; test response code and whether use1 actually likes post 1 </w:t>
+      </w:r>
+      <w:bookmarkStart w:id="0" w:name="_GoBack"/>
+      <w:bookmarkEnd w:id="0"/>
     </w:p>
     <w:p/>
     <w:p>
@@ -2382,6 +2395,7 @@
         <w:rPr>
           <w:b/>
         </w:rPr>
+        <w:lastRenderedPageBreak/>
         <w:t>Using get</w:t>
       </w:r>
     </w:p>
@@ -2400,7 +2414,6 @@
     </w:p>
     <w:p>
       <w:r>
-        <w:lastRenderedPageBreak/>
         <w:t xml:space="preserve">If there are no results, get will raise a </w:t>
       </w:r>
       <w:proofErr w:type="spellStart"/>
@@ -2767,6 +2780,7 @@
         <w:rPr>
           <w:b/>
         </w:rPr>
+        <w:lastRenderedPageBreak/>
         <w:t>Django</w:t>
       </w:r>
       <w:proofErr w:type="spellEnd"/>
@@ -2791,7 +2805,6 @@
     </w:p>
     <w:p>
       <w:r>
-        <w:lastRenderedPageBreak/>
         <w:t xml:space="preserve">Client is a Python class that acts as a dummy Web browser. Allows testing of views and interact with </w:t>
       </w:r>
       <w:proofErr w:type="spellStart"/>
@@ -3182,6 +3195,7 @@
         </w:numPr>
       </w:pPr>
       <w:r>
+        <w:lastRenderedPageBreak/>
         <w:t>Note when we say pagination we literally only mean the page number. The display of any contents on the paginated page still needs to be done manually.</w:t>
       </w:r>
     </w:p>
@@ -3208,7 +3222,6 @@
     </w:p>
     <w:p>
       <w:r>
-        <w:lastRenderedPageBreak/>
         <w:t xml:space="preserve">Assuming </w:t>
       </w:r>
     </w:p>
@@ -6308,7 +6321,6 @@
           <w:szCs w:val="21"/>
           <w:lang w:eastAsia="en-GB"/>
         </w:rPr>
-        <w:lastRenderedPageBreak/>
         <w:t>Spanning Single Value Relationships</w:t>
       </w:r>
     </w:p>
@@ -6649,6 +6661,7 @@
     <w:p>
       <w:proofErr w:type="gramStart"/>
       <w:r>
+        <w:lastRenderedPageBreak/>
         <w:t>Blog.objects.filter(</w:t>
       </w:r>
       <w:proofErr w:type="gramEnd"/>
@@ -6682,7 +6695,6 @@
     </w:p>
     <w:p>
       <w:r>
-        <w:lastRenderedPageBreak/>
         <w:t xml:space="preserve">The idea here is that when we use entry, we get a reference to the Entry table. With headline, we look at a specific field within the Entry table. </w:t>
       </w:r>
     </w:p>
@@ -7050,6 +7062,7 @@
     </w:p>
     <w:p>
       <w:r>
+        <w:lastRenderedPageBreak/>
         <w:t xml:space="preserve">In the above, Membership has 2 foreign keys to Person in the attributes person and inviter. This makes relationship to Group ambiguous. This is because when </w:t>
       </w:r>
       <w:proofErr w:type="spellStart"/>
@@ -7066,7 +7079,6 @@
     </w:p>
     <w:p>
       <w:r>
-        <w:lastRenderedPageBreak/>
         <w:t xml:space="preserve">Must use the </w:t>
       </w:r>
       <w:proofErr w:type="spellStart"/>
@@ -7402,6 +7414,7 @@
     </w:p>
     <w:p>
       <w:r>
+        <w:lastRenderedPageBreak/>
         <w:t>All JSON exists as a string. It needs to be converted to a native JS object when attempting to access the data OR JS data needs to be converted to JSON in order to send across a network.</w:t>
       </w:r>
     </w:p>
@@ -7435,7 +7448,6 @@
     </w:p>
     <w:p>
       <w:r>
-        <w:lastRenderedPageBreak/>
         <w:t xml:space="preserve">We must </w:t>
       </w:r>
       <w:proofErr w:type="spellStart"/>
@@ -7532,8 +7544,6 @@
       <w:r>
         <w:t xml:space="preserve"> is JSON, the data must be JSON. The response we get back will also be a JSON object. </w:t>
       </w:r>
-      <w:bookmarkStart w:id="0" w:name="_GoBack"/>
-      <w:bookmarkEnd w:id="0"/>
     </w:p>
     <w:sectPr>
       <w:pgSz w:w="11906" w:h="16838"/>

</xml_diff>

<commit_message>
Adding logic for sending likes and fixing follow.
</commit_message>
<xml_diff>
--- a/Week 7/Notes.docx
+++ b/Week 7/Notes.docx
@@ -1483,10 +1483,76 @@
       <w:r>
         <w:t xml:space="preserve">Logic -&gt; Create user1 and post1 -&gt; the request should contain post ID -&gt; test response code and whether use1 actually likes post 1 </w:t>
       </w:r>
+    </w:p>
+    <w:p>
+      <w:pPr>
+        <w:rPr>
+          <w:b/>
+        </w:rPr>
+      </w:pPr>
+      <w:r>
+        <w:rPr>
+          <w:b/>
+        </w:rPr>
+        <w:t>Edit Post</w:t>
+      </w:r>
+    </w:p>
+    <w:p/>
+    <w:p>
+      <w:r>
+        <w:t xml:space="preserve">Summary of things to do </w:t>
+      </w:r>
+    </w:p>
+    <w:p>
+      <w:pPr>
+        <w:pStyle w:val="ListParagraph"/>
+        <w:numPr>
+          <w:ilvl w:val="0"/>
+          <w:numId w:val="41"/>
+        </w:numPr>
+      </w:pPr>
+      <w:r>
+        <w:t>Finish Edit Post</w:t>
+      </w:r>
+    </w:p>
+    <w:p>
+      <w:pPr>
+        <w:pStyle w:val="ListParagraph"/>
+        <w:numPr>
+          <w:ilvl w:val="0"/>
+          <w:numId w:val="41"/>
+        </w:numPr>
+      </w:pPr>
+      <w:r>
+        <w:t>Add Selenium Tests to figure out the rest of that interactive behaviour</w:t>
+      </w:r>
+    </w:p>
+    <w:p>
+      <w:pPr>
+        <w:pStyle w:val="ListParagraph"/>
+        <w:numPr>
+          <w:ilvl w:val="0"/>
+          <w:numId w:val="41"/>
+        </w:numPr>
+      </w:pPr>
+      <w:r>
+        <w:t>Rewrite API if necessary</w:t>
+      </w:r>
+    </w:p>
+    <w:p>
+      <w:pPr>
+        <w:pStyle w:val="ListParagraph"/>
+        <w:numPr>
+          <w:ilvl w:val="0"/>
+          <w:numId w:val="41"/>
+        </w:numPr>
+      </w:pPr>
+      <w:r>
+        <w:t>Add bootstrap pagination</w:t>
+      </w:r>
       <w:bookmarkStart w:id="0" w:name="_GoBack"/>
       <w:bookmarkEnd w:id="0"/>
     </w:p>
-    <w:p/>
     <w:p>
       <w:pPr>
         <w:rPr>
@@ -1909,6 +1975,7 @@
           <w:szCs w:val="21"/>
           <w:lang w:eastAsia="en-GB"/>
         </w:rPr>
+        <w:lastRenderedPageBreak/>
         <w:t xml:space="preserve">... </w:t>
       </w:r>
       <w:r>
@@ -2395,7 +2462,6 @@
         <w:rPr>
           <w:b/>
         </w:rPr>
-        <w:lastRenderedPageBreak/>
         <w:t>Using get</w:t>
       </w:r>
     </w:p>
@@ -2700,6 +2766,7 @@
         </w:numPr>
       </w:pPr>
       <w:r>
+        <w:lastRenderedPageBreak/>
         <w:t>Validating the form</w:t>
       </w:r>
     </w:p>
@@ -2780,7 +2847,6 @@
         <w:rPr>
           <w:b/>
         </w:rPr>
-        <w:lastRenderedPageBreak/>
         <w:t>Django</w:t>
       </w:r>
       <w:proofErr w:type="spellEnd"/>
@@ -3098,6 +3164,7 @@
     </w:p>
     <w:p>
       <w:r>
+        <w:lastRenderedPageBreak/>
         <w:t>Steps in templates</w:t>
       </w:r>
     </w:p>
@@ -3195,7 +3262,6 @@
         </w:numPr>
       </w:pPr>
       <w:r>
-        <w:lastRenderedPageBreak/>
         <w:t>Note when we say pagination we literally only mean the page number. The display of any contents on the paginated page still needs to be done manually.</w:t>
       </w:r>
     </w:p>
@@ -5448,6 +5514,7 @@
           <w:szCs w:val="21"/>
           <w:lang w:eastAsia="en-GB"/>
         </w:rPr>
+        <w:lastRenderedPageBreak/>
         <w:t xml:space="preserve">    </w:t>
       </w:r>
       <w:proofErr w:type="spellStart"/>
@@ -6588,7 +6655,11 @@
       </w:r>
       <w:proofErr w:type="gramEnd"/>
       <w:r>
-        <w:t xml:space="preserve">) calls further restrict the set of objects. However, for multi-valued relations, they apply to any object linked to the primary model and not only those that were previously selected by an earlier </w:t>
+        <w:t xml:space="preserve">) calls further </w:t>
+      </w:r>
+      <w:r>
+        <w:lastRenderedPageBreak/>
+        <w:t xml:space="preserve">restrict the set of objects. However, for multi-valued relations, they apply to any object linked to the primary model and not only those that were previously selected by an earlier </w:t>
       </w:r>
       <w:proofErr w:type="gramStart"/>
       <w:r>
@@ -6661,7 +6732,6 @@
     <w:p>
       <w:proofErr w:type="gramStart"/>
       <w:r>
-        <w:lastRenderedPageBreak/>
         <w:t>Blog.objects.filter(</w:t>
       </w:r>
       <w:proofErr w:type="gramEnd"/>
@@ -6968,6 +7038,7 @@
     </w:p>
     <w:p>
       <w:r>
+        <w:lastRenderedPageBreak/>
         <w:t>Example</w:t>
       </w:r>
     </w:p>
@@ -7062,7 +7133,6 @@
     </w:p>
     <w:p>
       <w:r>
-        <w:lastRenderedPageBreak/>
         <w:t xml:space="preserve">In the above, Membership has 2 foreign keys to Person in the attributes person and inviter. This makes relationship to Group ambiguous. This is because when </w:t>
       </w:r>
       <w:proofErr w:type="spellStart"/>
@@ -7342,6 +7412,7 @@
         </w:numPr>
       </w:pPr>
       <w:r>
+        <w:lastRenderedPageBreak/>
         <w:t>All JSON keys must be quoted while object literals in JS are not necessary.</w:t>
       </w:r>
     </w:p>
@@ -7414,7 +7485,6 @@
     </w:p>
     <w:p>
       <w:r>
-        <w:lastRenderedPageBreak/>
         <w:t>All JSON exists as a string. It needs to be converted to a native JS object when attempting to access the data OR JS data needs to be converted to JSON in order to send across a network.</w:t>
       </w:r>
     </w:p>
@@ -7543,6 +7613,127 @@
       <w:proofErr w:type="spellEnd"/>
       <w:r>
         <w:t xml:space="preserve"> is JSON, the data must be JSON. The response we get back will also be a JSON object. </w:t>
+      </w:r>
+    </w:p>
+    <w:p>
+      <w:pPr>
+        <w:rPr>
+          <w:b/>
+        </w:rPr>
+      </w:pPr>
+      <w:r>
+        <w:rPr>
+          <w:b/>
+        </w:rPr>
+        <w:t xml:space="preserve">Splitting </w:t>
+      </w:r>
+      <w:proofErr w:type="spellStart"/>
+      <w:r>
+        <w:rPr>
+          <w:b/>
+        </w:rPr>
+        <w:t>Django</w:t>
+      </w:r>
+      <w:proofErr w:type="spellEnd"/>
+      <w:r>
+        <w:rPr>
+          <w:b/>
+        </w:rPr>
+        <w:t xml:space="preserve"> Templates with Include</w:t>
+      </w:r>
+    </w:p>
+    <w:p>
+      <w:pPr>
+        <w:rPr>
+          <w:b/>
+        </w:rPr>
+      </w:pPr>
+      <w:r>
+        <w:rPr>
+          <w:b/>
+        </w:rPr>
+        <w:t>How to select HTML element with multiple class name</w:t>
+      </w:r>
+    </w:p>
+    <w:p>
+      <w:pPr>
+        <w:rPr>
+          <w:b/>
+        </w:rPr>
+      </w:pPr>
+      <w:r>
+        <w:rPr>
+          <w:b/>
+        </w:rPr>
+        <w:t>How to add event listener to multiple HTML element with same class name</w:t>
+      </w:r>
+    </w:p>
+    <w:p>
+      <w:pPr>
+        <w:rPr>
+          <w:b/>
+        </w:rPr>
+      </w:pPr>
+      <w:r>
+        <w:rPr>
+          <w:b/>
+        </w:rPr>
+        <w:t>How to pass data to event listener?</w:t>
+      </w:r>
+    </w:p>
+    <w:p>
+      <w:pPr>
+        <w:pStyle w:val="ListParagraph"/>
+        <w:numPr>
+          <w:ilvl w:val="0"/>
+          <w:numId w:val="40"/>
+        </w:numPr>
+      </w:pPr>
+      <w:r>
+        <w:t>Bind Method</w:t>
+      </w:r>
+    </w:p>
+    <w:p>
+      <w:r>
+        <w:t>Creates a new function that when called has its this keyword set to the provided value</w:t>
+      </w:r>
+    </w:p>
+    <w:p>
+      <w:pPr>
+        <w:pStyle w:val="ListParagraph"/>
+        <w:numPr>
+          <w:ilvl w:val="0"/>
+          <w:numId w:val="40"/>
+        </w:numPr>
+      </w:pPr>
+      <w:r>
+        <w:t xml:space="preserve">This in </w:t>
+      </w:r>
+      <w:proofErr w:type="spellStart"/>
+      <w:r>
+        <w:t>onclick</w:t>
+      </w:r>
+      <w:proofErr w:type="spellEnd"/>
+    </w:p>
+    <w:p>
+      <w:r>
+        <w:t xml:space="preserve">Note this in </w:t>
+      </w:r>
+      <w:proofErr w:type="spellStart"/>
+      <w:r>
+        <w:t>addEventListener</w:t>
+      </w:r>
+      <w:proofErr w:type="spellEnd"/>
+      <w:r>
+        <w:t xml:space="preserve"> and this in </w:t>
+      </w:r>
+      <w:proofErr w:type="spellStart"/>
+      <w:r>
+        <w:t>onclick</w:t>
+      </w:r>
+      <w:proofErr w:type="spellEnd"/>
+      <w:r>
+        <w:t xml:space="preserve"> have different values.</w:t>
       </w:r>
     </w:p>
     <w:sectPr>
@@ -8626,6 +8817,95 @@
     </w:lvl>
   </w:abstractNum>
   <w:abstractNum w:abstractNumId="12">
+    <w:nsid w:val="387F1FFE"/>
+    <w:multiLevelType w:val="hybridMultilevel"/>
+    <w:tmpl w:val="B1188FD2"/>
+    <w:lvl w:ilvl="0" w:tplc="08090015">
+      <w:start w:val="1"/>
+      <w:numFmt w:val="upperLetter"/>
+      <w:lvlText w:val="%1."/>
+      <w:lvlJc w:val="left"/>
+      <w:pPr>
+        <w:ind w:left="720" w:hanging="360"/>
+      </w:pPr>
+      <w:rPr>
+        <w:rFonts w:hint="default"/>
+      </w:rPr>
+    </w:lvl>
+    <w:lvl w:ilvl="1" w:tplc="08090019" w:tentative="1">
+      <w:start w:val="1"/>
+      <w:numFmt w:val="lowerLetter"/>
+      <w:lvlText w:val="%2."/>
+      <w:lvlJc w:val="left"/>
+      <w:pPr>
+        <w:ind w:left="1440" w:hanging="360"/>
+      </w:pPr>
+    </w:lvl>
+    <w:lvl w:ilvl="2" w:tplc="0809001B" w:tentative="1">
+      <w:start w:val="1"/>
+      <w:numFmt w:val="lowerRoman"/>
+      <w:lvlText w:val="%3."/>
+      <w:lvlJc w:val="right"/>
+      <w:pPr>
+        <w:ind w:left="2160" w:hanging="180"/>
+      </w:pPr>
+    </w:lvl>
+    <w:lvl w:ilvl="3" w:tplc="0809000F" w:tentative="1">
+      <w:start w:val="1"/>
+      <w:numFmt w:val="decimal"/>
+      <w:lvlText w:val="%4."/>
+      <w:lvlJc w:val="left"/>
+      <w:pPr>
+        <w:ind w:left="2880" w:hanging="360"/>
+      </w:pPr>
+    </w:lvl>
+    <w:lvl w:ilvl="4" w:tplc="08090019" w:tentative="1">
+      <w:start w:val="1"/>
+      <w:numFmt w:val="lowerLetter"/>
+      <w:lvlText w:val="%5."/>
+      <w:lvlJc w:val="left"/>
+      <w:pPr>
+        <w:ind w:left="3600" w:hanging="360"/>
+      </w:pPr>
+    </w:lvl>
+    <w:lvl w:ilvl="5" w:tplc="0809001B" w:tentative="1">
+      <w:start w:val="1"/>
+      <w:numFmt w:val="lowerRoman"/>
+      <w:lvlText w:val="%6."/>
+      <w:lvlJc w:val="right"/>
+      <w:pPr>
+        <w:ind w:left="4320" w:hanging="180"/>
+      </w:pPr>
+    </w:lvl>
+    <w:lvl w:ilvl="6" w:tplc="0809000F" w:tentative="1">
+      <w:start w:val="1"/>
+      <w:numFmt w:val="decimal"/>
+      <w:lvlText w:val="%7."/>
+      <w:lvlJc w:val="left"/>
+      <w:pPr>
+        <w:ind w:left="5040" w:hanging="360"/>
+      </w:pPr>
+    </w:lvl>
+    <w:lvl w:ilvl="7" w:tplc="08090019" w:tentative="1">
+      <w:start w:val="1"/>
+      <w:numFmt w:val="lowerLetter"/>
+      <w:lvlText w:val="%8."/>
+      <w:lvlJc w:val="left"/>
+      <w:pPr>
+        <w:ind w:left="5760" w:hanging="360"/>
+      </w:pPr>
+    </w:lvl>
+    <w:lvl w:ilvl="8" w:tplc="0809001B" w:tentative="1">
+      <w:start w:val="1"/>
+      <w:numFmt w:val="lowerRoman"/>
+      <w:lvlText w:val="%9."/>
+      <w:lvlJc w:val="right"/>
+      <w:pPr>
+        <w:ind w:left="6480" w:hanging="180"/>
+      </w:pPr>
+    </w:lvl>
+  </w:abstractNum>
+  <w:abstractNum w:abstractNumId="13">
     <w:nsid w:val="389C0817"/>
     <w:multiLevelType w:val="hybridMultilevel"/>
     <w:tmpl w:val="7C207F08"/>
@@ -8714,7 +8994,7 @@
       </w:pPr>
     </w:lvl>
   </w:abstractNum>
-  <w:abstractNum w:abstractNumId="13">
+  <w:abstractNum w:abstractNumId="14">
     <w:nsid w:val="395A7380"/>
     <w:multiLevelType w:val="hybridMultilevel"/>
     <w:tmpl w:val="0226D902"/>
@@ -8803,7 +9083,7 @@
       </w:pPr>
     </w:lvl>
   </w:abstractNum>
-  <w:abstractNum w:abstractNumId="14">
+  <w:abstractNum w:abstractNumId="15">
     <w:nsid w:val="3C205BD1"/>
     <w:multiLevelType w:val="hybridMultilevel"/>
     <w:tmpl w:val="EA50A34A"/>
@@ -8892,7 +9172,7 @@
       </w:pPr>
     </w:lvl>
   </w:abstractNum>
-  <w:abstractNum w:abstractNumId="15">
+  <w:abstractNum w:abstractNumId="16">
     <w:nsid w:val="3FC522D1"/>
     <w:multiLevelType w:val="hybridMultilevel"/>
     <w:tmpl w:val="30464962"/>
@@ -8981,7 +9261,7 @@
       </w:pPr>
     </w:lvl>
   </w:abstractNum>
-  <w:abstractNum w:abstractNumId="16">
+  <w:abstractNum w:abstractNumId="17">
     <w:nsid w:val="420A444D"/>
     <w:multiLevelType w:val="hybridMultilevel"/>
     <w:tmpl w:val="740082EC"/>
@@ -9070,7 +9350,7 @@
       </w:pPr>
     </w:lvl>
   </w:abstractNum>
-  <w:abstractNum w:abstractNumId="17">
+  <w:abstractNum w:abstractNumId="18">
     <w:nsid w:val="42922B04"/>
     <w:multiLevelType w:val="hybridMultilevel"/>
     <w:tmpl w:val="AB5EC8FE"/>
@@ -9159,7 +9439,7 @@
       </w:pPr>
     </w:lvl>
   </w:abstractNum>
-  <w:abstractNum w:abstractNumId="18">
+  <w:abstractNum w:abstractNumId="19">
     <w:nsid w:val="44EA1066"/>
     <w:multiLevelType w:val="hybridMultilevel"/>
     <w:tmpl w:val="40264076"/>
@@ -9248,7 +9528,7 @@
       </w:pPr>
     </w:lvl>
   </w:abstractNum>
-  <w:abstractNum w:abstractNumId="19">
+  <w:abstractNum w:abstractNumId="20">
     <w:nsid w:val="45731E08"/>
     <w:multiLevelType w:val="hybridMultilevel"/>
     <w:tmpl w:val="03E4B040"/>
@@ -9337,7 +9617,7 @@
       </w:pPr>
     </w:lvl>
   </w:abstractNum>
-  <w:abstractNum w:abstractNumId="20">
+  <w:abstractNum w:abstractNumId="21">
     <w:nsid w:val="4A776A2B"/>
     <w:multiLevelType w:val="hybridMultilevel"/>
     <w:tmpl w:val="28D8296C"/>
@@ -9426,7 +9706,7 @@
       </w:pPr>
     </w:lvl>
   </w:abstractNum>
-  <w:abstractNum w:abstractNumId="21">
+  <w:abstractNum w:abstractNumId="22">
     <w:nsid w:val="4D656968"/>
     <w:multiLevelType w:val="hybridMultilevel"/>
     <w:tmpl w:val="28106AFE"/>
@@ -9515,7 +9795,7 @@
       </w:pPr>
     </w:lvl>
   </w:abstractNum>
-  <w:abstractNum w:abstractNumId="22">
+  <w:abstractNum w:abstractNumId="23">
     <w:nsid w:val="4EAF5E87"/>
     <w:multiLevelType w:val="hybridMultilevel"/>
     <w:tmpl w:val="0E4832BA"/>
@@ -9604,7 +9884,7 @@
       </w:pPr>
     </w:lvl>
   </w:abstractNum>
-  <w:abstractNum w:abstractNumId="23">
+  <w:abstractNum w:abstractNumId="24">
     <w:nsid w:val="4F507368"/>
     <w:multiLevelType w:val="hybridMultilevel"/>
     <w:tmpl w:val="73B8E16E"/>
@@ -9693,7 +9973,7 @@
       </w:pPr>
     </w:lvl>
   </w:abstractNum>
-  <w:abstractNum w:abstractNumId="24">
+  <w:abstractNum w:abstractNumId="25">
     <w:nsid w:val="57E410C1"/>
     <w:multiLevelType w:val="hybridMultilevel"/>
     <w:tmpl w:val="289896DA"/>
@@ -9782,7 +10062,7 @@
       </w:pPr>
     </w:lvl>
   </w:abstractNum>
-  <w:abstractNum w:abstractNumId="25">
+  <w:abstractNum w:abstractNumId="26">
     <w:nsid w:val="58CC6515"/>
     <w:multiLevelType w:val="hybridMultilevel"/>
     <w:tmpl w:val="6670423E"/>
@@ -9871,7 +10151,7 @@
       </w:pPr>
     </w:lvl>
   </w:abstractNum>
-  <w:abstractNum w:abstractNumId="26">
+  <w:abstractNum w:abstractNumId="27">
     <w:nsid w:val="5CCA09B6"/>
     <w:multiLevelType w:val="hybridMultilevel"/>
     <w:tmpl w:val="3078E302"/>
@@ -9960,7 +10240,7 @@
       </w:pPr>
     </w:lvl>
   </w:abstractNum>
-  <w:abstractNum w:abstractNumId="27">
+  <w:abstractNum w:abstractNumId="28">
     <w:nsid w:val="61B05A60"/>
     <w:multiLevelType w:val="hybridMultilevel"/>
     <w:tmpl w:val="D02E0A24"/>
@@ -10049,7 +10329,7 @@
       </w:pPr>
     </w:lvl>
   </w:abstractNum>
-  <w:abstractNum w:abstractNumId="28">
+  <w:abstractNum w:abstractNumId="29">
     <w:nsid w:val="624255BD"/>
     <w:multiLevelType w:val="hybridMultilevel"/>
     <w:tmpl w:val="C4C4190C"/>
@@ -10138,7 +10418,7 @@
       </w:pPr>
     </w:lvl>
   </w:abstractNum>
-  <w:abstractNum w:abstractNumId="29">
+  <w:abstractNum w:abstractNumId="30">
     <w:nsid w:val="68514A53"/>
     <w:multiLevelType w:val="hybridMultilevel"/>
     <w:tmpl w:val="22348B08"/>
@@ -10227,7 +10507,7 @@
       </w:pPr>
     </w:lvl>
   </w:abstractNum>
-  <w:abstractNum w:abstractNumId="30">
+  <w:abstractNum w:abstractNumId="31">
     <w:nsid w:val="695703F6"/>
     <w:multiLevelType w:val="hybridMultilevel"/>
     <w:tmpl w:val="427C079A"/>
@@ -10316,7 +10596,7 @@
       </w:pPr>
     </w:lvl>
   </w:abstractNum>
-  <w:abstractNum w:abstractNumId="31">
+  <w:abstractNum w:abstractNumId="32">
     <w:nsid w:val="6BAB5F5B"/>
     <w:multiLevelType w:val="hybridMultilevel"/>
     <w:tmpl w:val="FEDA9ED2"/>
@@ -10405,7 +10685,7 @@
       </w:pPr>
     </w:lvl>
   </w:abstractNum>
-  <w:abstractNum w:abstractNumId="32">
+  <w:abstractNum w:abstractNumId="33">
     <w:nsid w:val="6E1F66EC"/>
     <w:multiLevelType w:val="hybridMultilevel"/>
     <w:tmpl w:val="8800105A"/>
@@ -10494,7 +10774,7 @@
       </w:pPr>
     </w:lvl>
   </w:abstractNum>
-  <w:abstractNum w:abstractNumId="33">
+  <w:abstractNum w:abstractNumId="34">
     <w:nsid w:val="74C44B67"/>
     <w:multiLevelType w:val="hybridMultilevel"/>
     <w:tmpl w:val="1B5E3F2C"/>
@@ -10583,7 +10863,7 @@
       </w:pPr>
     </w:lvl>
   </w:abstractNum>
-  <w:abstractNum w:abstractNumId="34">
+  <w:abstractNum w:abstractNumId="35">
     <w:nsid w:val="75062EC0"/>
     <w:multiLevelType w:val="hybridMultilevel"/>
     <w:tmpl w:val="A90CB4EE"/>
@@ -10672,7 +10952,96 @@
       </w:pPr>
     </w:lvl>
   </w:abstractNum>
-  <w:abstractNum w:abstractNumId="35">
+  <w:abstractNum w:abstractNumId="36">
+    <w:nsid w:val="76CB2133"/>
+    <w:multiLevelType w:val="hybridMultilevel"/>
+    <w:tmpl w:val="CB367250"/>
+    <w:lvl w:ilvl="0" w:tplc="08090011">
+      <w:start w:val="1"/>
+      <w:numFmt w:val="decimal"/>
+      <w:lvlText w:val="%1)"/>
+      <w:lvlJc w:val="left"/>
+      <w:pPr>
+        <w:ind w:left="720" w:hanging="360"/>
+      </w:pPr>
+      <w:rPr>
+        <w:rFonts w:hint="default"/>
+      </w:rPr>
+    </w:lvl>
+    <w:lvl w:ilvl="1" w:tplc="08090019" w:tentative="1">
+      <w:start w:val="1"/>
+      <w:numFmt w:val="lowerLetter"/>
+      <w:lvlText w:val="%2."/>
+      <w:lvlJc w:val="left"/>
+      <w:pPr>
+        <w:ind w:left="1440" w:hanging="360"/>
+      </w:pPr>
+    </w:lvl>
+    <w:lvl w:ilvl="2" w:tplc="0809001B" w:tentative="1">
+      <w:start w:val="1"/>
+      <w:numFmt w:val="lowerRoman"/>
+      <w:lvlText w:val="%3."/>
+      <w:lvlJc w:val="right"/>
+      <w:pPr>
+        <w:ind w:left="2160" w:hanging="180"/>
+      </w:pPr>
+    </w:lvl>
+    <w:lvl w:ilvl="3" w:tplc="0809000F" w:tentative="1">
+      <w:start w:val="1"/>
+      <w:numFmt w:val="decimal"/>
+      <w:lvlText w:val="%4."/>
+      <w:lvlJc w:val="left"/>
+      <w:pPr>
+        <w:ind w:left="2880" w:hanging="360"/>
+      </w:pPr>
+    </w:lvl>
+    <w:lvl w:ilvl="4" w:tplc="08090019" w:tentative="1">
+      <w:start w:val="1"/>
+      <w:numFmt w:val="lowerLetter"/>
+      <w:lvlText w:val="%5."/>
+      <w:lvlJc w:val="left"/>
+      <w:pPr>
+        <w:ind w:left="3600" w:hanging="360"/>
+      </w:pPr>
+    </w:lvl>
+    <w:lvl w:ilvl="5" w:tplc="0809001B" w:tentative="1">
+      <w:start w:val="1"/>
+      <w:numFmt w:val="lowerRoman"/>
+      <w:lvlText w:val="%6."/>
+      <w:lvlJc w:val="right"/>
+      <w:pPr>
+        <w:ind w:left="4320" w:hanging="180"/>
+      </w:pPr>
+    </w:lvl>
+    <w:lvl w:ilvl="6" w:tplc="0809000F" w:tentative="1">
+      <w:start w:val="1"/>
+      <w:numFmt w:val="decimal"/>
+      <w:lvlText w:val="%7."/>
+      <w:lvlJc w:val="left"/>
+      <w:pPr>
+        <w:ind w:left="5040" w:hanging="360"/>
+      </w:pPr>
+    </w:lvl>
+    <w:lvl w:ilvl="7" w:tplc="08090019" w:tentative="1">
+      <w:start w:val="1"/>
+      <w:numFmt w:val="lowerLetter"/>
+      <w:lvlText w:val="%8."/>
+      <w:lvlJc w:val="left"/>
+      <w:pPr>
+        <w:ind w:left="5760" w:hanging="360"/>
+      </w:pPr>
+    </w:lvl>
+    <w:lvl w:ilvl="8" w:tplc="0809001B" w:tentative="1">
+      <w:start w:val="1"/>
+      <w:numFmt w:val="lowerRoman"/>
+      <w:lvlText w:val="%9."/>
+      <w:lvlJc w:val="right"/>
+      <w:pPr>
+        <w:ind w:left="6480" w:hanging="180"/>
+      </w:pPr>
+    </w:lvl>
+  </w:abstractNum>
+  <w:abstractNum w:abstractNumId="37">
     <w:nsid w:val="77A65BD7"/>
     <w:multiLevelType w:val="hybridMultilevel"/>
     <w:tmpl w:val="E0CC7FEE"/>
@@ -10761,7 +11130,7 @@
       </w:pPr>
     </w:lvl>
   </w:abstractNum>
-  <w:abstractNum w:abstractNumId="36">
+  <w:abstractNum w:abstractNumId="38">
     <w:nsid w:val="783C6E36"/>
     <w:multiLevelType w:val="hybridMultilevel"/>
     <w:tmpl w:val="4964E154"/>
@@ -10850,7 +11219,7 @@
       </w:pPr>
     </w:lvl>
   </w:abstractNum>
-  <w:abstractNum w:abstractNumId="37">
+  <w:abstractNum w:abstractNumId="39">
     <w:nsid w:val="7A95021C"/>
     <w:multiLevelType w:val="hybridMultilevel"/>
     <w:tmpl w:val="225C93A8"/>
@@ -10963,7 +11332,7 @@
       </w:rPr>
     </w:lvl>
   </w:abstractNum>
-  <w:abstractNum w:abstractNumId="38">
+  <w:abstractNum w:abstractNumId="40">
     <w:nsid w:val="7AFD197D"/>
     <w:multiLevelType w:val="hybridMultilevel"/>
     <w:tmpl w:val="83E0919E"/>
@@ -11056,76 +11425,76 @@
     <w:abstractNumId w:val="7"/>
   </w:num>
   <w:num w:numId="2">
-    <w:abstractNumId w:val="32"/>
+    <w:abstractNumId w:val="33"/>
   </w:num>
   <w:num w:numId="3">
-    <w:abstractNumId w:val="15"/>
+    <w:abstractNumId w:val="16"/>
   </w:num>
   <w:num w:numId="4">
-    <w:abstractNumId w:val="35"/>
+    <w:abstractNumId w:val="37"/>
   </w:num>
   <w:num w:numId="5">
-    <w:abstractNumId w:val="37"/>
+    <w:abstractNumId w:val="39"/>
   </w:num>
   <w:num w:numId="6">
-    <w:abstractNumId w:val="24"/>
+    <w:abstractNumId w:val="25"/>
   </w:num>
   <w:num w:numId="7">
     <w:abstractNumId w:val="2"/>
   </w:num>
   <w:num w:numId="8">
-    <w:abstractNumId w:val="14"/>
+    <w:abstractNumId w:val="15"/>
   </w:num>
   <w:num w:numId="9">
-    <w:abstractNumId w:val="34"/>
+    <w:abstractNumId w:val="35"/>
   </w:num>
   <w:num w:numId="10">
-    <w:abstractNumId w:val="29"/>
+    <w:abstractNumId w:val="30"/>
   </w:num>
   <w:num w:numId="11">
-    <w:abstractNumId w:val="31"/>
+    <w:abstractNumId w:val="32"/>
   </w:num>
   <w:num w:numId="12">
-    <w:abstractNumId w:val="17"/>
+    <w:abstractNumId w:val="18"/>
   </w:num>
   <w:num w:numId="13">
     <w:abstractNumId w:val="6"/>
   </w:num>
   <w:num w:numId="14">
-    <w:abstractNumId w:val="12"/>
+    <w:abstractNumId w:val="13"/>
   </w:num>
   <w:num w:numId="15">
-    <w:abstractNumId w:val="23"/>
+    <w:abstractNumId w:val="24"/>
   </w:num>
   <w:num w:numId="16">
-    <w:abstractNumId w:val="21"/>
+    <w:abstractNumId w:val="22"/>
   </w:num>
   <w:num w:numId="17">
-    <w:abstractNumId w:val="25"/>
+    <w:abstractNumId w:val="26"/>
   </w:num>
   <w:num w:numId="18">
-    <w:abstractNumId w:val="19"/>
+    <w:abstractNumId w:val="20"/>
   </w:num>
   <w:num w:numId="19">
-    <w:abstractNumId w:val="30"/>
+    <w:abstractNumId w:val="31"/>
   </w:num>
   <w:num w:numId="20">
     <w:abstractNumId w:val="4"/>
   </w:num>
   <w:num w:numId="21">
-    <w:abstractNumId w:val="27"/>
+    <w:abstractNumId w:val="28"/>
   </w:num>
   <w:num w:numId="22">
+    <w:abstractNumId w:val="40"/>
+  </w:num>
+  <w:num w:numId="23">
+    <w:abstractNumId w:val="21"/>
+  </w:num>
+  <w:num w:numId="24">
     <w:abstractNumId w:val="38"/>
   </w:num>
-  <w:num w:numId="23">
-    <w:abstractNumId w:val="20"/>
-  </w:num>
-  <w:num w:numId="24">
-    <w:abstractNumId w:val="36"/>
-  </w:num>
   <w:num w:numId="25">
-    <w:abstractNumId w:val="28"/>
+    <w:abstractNumId w:val="29"/>
   </w:num>
   <w:num w:numId="26">
     <w:abstractNumId w:val="9"/>
@@ -11137,37 +11506,43 @@
     <w:abstractNumId w:val="3"/>
   </w:num>
   <w:num w:numId="29">
-    <w:abstractNumId w:val="33"/>
+    <w:abstractNumId w:val="34"/>
   </w:num>
   <w:num w:numId="30">
     <w:abstractNumId w:val="8"/>
   </w:num>
   <w:num w:numId="31">
-    <w:abstractNumId w:val="18"/>
+    <w:abstractNumId w:val="19"/>
   </w:num>
   <w:num w:numId="32">
     <w:abstractNumId w:val="1"/>
   </w:num>
   <w:num w:numId="33">
-    <w:abstractNumId w:val="26"/>
+    <w:abstractNumId w:val="27"/>
   </w:num>
   <w:num w:numId="34">
     <w:abstractNumId w:val="0"/>
   </w:num>
   <w:num w:numId="35">
-    <w:abstractNumId w:val="22"/>
+    <w:abstractNumId w:val="23"/>
   </w:num>
   <w:num w:numId="36">
-    <w:abstractNumId w:val="13"/>
+    <w:abstractNumId w:val="14"/>
   </w:num>
   <w:num w:numId="37">
-    <w:abstractNumId w:val="16"/>
+    <w:abstractNumId w:val="17"/>
   </w:num>
   <w:num w:numId="38">
     <w:abstractNumId w:val="5"/>
   </w:num>
   <w:num w:numId="39">
     <w:abstractNumId w:val="11"/>
+  </w:num>
+  <w:num w:numId="40">
+    <w:abstractNumId w:val="12"/>
+  </w:num>
+  <w:num w:numId="41">
+    <w:abstractNumId w:val="36"/>
   </w:num>
 </w:numbering>
 </file>

</xml_diff>

<commit_message>
Adding test plus JS issues
</commit_message>
<xml_diff>
--- a/Week 7/Notes.docx
+++ b/Week 7/Notes.docx
@@ -1550,8 +1550,6 @@
       <w:r>
         <w:t>Add bootstrap pagination</w:t>
       </w:r>
-      <w:bookmarkStart w:id="0" w:name="_GoBack"/>
-      <w:bookmarkEnd w:id="0"/>
     </w:p>
     <w:p>
       <w:pPr>
@@ -7690,13 +7688,122 @@
         </w:numPr>
       </w:pPr>
       <w:r>
-        <w:t>Bind Method</w:t>
-      </w:r>
-    </w:p>
-    <w:p>
-      <w:r>
-        <w:t>Creates a new function that when called has its this keyword set to the provided value</w:t>
-      </w:r>
+        <w:t>What is this in JS</w:t>
+      </w:r>
+    </w:p>
+    <w:p>
+      <w:r>
+        <w:t xml:space="preserve">This is a keyword in JS that refers to different things depending on where it is called. </w:t>
+      </w:r>
+    </w:p>
+    <w:p>
+      <w:pPr>
+        <w:pStyle w:val="ListParagraph"/>
+        <w:numPr>
+          <w:ilvl w:val="0"/>
+          <w:numId w:val="42"/>
+        </w:numPr>
+      </w:pPr>
+      <w:r>
+        <w:t xml:space="preserve">Outside of any function, this refers to the global object whether in strict mode or not. </w:t>
+      </w:r>
+      <w:r>
+        <w:t>In web browsers, the window object is the global object</w:t>
+      </w:r>
+    </w:p>
+    <w:p>
+      <w:pPr>
+        <w:pStyle w:val="ListParagraph"/>
+        <w:ind w:left="1080"/>
+      </w:pPr>
+    </w:p>
+    <w:p>
+      <w:pPr>
+        <w:pStyle w:val="ListParagraph"/>
+        <w:numPr>
+          <w:ilvl w:val="0"/>
+          <w:numId w:val="42"/>
+        </w:numPr>
+      </w:pPr>
+      <w:r>
+        <w:t xml:space="preserve">In a function, this depends on how the function is called. </w:t>
+      </w:r>
+    </w:p>
+    <w:p>
+      <w:pPr>
+        <w:pStyle w:val="ListParagraph"/>
+        <w:numPr>
+          <w:ilvl w:val="1"/>
+          <w:numId w:val="42"/>
+        </w:numPr>
+      </w:pPr>
+      <w:r>
+        <w:t>If not in strict mode and value of this is not set by the call, this defaults to the global object which is window in browser</w:t>
+      </w:r>
+    </w:p>
+    <w:p>
+      <w:pPr>
+        <w:pStyle w:val="ListParagraph"/>
+        <w:numPr>
+          <w:ilvl w:val="1"/>
+          <w:numId w:val="42"/>
+        </w:numPr>
+      </w:pPr>
+      <w:r>
+        <w:t>If in strict mode and value of this not set when entering execution context, it remains as undefined</w:t>
+      </w:r>
+    </w:p>
+    <w:p>
+      <w:pPr>
+        <w:pStyle w:val="ListParagraph"/>
+        <w:numPr>
+          <w:ilvl w:val="1"/>
+          <w:numId w:val="42"/>
+        </w:numPr>
+      </w:pPr>
+      <w:r>
+        <w:t xml:space="preserve">To set value of this to a particular value when calling a function, use call() or apply() </w:t>
+      </w:r>
+    </w:p>
+    <w:p>
+      <w:pPr>
+        <w:pStyle w:val="ListParagraph"/>
+        <w:ind w:left="1440"/>
+      </w:pPr>
+    </w:p>
+    <w:p>
+      <w:pPr>
+        <w:pStyle w:val="ListParagraph"/>
+        <w:numPr>
+          <w:ilvl w:val="0"/>
+          <w:numId w:val="42"/>
+        </w:numPr>
+      </w:pPr>
+      <w:r>
+        <w:t>In a class this depends on context</w:t>
+      </w:r>
+    </w:p>
+    <w:p>
+      <w:pPr>
+        <w:pStyle w:val="ListParagraph"/>
+        <w:numPr>
+          <w:ilvl w:val="1"/>
+          <w:numId w:val="42"/>
+        </w:numPr>
+      </w:pPr>
+      <w:r>
+        <w:lastRenderedPageBreak/>
+        <w:t>In a class constructor, this refers to the object being constructed</w:t>
+      </w:r>
+    </w:p>
+    <w:p>
+      <w:pPr>
+        <w:pStyle w:val="ListParagraph"/>
+        <w:numPr>
+          <w:ilvl w:val="1"/>
+          <w:numId w:val="42"/>
+        </w:numPr>
+      </w:pPr>
     </w:p>
     <w:p>
       <w:pPr>
@@ -7711,6 +7818,1625 @@
       </w:r>
       <w:proofErr w:type="spellStart"/>
       <w:r>
+        <w:t>addEventListener</w:t>
+      </w:r>
+      <w:proofErr w:type="spellEnd"/>
+    </w:p>
+    <w:p/>
+    <w:p>
+      <w:pPr>
+        <w:pStyle w:val="ListParagraph"/>
+        <w:numPr>
+          <w:ilvl w:val="0"/>
+          <w:numId w:val="40"/>
+        </w:numPr>
+      </w:pPr>
+      <w:r>
+        <w:t>Bind Method</w:t>
+      </w:r>
+    </w:p>
+    <w:p>
+      <w:r>
+        <w:t xml:space="preserve">Creates a new function that when called has </w:t>
+      </w:r>
+      <w:proofErr w:type="gramStart"/>
+      <w:r>
+        <w:t>its this</w:t>
+      </w:r>
+      <w:proofErr w:type="gramEnd"/>
+      <w:r>
+        <w:t xml:space="preserve"> keyword set to the provided value</w:t>
+      </w:r>
+      <w:r>
+        <w:t xml:space="preserve">. </w:t>
+      </w:r>
+    </w:p>
+    <w:p>
+      <w:proofErr w:type="spellStart"/>
+      <w:proofErr w:type="gramStart"/>
+      <w:r>
+        <w:t>f.bind</w:t>
+      </w:r>
+      <w:proofErr w:type="spellEnd"/>
+      <w:r>
+        <w:t>(</w:t>
+      </w:r>
+      <w:proofErr w:type="spellStart"/>
+      <w:proofErr w:type="gramEnd"/>
+      <w:r>
+        <w:t>someObject</w:t>
+      </w:r>
+      <w:proofErr w:type="spellEnd"/>
+      <w:r>
+        <w:t>) would create a new function with the same body and scope as f but whenever this occurs in the original function, in the new function is it permanently bound to the 1</w:t>
+      </w:r>
+      <w:r>
+        <w:rPr>
+          <w:vertAlign w:val="superscript"/>
+        </w:rPr>
+        <w:t>st</w:t>
+      </w:r>
+      <w:r>
+        <w:t xml:space="preserve"> argument of bind</w:t>
+      </w:r>
+    </w:p>
+    <w:p>
+      <w:pPr>
+        <w:pBdr>
+          <w:left w:val="single" w:sz="36" w:space="18" w:color="005282"/>
+        </w:pBdr>
+        <w:shd w:val="clear" w:color="auto" w:fill="F4F4F4"/>
+        <w:tabs>
+          <w:tab w:val="left" w:pos="916"/>
+          <w:tab w:val="left" w:pos="1832"/>
+          <w:tab w:val="left" w:pos="2748"/>
+          <w:tab w:val="left" w:pos="3664"/>
+          <w:tab w:val="left" w:pos="4580"/>
+          <w:tab w:val="left" w:pos="5496"/>
+          <w:tab w:val="left" w:pos="6412"/>
+          <w:tab w:val="left" w:pos="7328"/>
+          <w:tab w:val="left" w:pos="8244"/>
+          <w:tab w:val="left" w:pos="9160"/>
+          <w:tab w:val="left" w:pos="10076"/>
+          <w:tab w:val="left" w:pos="10992"/>
+          <w:tab w:val="left" w:pos="11908"/>
+          <w:tab w:val="left" w:pos="12824"/>
+          <w:tab w:val="left" w:pos="13740"/>
+          <w:tab w:val="left" w:pos="14656"/>
+        </w:tabs>
+        <w:spacing w:after="360" w:line="240" w:lineRule="auto"/>
+        <w:rPr>
+          <w:rFonts w:ascii="Consolas" w:eastAsia="Times New Roman" w:hAnsi="Consolas" w:cs="Courier New"/>
+          <w:color w:val="1B1B1B"/>
+          <w:spacing w:val="-1"/>
+          <w:sz w:val="20"/>
+          <w:szCs w:val="20"/>
+          <w:lang w:eastAsia="en-GB"/>
+        </w:rPr>
+      </w:pPr>
+      <w:proofErr w:type="gramStart"/>
+      <w:r>
+        <w:rPr>
+          <w:rFonts w:ascii="Consolas" w:eastAsia="Times New Roman" w:hAnsi="Consolas" w:cs="Courier New"/>
+          <w:color w:val="005282"/>
+          <w:spacing w:val="-1"/>
+          <w:sz w:val="20"/>
+          <w:szCs w:val="20"/>
+          <w:lang w:eastAsia="en-GB"/>
+        </w:rPr>
+        <w:t>function</w:t>
+      </w:r>
+      <w:proofErr w:type="gramEnd"/>
+      <w:r>
+        <w:rPr>
+          <w:rFonts w:ascii="Consolas" w:eastAsia="Times New Roman" w:hAnsi="Consolas" w:cs="Courier New"/>
+          <w:color w:val="1B1B1B"/>
+          <w:spacing w:val="-1"/>
+          <w:sz w:val="20"/>
+          <w:szCs w:val="20"/>
+          <w:lang w:eastAsia="en-GB"/>
+        </w:rPr>
+        <w:t xml:space="preserve"> </w:t>
+      </w:r>
+      <w:r>
+        <w:rPr>
+          <w:rFonts w:ascii="Consolas" w:eastAsia="Times New Roman" w:hAnsi="Consolas" w:cs="Courier New"/>
+          <w:color w:val="DB000E"/>
+          <w:spacing w:val="-1"/>
+          <w:sz w:val="20"/>
+          <w:szCs w:val="20"/>
+          <w:lang w:eastAsia="en-GB"/>
+        </w:rPr>
+        <w:t>f</w:t>
+      </w:r>
+      <w:r>
+        <w:rPr>
+          <w:rFonts w:ascii="Consolas" w:eastAsia="Times New Roman" w:hAnsi="Consolas" w:cs="Courier New"/>
+          <w:color w:val="6D6D6D"/>
+          <w:spacing w:val="-1"/>
+          <w:sz w:val="20"/>
+          <w:szCs w:val="20"/>
+          <w:lang w:eastAsia="en-GB"/>
+        </w:rPr>
+        <w:t>()</w:t>
+      </w:r>
+      <w:r>
+        <w:rPr>
+          <w:rFonts w:ascii="Consolas" w:eastAsia="Times New Roman" w:hAnsi="Consolas" w:cs="Courier New"/>
+          <w:color w:val="1B1B1B"/>
+          <w:spacing w:val="-1"/>
+          <w:sz w:val="20"/>
+          <w:szCs w:val="20"/>
+          <w:lang w:eastAsia="en-GB"/>
+        </w:rPr>
+        <w:t xml:space="preserve"> </w:t>
+      </w:r>
+      <w:r>
+        <w:rPr>
+          <w:rFonts w:ascii="Consolas" w:eastAsia="Times New Roman" w:hAnsi="Consolas" w:cs="Courier New"/>
+          <w:color w:val="6D6D6D"/>
+          <w:spacing w:val="-1"/>
+          <w:sz w:val="20"/>
+          <w:szCs w:val="20"/>
+          <w:lang w:eastAsia="en-GB"/>
+        </w:rPr>
+        <w:t>{</w:t>
+      </w:r>
+    </w:p>
+    <w:p>
+      <w:pPr>
+        <w:pBdr>
+          <w:left w:val="single" w:sz="36" w:space="18" w:color="005282"/>
+        </w:pBdr>
+        <w:shd w:val="clear" w:color="auto" w:fill="F4F4F4"/>
+        <w:tabs>
+          <w:tab w:val="left" w:pos="916"/>
+          <w:tab w:val="left" w:pos="1832"/>
+          <w:tab w:val="left" w:pos="2748"/>
+          <w:tab w:val="left" w:pos="3664"/>
+          <w:tab w:val="left" w:pos="4580"/>
+          <w:tab w:val="left" w:pos="5496"/>
+          <w:tab w:val="left" w:pos="6412"/>
+          <w:tab w:val="left" w:pos="7328"/>
+          <w:tab w:val="left" w:pos="8244"/>
+          <w:tab w:val="left" w:pos="9160"/>
+          <w:tab w:val="left" w:pos="10076"/>
+          <w:tab w:val="left" w:pos="10992"/>
+          <w:tab w:val="left" w:pos="11908"/>
+          <w:tab w:val="left" w:pos="12824"/>
+          <w:tab w:val="left" w:pos="13740"/>
+          <w:tab w:val="left" w:pos="14656"/>
+        </w:tabs>
+        <w:spacing w:after="360" w:line="240" w:lineRule="auto"/>
+        <w:rPr>
+          <w:rFonts w:ascii="Consolas" w:eastAsia="Times New Roman" w:hAnsi="Consolas" w:cs="Courier New"/>
+          <w:color w:val="1B1B1B"/>
+          <w:spacing w:val="-1"/>
+          <w:sz w:val="20"/>
+          <w:szCs w:val="20"/>
+          <w:lang w:eastAsia="en-GB"/>
+        </w:rPr>
+      </w:pPr>
+      <w:r>
+        <w:rPr>
+          <w:rFonts w:ascii="Consolas" w:eastAsia="Times New Roman" w:hAnsi="Consolas" w:cs="Courier New"/>
+          <w:color w:val="1B1B1B"/>
+          <w:spacing w:val="-1"/>
+          <w:sz w:val="20"/>
+          <w:szCs w:val="20"/>
+          <w:lang w:eastAsia="en-GB"/>
+        </w:rPr>
+        <w:t xml:space="preserve">  </w:t>
+      </w:r>
+      <w:proofErr w:type="gramStart"/>
+      <w:r>
+        <w:rPr>
+          <w:rFonts w:ascii="Consolas" w:eastAsia="Times New Roman" w:hAnsi="Consolas" w:cs="Courier New"/>
+          <w:color w:val="005282"/>
+          <w:spacing w:val="-1"/>
+          <w:sz w:val="20"/>
+          <w:szCs w:val="20"/>
+          <w:lang w:eastAsia="en-GB"/>
+        </w:rPr>
+        <w:t>return</w:t>
+      </w:r>
+      <w:proofErr w:type="gramEnd"/>
+      <w:r>
+        <w:rPr>
+          <w:rFonts w:ascii="Consolas" w:eastAsia="Times New Roman" w:hAnsi="Consolas" w:cs="Courier New"/>
+          <w:color w:val="1B1B1B"/>
+          <w:spacing w:val="-1"/>
+          <w:sz w:val="20"/>
+          <w:szCs w:val="20"/>
+          <w:lang w:eastAsia="en-GB"/>
+        </w:rPr>
+        <w:t xml:space="preserve"> </w:t>
+      </w:r>
+      <w:proofErr w:type="spellStart"/>
+      <w:r>
+        <w:rPr>
+          <w:rFonts w:ascii="Consolas" w:eastAsia="Times New Roman" w:hAnsi="Consolas" w:cs="Courier New"/>
+          <w:color w:val="005282"/>
+          <w:spacing w:val="-1"/>
+          <w:sz w:val="20"/>
+          <w:szCs w:val="20"/>
+          <w:lang w:eastAsia="en-GB"/>
+        </w:rPr>
+        <w:t>this</w:t>
+      </w:r>
+      <w:r>
+        <w:rPr>
+          <w:rFonts w:ascii="Consolas" w:eastAsia="Times New Roman" w:hAnsi="Consolas" w:cs="Courier New"/>
+          <w:color w:val="6D6D6D"/>
+          <w:spacing w:val="-1"/>
+          <w:sz w:val="20"/>
+          <w:szCs w:val="20"/>
+          <w:lang w:eastAsia="en-GB"/>
+        </w:rPr>
+        <w:t>.</w:t>
+      </w:r>
+      <w:r>
+        <w:rPr>
+          <w:rFonts w:ascii="Consolas" w:eastAsia="Times New Roman" w:hAnsi="Consolas" w:cs="Courier New"/>
+          <w:color w:val="1B1B1B"/>
+          <w:spacing w:val="-1"/>
+          <w:sz w:val="20"/>
+          <w:szCs w:val="20"/>
+          <w:lang w:eastAsia="en-GB"/>
+        </w:rPr>
+        <w:t>a</w:t>
+      </w:r>
+      <w:proofErr w:type="spellEnd"/>
+      <w:r>
+        <w:rPr>
+          <w:rFonts w:ascii="Consolas" w:eastAsia="Times New Roman" w:hAnsi="Consolas" w:cs="Courier New"/>
+          <w:color w:val="6D6D6D"/>
+          <w:spacing w:val="-1"/>
+          <w:sz w:val="20"/>
+          <w:szCs w:val="20"/>
+          <w:lang w:eastAsia="en-GB"/>
+        </w:rPr>
+        <w:t>;</w:t>
+      </w:r>
+    </w:p>
+    <w:p>
+      <w:pPr>
+        <w:pBdr>
+          <w:left w:val="single" w:sz="36" w:space="18" w:color="005282"/>
+        </w:pBdr>
+        <w:shd w:val="clear" w:color="auto" w:fill="F4F4F4"/>
+        <w:tabs>
+          <w:tab w:val="left" w:pos="916"/>
+          <w:tab w:val="left" w:pos="1832"/>
+          <w:tab w:val="left" w:pos="2748"/>
+          <w:tab w:val="left" w:pos="3664"/>
+          <w:tab w:val="left" w:pos="4580"/>
+          <w:tab w:val="left" w:pos="5496"/>
+          <w:tab w:val="left" w:pos="6412"/>
+          <w:tab w:val="left" w:pos="7328"/>
+          <w:tab w:val="left" w:pos="8244"/>
+          <w:tab w:val="left" w:pos="9160"/>
+          <w:tab w:val="left" w:pos="10076"/>
+          <w:tab w:val="left" w:pos="10992"/>
+          <w:tab w:val="left" w:pos="11908"/>
+          <w:tab w:val="left" w:pos="12824"/>
+          <w:tab w:val="left" w:pos="13740"/>
+          <w:tab w:val="left" w:pos="14656"/>
+        </w:tabs>
+        <w:spacing w:after="360" w:line="240" w:lineRule="auto"/>
+        <w:rPr>
+          <w:rFonts w:ascii="Consolas" w:eastAsia="Times New Roman" w:hAnsi="Consolas" w:cs="Courier New"/>
+          <w:color w:val="1B1B1B"/>
+          <w:spacing w:val="-1"/>
+          <w:sz w:val="20"/>
+          <w:szCs w:val="20"/>
+          <w:lang w:eastAsia="en-GB"/>
+        </w:rPr>
+      </w:pPr>
+      <w:r>
+        <w:rPr>
+          <w:rFonts w:ascii="Consolas" w:eastAsia="Times New Roman" w:hAnsi="Consolas" w:cs="Courier New"/>
+          <w:color w:val="6D6D6D"/>
+          <w:spacing w:val="-1"/>
+          <w:sz w:val="20"/>
+          <w:szCs w:val="20"/>
+          <w:lang w:eastAsia="en-GB"/>
+        </w:rPr>
+        <w:t>}</w:t>
+      </w:r>
+    </w:p>
+    <w:p>
+      <w:pPr>
+        <w:pBdr>
+          <w:left w:val="single" w:sz="36" w:space="18" w:color="005282"/>
+        </w:pBdr>
+        <w:shd w:val="clear" w:color="auto" w:fill="F4F4F4"/>
+        <w:tabs>
+          <w:tab w:val="left" w:pos="916"/>
+          <w:tab w:val="left" w:pos="1832"/>
+          <w:tab w:val="left" w:pos="2748"/>
+          <w:tab w:val="left" w:pos="3664"/>
+          <w:tab w:val="left" w:pos="4580"/>
+          <w:tab w:val="left" w:pos="5496"/>
+          <w:tab w:val="left" w:pos="6412"/>
+          <w:tab w:val="left" w:pos="7328"/>
+          <w:tab w:val="left" w:pos="8244"/>
+          <w:tab w:val="left" w:pos="9160"/>
+          <w:tab w:val="left" w:pos="10076"/>
+          <w:tab w:val="left" w:pos="10992"/>
+          <w:tab w:val="left" w:pos="11908"/>
+          <w:tab w:val="left" w:pos="12824"/>
+          <w:tab w:val="left" w:pos="13740"/>
+          <w:tab w:val="left" w:pos="14656"/>
+        </w:tabs>
+        <w:spacing w:after="360" w:line="240" w:lineRule="auto"/>
+        <w:rPr>
+          <w:rFonts w:ascii="Consolas" w:eastAsia="Times New Roman" w:hAnsi="Consolas" w:cs="Courier New"/>
+          <w:color w:val="1B1B1B"/>
+          <w:spacing w:val="-1"/>
+          <w:sz w:val="20"/>
+          <w:szCs w:val="20"/>
+          <w:lang w:eastAsia="en-GB"/>
+        </w:rPr>
+      </w:pPr>
+    </w:p>
+    <w:p>
+      <w:pPr>
+        <w:pBdr>
+          <w:left w:val="single" w:sz="36" w:space="18" w:color="005282"/>
+        </w:pBdr>
+        <w:shd w:val="clear" w:color="auto" w:fill="F4F4F4"/>
+        <w:tabs>
+          <w:tab w:val="left" w:pos="916"/>
+          <w:tab w:val="left" w:pos="1832"/>
+          <w:tab w:val="left" w:pos="2748"/>
+          <w:tab w:val="left" w:pos="3664"/>
+          <w:tab w:val="left" w:pos="4580"/>
+          <w:tab w:val="left" w:pos="5496"/>
+          <w:tab w:val="left" w:pos="6412"/>
+          <w:tab w:val="left" w:pos="7328"/>
+          <w:tab w:val="left" w:pos="8244"/>
+          <w:tab w:val="left" w:pos="9160"/>
+          <w:tab w:val="left" w:pos="10076"/>
+          <w:tab w:val="left" w:pos="10992"/>
+          <w:tab w:val="left" w:pos="11908"/>
+          <w:tab w:val="left" w:pos="12824"/>
+          <w:tab w:val="left" w:pos="13740"/>
+          <w:tab w:val="left" w:pos="14656"/>
+        </w:tabs>
+        <w:spacing w:after="360" w:line="240" w:lineRule="auto"/>
+        <w:rPr>
+          <w:rFonts w:ascii="Consolas" w:eastAsia="Times New Roman" w:hAnsi="Consolas" w:cs="Courier New"/>
+          <w:color w:val="1B1B1B"/>
+          <w:spacing w:val="-1"/>
+          <w:sz w:val="20"/>
+          <w:szCs w:val="20"/>
+          <w:lang w:eastAsia="en-GB"/>
+        </w:rPr>
+      </w:pPr>
+      <w:proofErr w:type="spellStart"/>
+      <w:proofErr w:type="gramStart"/>
+      <w:r>
+        <w:rPr>
+          <w:rFonts w:ascii="Consolas" w:eastAsia="Times New Roman" w:hAnsi="Consolas" w:cs="Courier New"/>
+          <w:color w:val="005282"/>
+          <w:spacing w:val="-1"/>
+          <w:sz w:val="20"/>
+          <w:szCs w:val="20"/>
+          <w:lang w:eastAsia="en-GB"/>
+        </w:rPr>
+        <w:t>var</w:t>
+      </w:r>
+      <w:proofErr w:type="spellEnd"/>
+      <w:proofErr w:type="gramEnd"/>
+      <w:r>
+        <w:rPr>
+          <w:rFonts w:ascii="Consolas" w:eastAsia="Times New Roman" w:hAnsi="Consolas" w:cs="Courier New"/>
+          <w:color w:val="1B1B1B"/>
+          <w:spacing w:val="-1"/>
+          <w:sz w:val="20"/>
+          <w:szCs w:val="20"/>
+          <w:lang w:eastAsia="en-GB"/>
+        </w:rPr>
+        <w:t xml:space="preserve"> g = </w:t>
+      </w:r>
+      <w:proofErr w:type="spellStart"/>
+      <w:r>
+        <w:rPr>
+          <w:rFonts w:ascii="Consolas" w:eastAsia="Times New Roman" w:hAnsi="Consolas" w:cs="Courier New"/>
+          <w:color w:val="DB000E"/>
+          <w:spacing w:val="-1"/>
+          <w:sz w:val="20"/>
+          <w:szCs w:val="20"/>
+          <w:lang w:eastAsia="en-GB"/>
+        </w:rPr>
+        <w:t>f</w:t>
+      </w:r>
+      <w:r>
+        <w:rPr>
+          <w:rFonts w:ascii="Consolas" w:eastAsia="Times New Roman" w:hAnsi="Consolas" w:cs="Courier New"/>
+          <w:color w:val="6D6D6D"/>
+          <w:spacing w:val="-1"/>
+          <w:sz w:val="20"/>
+          <w:szCs w:val="20"/>
+          <w:lang w:eastAsia="en-GB"/>
+        </w:rPr>
+        <w:t>.</w:t>
+      </w:r>
+      <w:r>
+        <w:rPr>
+          <w:rFonts w:ascii="Consolas" w:eastAsia="Times New Roman" w:hAnsi="Consolas" w:cs="Courier New"/>
+          <w:color w:val="DB000E"/>
+          <w:spacing w:val="-1"/>
+          <w:sz w:val="20"/>
+          <w:szCs w:val="20"/>
+          <w:lang w:eastAsia="en-GB"/>
+        </w:rPr>
+        <w:t>bind</w:t>
+      </w:r>
+      <w:proofErr w:type="spellEnd"/>
+      <w:r>
+        <w:rPr>
+          <w:rFonts w:ascii="Consolas" w:eastAsia="Times New Roman" w:hAnsi="Consolas" w:cs="Courier New"/>
+          <w:color w:val="6D6D6D"/>
+          <w:spacing w:val="-1"/>
+          <w:sz w:val="20"/>
+          <w:szCs w:val="20"/>
+          <w:lang w:eastAsia="en-GB"/>
+        </w:rPr>
+        <w:t>({</w:t>
+      </w:r>
+      <w:r>
+        <w:rPr>
+          <w:rFonts w:ascii="Consolas" w:eastAsia="Times New Roman" w:hAnsi="Consolas" w:cs="Courier New"/>
+          <w:color w:val="1B1B1B"/>
+          <w:spacing w:val="-1"/>
+          <w:sz w:val="20"/>
+          <w:szCs w:val="20"/>
+          <w:lang w:eastAsia="en-GB"/>
+        </w:rPr>
+        <w:t xml:space="preserve">a: </w:t>
+      </w:r>
+      <w:r>
+        <w:rPr>
+          <w:rFonts w:ascii="Consolas" w:eastAsia="Times New Roman" w:hAnsi="Consolas" w:cs="Courier New"/>
+          <w:color w:val="005A38"/>
+          <w:spacing w:val="-1"/>
+          <w:sz w:val="20"/>
+          <w:szCs w:val="20"/>
+          <w:lang w:eastAsia="en-GB"/>
+        </w:rPr>
+        <w:t>'</w:t>
+      </w:r>
+      <w:proofErr w:type="spellStart"/>
+      <w:r>
+        <w:rPr>
+          <w:rFonts w:ascii="Consolas" w:eastAsia="Times New Roman" w:hAnsi="Consolas" w:cs="Courier New"/>
+          <w:color w:val="005A38"/>
+          <w:spacing w:val="-1"/>
+          <w:sz w:val="20"/>
+          <w:szCs w:val="20"/>
+          <w:lang w:eastAsia="en-GB"/>
+        </w:rPr>
+        <w:t>azerty</w:t>
+      </w:r>
+      <w:proofErr w:type="spellEnd"/>
+      <w:r>
+        <w:rPr>
+          <w:rFonts w:ascii="Consolas" w:eastAsia="Times New Roman" w:hAnsi="Consolas" w:cs="Courier New"/>
+          <w:color w:val="005A38"/>
+          <w:spacing w:val="-1"/>
+          <w:sz w:val="20"/>
+          <w:szCs w:val="20"/>
+          <w:lang w:eastAsia="en-GB"/>
+        </w:rPr>
+        <w:t>'</w:t>
+      </w:r>
+      <w:r>
+        <w:rPr>
+          <w:rFonts w:ascii="Consolas" w:eastAsia="Times New Roman" w:hAnsi="Consolas" w:cs="Courier New"/>
+          <w:color w:val="6D6D6D"/>
+          <w:spacing w:val="-1"/>
+          <w:sz w:val="20"/>
+          <w:szCs w:val="20"/>
+          <w:lang w:eastAsia="en-GB"/>
+        </w:rPr>
+        <w:t>});</w:t>
+      </w:r>
+    </w:p>
+    <w:p>
+      <w:pPr>
+        <w:pBdr>
+          <w:left w:val="single" w:sz="36" w:space="18" w:color="005282"/>
+        </w:pBdr>
+        <w:shd w:val="clear" w:color="auto" w:fill="F4F4F4"/>
+        <w:tabs>
+          <w:tab w:val="left" w:pos="916"/>
+          <w:tab w:val="left" w:pos="1832"/>
+          <w:tab w:val="left" w:pos="2748"/>
+          <w:tab w:val="left" w:pos="3664"/>
+          <w:tab w:val="left" w:pos="4580"/>
+          <w:tab w:val="left" w:pos="5496"/>
+          <w:tab w:val="left" w:pos="6412"/>
+          <w:tab w:val="left" w:pos="7328"/>
+          <w:tab w:val="left" w:pos="8244"/>
+          <w:tab w:val="left" w:pos="9160"/>
+          <w:tab w:val="left" w:pos="10076"/>
+          <w:tab w:val="left" w:pos="10992"/>
+          <w:tab w:val="left" w:pos="11908"/>
+          <w:tab w:val="left" w:pos="12824"/>
+          <w:tab w:val="left" w:pos="13740"/>
+          <w:tab w:val="left" w:pos="14656"/>
+        </w:tabs>
+        <w:spacing w:after="360" w:line="240" w:lineRule="auto"/>
+        <w:rPr>
+          <w:rFonts w:ascii="Consolas" w:eastAsia="Times New Roman" w:hAnsi="Consolas" w:cs="Courier New"/>
+          <w:color w:val="1B1B1B"/>
+          <w:spacing w:val="-1"/>
+          <w:sz w:val="20"/>
+          <w:szCs w:val="20"/>
+          <w:lang w:eastAsia="en-GB"/>
+        </w:rPr>
+      </w:pPr>
+      <w:proofErr w:type="gramStart"/>
+      <w:r>
+        <w:rPr>
+          <w:rFonts w:ascii="Consolas" w:eastAsia="Times New Roman" w:hAnsi="Consolas" w:cs="Courier New"/>
+          <w:color w:val="1B1B1B"/>
+          <w:spacing w:val="-1"/>
+          <w:sz w:val="20"/>
+          <w:szCs w:val="20"/>
+          <w:lang w:eastAsia="en-GB"/>
+        </w:rPr>
+        <w:t>console</w:t>
+      </w:r>
+      <w:r>
+        <w:rPr>
+          <w:rFonts w:ascii="Consolas" w:eastAsia="Times New Roman" w:hAnsi="Consolas" w:cs="Courier New"/>
+          <w:color w:val="6D6D6D"/>
+          <w:spacing w:val="-1"/>
+          <w:sz w:val="20"/>
+          <w:szCs w:val="20"/>
+          <w:lang w:eastAsia="en-GB"/>
+        </w:rPr>
+        <w:t>.</w:t>
+      </w:r>
+      <w:r>
+        <w:rPr>
+          <w:rFonts w:ascii="Consolas" w:eastAsia="Times New Roman" w:hAnsi="Consolas" w:cs="Courier New"/>
+          <w:color w:val="DB000E"/>
+          <w:spacing w:val="-1"/>
+          <w:sz w:val="20"/>
+          <w:szCs w:val="20"/>
+          <w:lang w:eastAsia="en-GB"/>
+        </w:rPr>
+        <w:t>log</w:t>
+      </w:r>
+      <w:r>
+        <w:rPr>
+          <w:rFonts w:ascii="Consolas" w:eastAsia="Times New Roman" w:hAnsi="Consolas" w:cs="Courier New"/>
+          <w:color w:val="6D6D6D"/>
+          <w:spacing w:val="-1"/>
+          <w:sz w:val="20"/>
+          <w:szCs w:val="20"/>
+          <w:lang w:eastAsia="en-GB"/>
+        </w:rPr>
+        <w:t>(</w:t>
+      </w:r>
+      <w:proofErr w:type="gramEnd"/>
+      <w:r>
+        <w:rPr>
+          <w:rFonts w:ascii="Consolas" w:eastAsia="Times New Roman" w:hAnsi="Consolas" w:cs="Courier New"/>
+          <w:color w:val="DB000E"/>
+          <w:spacing w:val="-1"/>
+          <w:sz w:val="20"/>
+          <w:szCs w:val="20"/>
+          <w:lang w:eastAsia="en-GB"/>
+        </w:rPr>
+        <w:t>g</w:t>
+      </w:r>
+      <w:r>
+        <w:rPr>
+          <w:rFonts w:ascii="Consolas" w:eastAsia="Times New Roman" w:hAnsi="Consolas" w:cs="Courier New"/>
+          <w:color w:val="6D6D6D"/>
+          <w:spacing w:val="-1"/>
+          <w:sz w:val="20"/>
+          <w:szCs w:val="20"/>
+          <w:lang w:eastAsia="en-GB"/>
+        </w:rPr>
+        <w:t>());</w:t>
+      </w:r>
+      <w:r>
+        <w:rPr>
+          <w:rFonts w:ascii="Consolas" w:eastAsia="Times New Roman" w:hAnsi="Consolas" w:cs="Courier New"/>
+          <w:color w:val="1B1B1B"/>
+          <w:spacing w:val="-1"/>
+          <w:sz w:val="20"/>
+          <w:szCs w:val="20"/>
+          <w:lang w:eastAsia="en-GB"/>
+        </w:rPr>
+        <w:t xml:space="preserve"> </w:t>
+      </w:r>
+      <w:r>
+        <w:rPr>
+          <w:rFonts w:ascii="Consolas" w:eastAsia="Times New Roman" w:hAnsi="Consolas" w:cs="Courier New"/>
+          <w:color w:val="6D6D6D"/>
+          <w:spacing w:val="-1"/>
+          <w:sz w:val="20"/>
+          <w:szCs w:val="20"/>
+          <w:lang w:eastAsia="en-GB"/>
+        </w:rPr>
+        <w:t xml:space="preserve">// </w:t>
+      </w:r>
+      <w:proofErr w:type="spellStart"/>
+      <w:r>
+        <w:rPr>
+          <w:rFonts w:ascii="Consolas" w:eastAsia="Times New Roman" w:hAnsi="Consolas" w:cs="Courier New"/>
+          <w:color w:val="6D6D6D"/>
+          <w:spacing w:val="-1"/>
+          <w:sz w:val="20"/>
+          <w:szCs w:val="20"/>
+          <w:lang w:eastAsia="en-GB"/>
+        </w:rPr>
+        <w:t>azerty</w:t>
+      </w:r>
+      <w:proofErr w:type="spellEnd"/>
+    </w:p>
+    <w:p>
+      <w:pPr>
+        <w:pBdr>
+          <w:left w:val="single" w:sz="36" w:space="18" w:color="005282"/>
+        </w:pBdr>
+        <w:shd w:val="clear" w:color="auto" w:fill="F4F4F4"/>
+        <w:tabs>
+          <w:tab w:val="left" w:pos="916"/>
+          <w:tab w:val="left" w:pos="1832"/>
+          <w:tab w:val="left" w:pos="2748"/>
+          <w:tab w:val="left" w:pos="3664"/>
+          <w:tab w:val="left" w:pos="4580"/>
+          <w:tab w:val="left" w:pos="5496"/>
+          <w:tab w:val="left" w:pos="6412"/>
+          <w:tab w:val="left" w:pos="7328"/>
+          <w:tab w:val="left" w:pos="8244"/>
+          <w:tab w:val="left" w:pos="9160"/>
+          <w:tab w:val="left" w:pos="10076"/>
+          <w:tab w:val="left" w:pos="10992"/>
+          <w:tab w:val="left" w:pos="11908"/>
+          <w:tab w:val="left" w:pos="12824"/>
+          <w:tab w:val="left" w:pos="13740"/>
+          <w:tab w:val="left" w:pos="14656"/>
+        </w:tabs>
+        <w:spacing w:after="360" w:line="240" w:lineRule="auto"/>
+        <w:rPr>
+          <w:rFonts w:ascii="Consolas" w:eastAsia="Times New Roman" w:hAnsi="Consolas" w:cs="Courier New"/>
+          <w:color w:val="1B1B1B"/>
+          <w:spacing w:val="-1"/>
+          <w:sz w:val="20"/>
+          <w:szCs w:val="20"/>
+          <w:lang w:eastAsia="en-GB"/>
+        </w:rPr>
+      </w:pPr>
+    </w:p>
+    <w:p>
+      <w:pPr>
+        <w:pBdr>
+          <w:left w:val="single" w:sz="36" w:space="18" w:color="005282"/>
+        </w:pBdr>
+        <w:shd w:val="clear" w:color="auto" w:fill="F4F4F4"/>
+        <w:tabs>
+          <w:tab w:val="left" w:pos="916"/>
+          <w:tab w:val="left" w:pos="1832"/>
+          <w:tab w:val="left" w:pos="2748"/>
+          <w:tab w:val="left" w:pos="3664"/>
+          <w:tab w:val="left" w:pos="4580"/>
+          <w:tab w:val="left" w:pos="5496"/>
+          <w:tab w:val="left" w:pos="6412"/>
+          <w:tab w:val="left" w:pos="7328"/>
+          <w:tab w:val="left" w:pos="8244"/>
+          <w:tab w:val="left" w:pos="9160"/>
+          <w:tab w:val="left" w:pos="10076"/>
+          <w:tab w:val="left" w:pos="10992"/>
+          <w:tab w:val="left" w:pos="11908"/>
+          <w:tab w:val="left" w:pos="12824"/>
+          <w:tab w:val="left" w:pos="13740"/>
+          <w:tab w:val="left" w:pos="14656"/>
+        </w:tabs>
+        <w:spacing w:after="360" w:line="240" w:lineRule="auto"/>
+        <w:rPr>
+          <w:rFonts w:ascii="Consolas" w:eastAsia="Times New Roman" w:hAnsi="Consolas" w:cs="Courier New"/>
+          <w:color w:val="1B1B1B"/>
+          <w:spacing w:val="-1"/>
+          <w:sz w:val="20"/>
+          <w:szCs w:val="20"/>
+          <w:lang w:eastAsia="en-GB"/>
+        </w:rPr>
+      </w:pPr>
+      <w:proofErr w:type="spellStart"/>
+      <w:proofErr w:type="gramStart"/>
+      <w:r>
+        <w:rPr>
+          <w:rFonts w:ascii="Consolas" w:eastAsia="Times New Roman" w:hAnsi="Consolas" w:cs="Courier New"/>
+          <w:color w:val="005282"/>
+          <w:spacing w:val="-1"/>
+          <w:sz w:val="20"/>
+          <w:szCs w:val="20"/>
+          <w:lang w:eastAsia="en-GB"/>
+        </w:rPr>
+        <w:t>var</w:t>
+      </w:r>
+      <w:proofErr w:type="spellEnd"/>
+      <w:proofErr w:type="gramEnd"/>
+      <w:r>
+        <w:rPr>
+          <w:rFonts w:ascii="Consolas" w:eastAsia="Times New Roman" w:hAnsi="Consolas" w:cs="Courier New"/>
+          <w:color w:val="1B1B1B"/>
+          <w:spacing w:val="-1"/>
+          <w:sz w:val="20"/>
+          <w:szCs w:val="20"/>
+          <w:lang w:eastAsia="en-GB"/>
+        </w:rPr>
+        <w:t xml:space="preserve"> h = </w:t>
+      </w:r>
+      <w:proofErr w:type="spellStart"/>
+      <w:r>
+        <w:rPr>
+          <w:rFonts w:ascii="Consolas" w:eastAsia="Times New Roman" w:hAnsi="Consolas" w:cs="Courier New"/>
+          <w:color w:val="DB000E"/>
+          <w:spacing w:val="-1"/>
+          <w:sz w:val="20"/>
+          <w:szCs w:val="20"/>
+          <w:lang w:eastAsia="en-GB"/>
+        </w:rPr>
+        <w:t>g</w:t>
+      </w:r>
+      <w:r>
+        <w:rPr>
+          <w:rFonts w:ascii="Consolas" w:eastAsia="Times New Roman" w:hAnsi="Consolas" w:cs="Courier New"/>
+          <w:color w:val="6D6D6D"/>
+          <w:spacing w:val="-1"/>
+          <w:sz w:val="20"/>
+          <w:szCs w:val="20"/>
+          <w:lang w:eastAsia="en-GB"/>
+        </w:rPr>
+        <w:t>.</w:t>
+      </w:r>
+      <w:r>
+        <w:rPr>
+          <w:rFonts w:ascii="Consolas" w:eastAsia="Times New Roman" w:hAnsi="Consolas" w:cs="Courier New"/>
+          <w:color w:val="DB000E"/>
+          <w:spacing w:val="-1"/>
+          <w:sz w:val="20"/>
+          <w:szCs w:val="20"/>
+          <w:lang w:eastAsia="en-GB"/>
+        </w:rPr>
+        <w:t>bind</w:t>
+      </w:r>
+      <w:proofErr w:type="spellEnd"/>
+      <w:r>
+        <w:rPr>
+          <w:rFonts w:ascii="Consolas" w:eastAsia="Times New Roman" w:hAnsi="Consolas" w:cs="Courier New"/>
+          <w:color w:val="6D6D6D"/>
+          <w:spacing w:val="-1"/>
+          <w:sz w:val="20"/>
+          <w:szCs w:val="20"/>
+          <w:lang w:eastAsia="en-GB"/>
+        </w:rPr>
+        <w:t>({</w:t>
+      </w:r>
+      <w:r>
+        <w:rPr>
+          <w:rFonts w:ascii="Consolas" w:eastAsia="Times New Roman" w:hAnsi="Consolas" w:cs="Courier New"/>
+          <w:color w:val="1B1B1B"/>
+          <w:spacing w:val="-1"/>
+          <w:sz w:val="20"/>
+          <w:szCs w:val="20"/>
+          <w:lang w:eastAsia="en-GB"/>
+        </w:rPr>
+        <w:t xml:space="preserve">a: </w:t>
+      </w:r>
+      <w:r>
+        <w:rPr>
+          <w:rFonts w:ascii="Consolas" w:eastAsia="Times New Roman" w:hAnsi="Consolas" w:cs="Courier New"/>
+          <w:color w:val="005A38"/>
+          <w:spacing w:val="-1"/>
+          <w:sz w:val="20"/>
+          <w:szCs w:val="20"/>
+          <w:lang w:eastAsia="en-GB"/>
+        </w:rPr>
+        <w:t>'</w:t>
+      </w:r>
+      <w:proofErr w:type="spellStart"/>
+      <w:r>
+        <w:rPr>
+          <w:rFonts w:ascii="Consolas" w:eastAsia="Times New Roman" w:hAnsi="Consolas" w:cs="Courier New"/>
+          <w:color w:val="005A38"/>
+          <w:spacing w:val="-1"/>
+          <w:sz w:val="20"/>
+          <w:szCs w:val="20"/>
+          <w:lang w:eastAsia="en-GB"/>
+        </w:rPr>
+        <w:t>yoo</w:t>
+      </w:r>
+      <w:proofErr w:type="spellEnd"/>
+      <w:r>
+        <w:rPr>
+          <w:rFonts w:ascii="Consolas" w:eastAsia="Times New Roman" w:hAnsi="Consolas" w:cs="Courier New"/>
+          <w:color w:val="005A38"/>
+          <w:spacing w:val="-1"/>
+          <w:sz w:val="20"/>
+          <w:szCs w:val="20"/>
+          <w:lang w:eastAsia="en-GB"/>
+        </w:rPr>
+        <w:t>'</w:t>
+      </w:r>
+      <w:r>
+        <w:rPr>
+          <w:rFonts w:ascii="Consolas" w:eastAsia="Times New Roman" w:hAnsi="Consolas" w:cs="Courier New"/>
+          <w:color w:val="6D6D6D"/>
+          <w:spacing w:val="-1"/>
+          <w:sz w:val="20"/>
+          <w:szCs w:val="20"/>
+          <w:lang w:eastAsia="en-GB"/>
+        </w:rPr>
+        <w:t>});</w:t>
+      </w:r>
+      <w:r>
+        <w:rPr>
+          <w:rFonts w:ascii="Consolas" w:eastAsia="Times New Roman" w:hAnsi="Consolas" w:cs="Courier New"/>
+          <w:color w:val="1B1B1B"/>
+          <w:spacing w:val="-1"/>
+          <w:sz w:val="20"/>
+          <w:szCs w:val="20"/>
+          <w:lang w:eastAsia="en-GB"/>
+        </w:rPr>
+        <w:t xml:space="preserve"> </w:t>
+      </w:r>
+      <w:r>
+        <w:rPr>
+          <w:rFonts w:ascii="Consolas" w:eastAsia="Times New Roman" w:hAnsi="Consolas" w:cs="Courier New"/>
+          <w:color w:val="6D6D6D"/>
+          <w:spacing w:val="-1"/>
+          <w:sz w:val="20"/>
+          <w:szCs w:val="20"/>
+          <w:lang w:eastAsia="en-GB"/>
+        </w:rPr>
+        <w:t>// bind only works once!</w:t>
+      </w:r>
+    </w:p>
+    <w:p>
+      <w:pPr>
+        <w:pBdr>
+          <w:left w:val="single" w:sz="36" w:space="18" w:color="005282"/>
+        </w:pBdr>
+        <w:shd w:val="clear" w:color="auto" w:fill="F4F4F4"/>
+        <w:tabs>
+          <w:tab w:val="left" w:pos="916"/>
+          <w:tab w:val="left" w:pos="1832"/>
+          <w:tab w:val="left" w:pos="2748"/>
+          <w:tab w:val="left" w:pos="3664"/>
+          <w:tab w:val="left" w:pos="4580"/>
+          <w:tab w:val="left" w:pos="5496"/>
+          <w:tab w:val="left" w:pos="6412"/>
+          <w:tab w:val="left" w:pos="7328"/>
+          <w:tab w:val="left" w:pos="8244"/>
+          <w:tab w:val="left" w:pos="9160"/>
+          <w:tab w:val="left" w:pos="10076"/>
+          <w:tab w:val="left" w:pos="10992"/>
+          <w:tab w:val="left" w:pos="11908"/>
+          <w:tab w:val="left" w:pos="12824"/>
+          <w:tab w:val="left" w:pos="13740"/>
+          <w:tab w:val="left" w:pos="14656"/>
+        </w:tabs>
+        <w:spacing w:after="360" w:line="240" w:lineRule="auto"/>
+        <w:rPr>
+          <w:rFonts w:ascii="Consolas" w:eastAsia="Times New Roman" w:hAnsi="Consolas" w:cs="Courier New"/>
+          <w:color w:val="1B1B1B"/>
+          <w:spacing w:val="-1"/>
+          <w:sz w:val="20"/>
+          <w:szCs w:val="20"/>
+          <w:lang w:eastAsia="en-GB"/>
+        </w:rPr>
+      </w:pPr>
+      <w:proofErr w:type="gramStart"/>
+      <w:r>
+        <w:rPr>
+          <w:rFonts w:ascii="Consolas" w:eastAsia="Times New Roman" w:hAnsi="Consolas" w:cs="Courier New"/>
+          <w:color w:val="1B1B1B"/>
+          <w:spacing w:val="-1"/>
+          <w:sz w:val="20"/>
+          <w:szCs w:val="20"/>
+          <w:lang w:eastAsia="en-GB"/>
+        </w:rPr>
+        <w:t>console</w:t>
+      </w:r>
+      <w:r>
+        <w:rPr>
+          <w:rFonts w:ascii="Consolas" w:eastAsia="Times New Roman" w:hAnsi="Consolas" w:cs="Courier New"/>
+          <w:color w:val="6D6D6D"/>
+          <w:spacing w:val="-1"/>
+          <w:sz w:val="20"/>
+          <w:szCs w:val="20"/>
+          <w:lang w:eastAsia="en-GB"/>
+        </w:rPr>
+        <w:t>.</w:t>
+      </w:r>
+      <w:r>
+        <w:rPr>
+          <w:rFonts w:ascii="Consolas" w:eastAsia="Times New Roman" w:hAnsi="Consolas" w:cs="Courier New"/>
+          <w:color w:val="DB000E"/>
+          <w:spacing w:val="-1"/>
+          <w:sz w:val="20"/>
+          <w:szCs w:val="20"/>
+          <w:lang w:eastAsia="en-GB"/>
+        </w:rPr>
+        <w:t>log</w:t>
+      </w:r>
+      <w:r>
+        <w:rPr>
+          <w:rFonts w:ascii="Consolas" w:eastAsia="Times New Roman" w:hAnsi="Consolas" w:cs="Courier New"/>
+          <w:color w:val="6D6D6D"/>
+          <w:spacing w:val="-1"/>
+          <w:sz w:val="20"/>
+          <w:szCs w:val="20"/>
+          <w:lang w:eastAsia="en-GB"/>
+        </w:rPr>
+        <w:t>(</w:t>
+      </w:r>
+      <w:proofErr w:type="gramEnd"/>
+      <w:r>
+        <w:rPr>
+          <w:rFonts w:ascii="Consolas" w:eastAsia="Times New Roman" w:hAnsi="Consolas" w:cs="Courier New"/>
+          <w:color w:val="DB000E"/>
+          <w:spacing w:val="-1"/>
+          <w:sz w:val="20"/>
+          <w:szCs w:val="20"/>
+          <w:lang w:eastAsia="en-GB"/>
+        </w:rPr>
+        <w:t>h</w:t>
+      </w:r>
+      <w:r>
+        <w:rPr>
+          <w:rFonts w:ascii="Consolas" w:eastAsia="Times New Roman" w:hAnsi="Consolas" w:cs="Courier New"/>
+          <w:color w:val="6D6D6D"/>
+          <w:spacing w:val="-1"/>
+          <w:sz w:val="20"/>
+          <w:szCs w:val="20"/>
+          <w:lang w:eastAsia="en-GB"/>
+        </w:rPr>
+        <w:t>());</w:t>
+      </w:r>
+      <w:r>
+        <w:rPr>
+          <w:rFonts w:ascii="Consolas" w:eastAsia="Times New Roman" w:hAnsi="Consolas" w:cs="Courier New"/>
+          <w:color w:val="1B1B1B"/>
+          <w:spacing w:val="-1"/>
+          <w:sz w:val="20"/>
+          <w:szCs w:val="20"/>
+          <w:lang w:eastAsia="en-GB"/>
+        </w:rPr>
+        <w:t xml:space="preserve"> </w:t>
+      </w:r>
+      <w:r>
+        <w:rPr>
+          <w:rFonts w:ascii="Consolas" w:eastAsia="Times New Roman" w:hAnsi="Consolas" w:cs="Courier New"/>
+          <w:color w:val="6D6D6D"/>
+          <w:spacing w:val="-1"/>
+          <w:sz w:val="20"/>
+          <w:szCs w:val="20"/>
+          <w:lang w:eastAsia="en-GB"/>
+        </w:rPr>
+        <w:t xml:space="preserve">// </w:t>
+      </w:r>
+      <w:proofErr w:type="spellStart"/>
+      <w:r>
+        <w:rPr>
+          <w:rFonts w:ascii="Consolas" w:eastAsia="Times New Roman" w:hAnsi="Consolas" w:cs="Courier New"/>
+          <w:color w:val="6D6D6D"/>
+          <w:spacing w:val="-1"/>
+          <w:sz w:val="20"/>
+          <w:szCs w:val="20"/>
+          <w:lang w:eastAsia="en-GB"/>
+        </w:rPr>
+        <w:t>azerty</w:t>
+      </w:r>
+      <w:proofErr w:type="spellEnd"/>
+    </w:p>
+    <w:p>
+      <w:pPr>
+        <w:pBdr>
+          <w:left w:val="single" w:sz="36" w:space="18" w:color="005282"/>
+        </w:pBdr>
+        <w:shd w:val="clear" w:color="auto" w:fill="F4F4F4"/>
+        <w:tabs>
+          <w:tab w:val="left" w:pos="916"/>
+          <w:tab w:val="left" w:pos="1832"/>
+          <w:tab w:val="left" w:pos="2748"/>
+          <w:tab w:val="left" w:pos="3664"/>
+          <w:tab w:val="left" w:pos="4580"/>
+          <w:tab w:val="left" w:pos="5496"/>
+          <w:tab w:val="left" w:pos="6412"/>
+          <w:tab w:val="left" w:pos="7328"/>
+          <w:tab w:val="left" w:pos="8244"/>
+          <w:tab w:val="left" w:pos="9160"/>
+          <w:tab w:val="left" w:pos="10076"/>
+          <w:tab w:val="left" w:pos="10992"/>
+          <w:tab w:val="left" w:pos="11908"/>
+          <w:tab w:val="left" w:pos="12824"/>
+          <w:tab w:val="left" w:pos="13740"/>
+          <w:tab w:val="left" w:pos="14656"/>
+        </w:tabs>
+        <w:spacing w:after="360" w:line="240" w:lineRule="auto"/>
+        <w:rPr>
+          <w:rFonts w:ascii="Consolas" w:eastAsia="Times New Roman" w:hAnsi="Consolas" w:cs="Courier New"/>
+          <w:color w:val="1B1B1B"/>
+          <w:spacing w:val="-1"/>
+          <w:sz w:val="20"/>
+          <w:szCs w:val="20"/>
+          <w:lang w:eastAsia="en-GB"/>
+        </w:rPr>
+      </w:pPr>
+    </w:p>
+    <w:p>
+      <w:pPr>
+        <w:pBdr>
+          <w:left w:val="single" w:sz="36" w:space="18" w:color="005282"/>
+        </w:pBdr>
+        <w:shd w:val="clear" w:color="auto" w:fill="F4F4F4"/>
+        <w:tabs>
+          <w:tab w:val="left" w:pos="916"/>
+          <w:tab w:val="left" w:pos="1832"/>
+          <w:tab w:val="left" w:pos="2748"/>
+          <w:tab w:val="left" w:pos="3664"/>
+          <w:tab w:val="left" w:pos="4580"/>
+          <w:tab w:val="left" w:pos="5496"/>
+          <w:tab w:val="left" w:pos="6412"/>
+          <w:tab w:val="left" w:pos="7328"/>
+          <w:tab w:val="left" w:pos="8244"/>
+          <w:tab w:val="left" w:pos="9160"/>
+          <w:tab w:val="left" w:pos="10076"/>
+          <w:tab w:val="left" w:pos="10992"/>
+          <w:tab w:val="left" w:pos="11908"/>
+          <w:tab w:val="left" w:pos="12824"/>
+          <w:tab w:val="left" w:pos="13740"/>
+          <w:tab w:val="left" w:pos="14656"/>
+        </w:tabs>
+        <w:spacing w:after="360" w:line="240" w:lineRule="auto"/>
+        <w:rPr>
+          <w:rFonts w:ascii="Consolas" w:eastAsia="Times New Roman" w:hAnsi="Consolas" w:cs="Courier New"/>
+          <w:color w:val="1B1B1B"/>
+          <w:spacing w:val="-1"/>
+          <w:sz w:val="20"/>
+          <w:szCs w:val="20"/>
+          <w:lang w:eastAsia="en-GB"/>
+        </w:rPr>
+      </w:pPr>
+      <w:proofErr w:type="spellStart"/>
+      <w:proofErr w:type="gramStart"/>
+      <w:r>
+        <w:rPr>
+          <w:rFonts w:ascii="Consolas" w:eastAsia="Times New Roman" w:hAnsi="Consolas" w:cs="Courier New"/>
+          <w:color w:val="005282"/>
+          <w:spacing w:val="-1"/>
+          <w:sz w:val="20"/>
+          <w:szCs w:val="20"/>
+          <w:lang w:eastAsia="en-GB"/>
+        </w:rPr>
+        <w:t>var</w:t>
+      </w:r>
+      <w:proofErr w:type="spellEnd"/>
+      <w:proofErr w:type="gramEnd"/>
+      <w:r>
+        <w:rPr>
+          <w:rFonts w:ascii="Consolas" w:eastAsia="Times New Roman" w:hAnsi="Consolas" w:cs="Courier New"/>
+          <w:color w:val="1B1B1B"/>
+          <w:spacing w:val="-1"/>
+          <w:sz w:val="20"/>
+          <w:szCs w:val="20"/>
+          <w:lang w:eastAsia="en-GB"/>
+        </w:rPr>
+        <w:t xml:space="preserve"> o = </w:t>
+      </w:r>
+      <w:r>
+        <w:rPr>
+          <w:rFonts w:ascii="Consolas" w:eastAsia="Times New Roman" w:hAnsi="Consolas" w:cs="Courier New"/>
+          <w:color w:val="6D6D6D"/>
+          <w:spacing w:val="-1"/>
+          <w:sz w:val="20"/>
+          <w:szCs w:val="20"/>
+          <w:lang w:eastAsia="en-GB"/>
+        </w:rPr>
+        <w:t>{</w:t>
+      </w:r>
+      <w:r>
+        <w:rPr>
+          <w:rFonts w:ascii="Consolas" w:eastAsia="Times New Roman" w:hAnsi="Consolas" w:cs="Courier New"/>
+          <w:color w:val="1B1B1B"/>
+          <w:spacing w:val="-1"/>
+          <w:sz w:val="20"/>
+          <w:szCs w:val="20"/>
+          <w:lang w:eastAsia="en-GB"/>
+        </w:rPr>
+        <w:t xml:space="preserve">a: </w:t>
+      </w:r>
+      <w:r>
+        <w:rPr>
+          <w:rFonts w:ascii="Consolas" w:eastAsia="Times New Roman" w:hAnsi="Consolas" w:cs="Courier New"/>
+          <w:color w:val="A30008"/>
+          <w:spacing w:val="-1"/>
+          <w:sz w:val="20"/>
+          <w:szCs w:val="20"/>
+          <w:lang w:eastAsia="en-GB"/>
+        </w:rPr>
+        <w:t>37</w:t>
+      </w:r>
+      <w:r>
+        <w:rPr>
+          <w:rFonts w:ascii="Consolas" w:eastAsia="Times New Roman" w:hAnsi="Consolas" w:cs="Courier New"/>
+          <w:color w:val="6D6D6D"/>
+          <w:spacing w:val="-1"/>
+          <w:sz w:val="20"/>
+          <w:szCs w:val="20"/>
+          <w:lang w:eastAsia="en-GB"/>
+        </w:rPr>
+        <w:t>,</w:t>
+      </w:r>
+      <w:r>
+        <w:rPr>
+          <w:rFonts w:ascii="Consolas" w:eastAsia="Times New Roman" w:hAnsi="Consolas" w:cs="Courier New"/>
+          <w:color w:val="1B1B1B"/>
+          <w:spacing w:val="-1"/>
+          <w:sz w:val="20"/>
+          <w:szCs w:val="20"/>
+          <w:lang w:eastAsia="en-GB"/>
+        </w:rPr>
+        <w:t xml:space="preserve"> f: f</w:t>
+      </w:r>
+      <w:r>
+        <w:rPr>
+          <w:rFonts w:ascii="Consolas" w:eastAsia="Times New Roman" w:hAnsi="Consolas" w:cs="Courier New"/>
+          <w:color w:val="6D6D6D"/>
+          <w:spacing w:val="-1"/>
+          <w:sz w:val="20"/>
+          <w:szCs w:val="20"/>
+          <w:lang w:eastAsia="en-GB"/>
+        </w:rPr>
+        <w:t>,</w:t>
+      </w:r>
+      <w:r>
+        <w:rPr>
+          <w:rFonts w:ascii="Consolas" w:eastAsia="Times New Roman" w:hAnsi="Consolas" w:cs="Courier New"/>
+          <w:color w:val="1B1B1B"/>
+          <w:spacing w:val="-1"/>
+          <w:sz w:val="20"/>
+          <w:szCs w:val="20"/>
+          <w:lang w:eastAsia="en-GB"/>
+        </w:rPr>
+        <w:t xml:space="preserve"> g: g</w:t>
+      </w:r>
+      <w:r>
+        <w:rPr>
+          <w:rFonts w:ascii="Consolas" w:eastAsia="Times New Roman" w:hAnsi="Consolas" w:cs="Courier New"/>
+          <w:color w:val="6D6D6D"/>
+          <w:spacing w:val="-1"/>
+          <w:sz w:val="20"/>
+          <w:szCs w:val="20"/>
+          <w:lang w:eastAsia="en-GB"/>
+        </w:rPr>
+        <w:t>,</w:t>
+      </w:r>
+      <w:r>
+        <w:rPr>
+          <w:rFonts w:ascii="Consolas" w:eastAsia="Times New Roman" w:hAnsi="Consolas" w:cs="Courier New"/>
+          <w:color w:val="1B1B1B"/>
+          <w:spacing w:val="-1"/>
+          <w:sz w:val="20"/>
+          <w:szCs w:val="20"/>
+          <w:lang w:eastAsia="en-GB"/>
+        </w:rPr>
+        <w:t xml:space="preserve"> h: h</w:t>
+      </w:r>
+      <w:r>
+        <w:rPr>
+          <w:rFonts w:ascii="Consolas" w:eastAsia="Times New Roman" w:hAnsi="Consolas" w:cs="Courier New"/>
+          <w:color w:val="6D6D6D"/>
+          <w:spacing w:val="-1"/>
+          <w:sz w:val="20"/>
+          <w:szCs w:val="20"/>
+          <w:lang w:eastAsia="en-GB"/>
+        </w:rPr>
+        <w:t>};</w:t>
+      </w:r>
+    </w:p>
+    <w:p>
+      <w:pPr>
+        <w:pBdr>
+          <w:left w:val="single" w:sz="36" w:space="18" w:color="005282"/>
+        </w:pBdr>
+        <w:shd w:val="clear" w:color="auto" w:fill="F4F4F4"/>
+        <w:tabs>
+          <w:tab w:val="left" w:pos="916"/>
+          <w:tab w:val="left" w:pos="1832"/>
+          <w:tab w:val="left" w:pos="2748"/>
+          <w:tab w:val="left" w:pos="3664"/>
+          <w:tab w:val="left" w:pos="4580"/>
+          <w:tab w:val="left" w:pos="5496"/>
+          <w:tab w:val="left" w:pos="6412"/>
+          <w:tab w:val="left" w:pos="7328"/>
+          <w:tab w:val="left" w:pos="8244"/>
+          <w:tab w:val="left" w:pos="9160"/>
+          <w:tab w:val="left" w:pos="10076"/>
+          <w:tab w:val="left" w:pos="10992"/>
+          <w:tab w:val="left" w:pos="11908"/>
+          <w:tab w:val="left" w:pos="12824"/>
+          <w:tab w:val="left" w:pos="13740"/>
+          <w:tab w:val="left" w:pos="14656"/>
+        </w:tabs>
+        <w:spacing w:after="360" w:line="240" w:lineRule="auto"/>
+        <w:rPr>
+          <w:rFonts w:ascii="Courier New" w:eastAsia="Times New Roman" w:hAnsi="Courier New" w:cs="Courier New"/>
+          <w:color w:val="1B1B1B"/>
+          <w:spacing w:val="-1"/>
+          <w:sz w:val="24"/>
+          <w:szCs w:val="24"/>
+          <w:lang w:eastAsia="en-GB"/>
+        </w:rPr>
+      </w:pPr>
+      <w:proofErr w:type="gramStart"/>
+      <w:r>
+        <w:rPr>
+          <w:rFonts w:ascii="Consolas" w:eastAsia="Times New Roman" w:hAnsi="Consolas" w:cs="Courier New"/>
+          <w:color w:val="1B1B1B"/>
+          <w:spacing w:val="-1"/>
+          <w:sz w:val="20"/>
+          <w:szCs w:val="20"/>
+          <w:lang w:eastAsia="en-GB"/>
+        </w:rPr>
+        <w:t>console</w:t>
+      </w:r>
+      <w:r>
+        <w:rPr>
+          <w:rFonts w:ascii="Consolas" w:eastAsia="Times New Roman" w:hAnsi="Consolas" w:cs="Courier New"/>
+          <w:color w:val="6D6D6D"/>
+          <w:spacing w:val="-1"/>
+          <w:sz w:val="20"/>
+          <w:szCs w:val="20"/>
+          <w:lang w:eastAsia="en-GB"/>
+        </w:rPr>
+        <w:t>.</w:t>
+      </w:r>
+      <w:r>
+        <w:rPr>
+          <w:rFonts w:ascii="Consolas" w:eastAsia="Times New Roman" w:hAnsi="Consolas" w:cs="Courier New"/>
+          <w:color w:val="DB000E"/>
+          <w:spacing w:val="-1"/>
+          <w:sz w:val="20"/>
+          <w:szCs w:val="20"/>
+          <w:lang w:eastAsia="en-GB"/>
+        </w:rPr>
+        <w:t>log</w:t>
+      </w:r>
+      <w:r>
+        <w:rPr>
+          <w:rFonts w:ascii="Consolas" w:eastAsia="Times New Roman" w:hAnsi="Consolas" w:cs="Courier New"/>
+          <w:color w:val="6D6D6D"/>
+          <w:spacing w:val="-1"/>
+          <w:sz w:val="20"/>
+          <w:szCs w:val="20"/>
+          <w:lang w:eastAsia="en-GB"/>
+        </w:rPr>
+        <w:t>(</w:t>
+      </w:r>
+      <w:proofErr w:type="spellStart"/>
+      <w:proofErr w:type="gramEnd"/>
+      <w:r>
+        <w:rPr>
+          <w:rFonts w:ascii="Consolas" w:eastAsia="Times New Roman" w:hAnsi="Consolas" w:cs="Courier New"/>
+          <w:color w:val="1B1B1B"/>
+          <w:spacing w:val="-1"/>
+          <w:sz w:val="20"/>
+          <w:szCs w:val="20"/>
+          <w:lang w:eastAsia="en-GB"/>
+        </w:rPr>
+        <w:t>o</w:t>
+      </w:r>
+      <w:r>
+        <w:rPr>
+          <w:rFonts w:ascii="Consolas" w:eastAsia="Times New Roman" w:hAnsi="Consolas" w:cs="Courier New"/>
+          <w:color w:val="6D6D6D"/>
+          <w:spacing w:val="-1"/>
+          <w:sz w:val="20"/>
+          <w:szCs w:val="20"/>
+          <w:lang w:eastAsia="en-GB"/>
+        </w:rPr>
+        <w:t>.</w:t>
+      </w:r>
+      <w:r>
+        <w:rPr>
+          <w:rFonts w:ascii="Consolas" w:eastAsia="Times New Roman" w:hAnsi="Consolas" w:cs="Courier New"/>
+          <w:color w:val="1B1B1B"/>
+          <w:spacing w:val="-1"/>
+          <w:sz w:val="20"/>
+          <w:szCs w:val="20"/>
+          <w:lang w:eastAsia="en-GB"/>
+        </w:rPr>
+        <w:t>a</w:t>
+      </w:r>
+      <w:proofErr w:type="spellEnd"/>
+      <w:r>
+        <w:rPr>
+          <w:rFonts w:ascii="Consolas" w:eastAsia="Times New Roman" w:hAnsi="Consolas" w:cs="Courier New"/>
+          <w:color w:val="6D6D6D"/>
+          <w:spacing w:val="-1"/>
+          <w:sz w:val="20"/>
+          <w:szCs w:val="20"/>
+          <w:lang w:eastAsia="en-GB"/>
+        </w:rPr>
+        <w:t>,</w:t>
+      </w:r>
+      <w:r>
+        <w:rPr>
+          <w:rFonts w:ascii="Consolas" w:eastAsia="Times New Roman" w:hAnsi="Consolas" w:cs="Courier New"/>
+          <w:color w:val="1B1B1B"/>
+          <w:spacing w:val="-1"/>
+          <w:sz w:val="20"/>
+          <w:szCs w:val="20"/>
+          <w:lang w:eastAsia="en-GB"/>
+        </w:rPr>
+        <w:t xml:space="preserve"> </w:t>
+      </w:r>
+      <w:proofErr w:type="spellStart"/>
+      <w:r>
+        <w:rPr>
+          <w:rFonts w:ascii="Consolas" w:eastAsia="Times New Roman" w:hAnsi="Consolas" w:cs="Courier New"/>
+          <w:color w:val="1B1B1B"/>
+          <w:spacing w:val="-1"/>
+          <w:sz w:val="20"/>
+          <w:szCs w:val="20"/>
+          <w:lang w:eastAsia="en-GB"/>
+        </w:rPr>
+        <w:t>o</w:t>
+      </w:r>
+      <w:r>
+        <w:rPr>
+          <w:rFonts w:ascii="Consolas" w:eastAsia="Times New Roman" w:hAnsi="Consolas" w:cs="Courier New"/>
+          <w:color w:val="6D6D6D"/>
+          <w:spacing w:val="-1"/>
+          <w:sz w:val="20"/>
+          <w:szCs w:val="20"/>
+          <w:lang w:eastAsia="en-GB"/>
+        </w:rPr>
+        <w:t>.</w:t>
+      </w:r>
+      <w:r>
+        <w:rPr>
+          <w:rFonts w:ascii="Consolas" w:eastAsia="Times New Roman" w:hAnsi="Consolas" w:cs="Courier New"/>
+          <w:color w:val="DB000E"/>
+          <w:spacing w:val="-1"/>
+          <w:sz w:val="20"/>
+          <w:szCs w:val="20"/>
+          <w:lang w:eastAsia="en-GB"/>
+        </w:rPr>
+        <w:t>f</w:t>
+      </w:r>
+      <w:proofErr w:type="spellEnd"/>
+      <w:r>
+        <w:rPr>
+          <w:rFonts w:ascii="Consolas" w:eastAsia="Times New Roman" w:hAnsi="Consolas" w:cs="Courier New"/>
+          <w:color w:val="6D6D6D"/>
+          <w:spacing w:val="-1"/>
+          <w:sz w:val="20"/>
+          <w:szCs w:val="20"/>
+          <w:lang w:eastAsia="en-GB"/>
+        </w:rPr>
+        <w:t>(),</w:t>
+      </w:r>
+      <w:r>
+        <w:rPr>
+          <w:rFonts w:ascii="Consolas" w:eastAsia="Times New Roman" w:hAnsi="Consolas" w:cs="Courier New"/>
+          <w:color w:val="1B1B1B"/>
+          <w:spacing w:val="-1"/>
+          <w:sz w:val="20"/>
+          <w:szCs w:val="20"/>
+          <w:lang w:eastAsia="en-GB"/>
+        </w:rPr>
+        <w:t xml:space="preserve"> </w:t>
+      </w:r>
+      <w:proofErr w:type="spellStart"/>
+      <w:r>
+        <w:rPr>
+          <w:rFonts w:ascii="Consolas" w:eastAsia="Times New Roman" w:hAnsi="Consolas" w:cs="Courier New"/>
+          <w:color w:val="1B1B1B"/>
+          <w:spacing w:val="-1"/>
+          <w:sz w:val="20"/>
+          <w:szCs w:val="20"/>
+          <w:lang w:eastAsia="en-GB"/>
+        </w:rPr>
+        <w:t>o</w:t>
+      </w:r>
+      <w:r>
+        <w:rPr>
+          <w:rFonts w:ascii="Consolas" w:eastAsia="Times New Roman" w:hAnsi="Consolas" w:cs="Courier New"/>
+          <w:color w:val="6D6D6D"/>
+          <w:spacing w:val="-1"/>
+          <w:sz w:val="20"/>
+          <w:szCs w:val="20"/>
+          <w:lang w:eastAsia="en-GB"/>
+        </w:rPr>
+        <w:t>.</w:t>
+      </w:r>
+      <w:r>
+        <w:rPr>
+          <w:rFonts w:ascii="Consolas" w:eastAsia="Times New Roman" w:hAnsi="Consolas" w:cs="Courier New"/>
+          <w:color w:val="DB000E"/>
+          <w:spacing w:val="-1"/>
+          <w:sz w:val="20"/>
+          <w:szCs w:val="20"/>
+          <w:lang w:eastAsia="en-GB"/>
+        </w:rPr>
+        <w:t>g</w:t>
+      </w:r>
+      <w:proofErr w:type="spellEnd"/>
+      <w:r>
+        <w:rPr>
+          <w:rFonts w:ascii="Consolas" w:eastAsia="Times New Roman" w:hAnsi="Consolas" w:cs="Courier New"/>
+          <w:color w:val="6D6D6D"/>
+          <w:spacing w:val="-1"/>
+          <w:sz w:val="20"/>
+          <w:szCs w:val="20"/>
+          <w:lang w:eastAsia="en-GB"/>
+        </w:rPr>
+        <w:t>(),</w:t>
+      </w:r>
+      <w:r>
+        <w:rPr>
+          <w:rFonts w:ascii="Consolas" w:eastAsia="Times New Roman" w:hAnsi="Consolas" w:cs="Courier New"/>
+          <w:color w:val="1B1B1B"/>
+          <w:spacing w:val="-1"/>
+          <w:sz w:val="20"/>
+          <w:szCs w:val="20"/>
+          <w:lang w:eastAsia="en-GB"/>
+        </w:rPr>
+        <w:t xml:space="preserve"> </w:t>
+      </w:r>
+      <w:proofErr w:type="spellStart"/>
+      <w:r>
+        <w:rPr>
+          <w:rFonts w:ascii="Consolas" w:eastAsia="Times New Roman" w:hAnsi="Consolas" w:cs="Courier New"/>
+          <w:color w:val="1B1B1B"/>
+          <w:spacing w:val="-1"/>
+          <w:sz w:val="20"/>
+          <w:szCs w:val="20"/>
+          <w:lang w:eastAsia="en-GB"/>
+        </w:rPr>
+        <w:t>o</w:t>
+      </w:r>
+      <w:r>
+        <w:rPr>
+          <w:rFonts w:ascii="Consolas" w:eastAsia="Times New Roman" w:hAnsi="Consolas" w:cs="Courier New"/>
+          <w:color w:val="6D6D6D"/>
+          <w:spacing w:val="-1"/>
+          <w:sz w:val="20"/>
+          <w:szCs w:val="20"/>
+          <w:lang w:eastAsia="en-GB"/>
+        </w:rPr>
+        <w:t>.</w:t>
+      </w:r>
+      <w:r>
+        <w:rPr>
+          <w:rFonts w:ascii="Consolas" w:eastAsia="Times New Roman" w:hAnsi="Consolas" w:cs="Courier New"/>
+          <w:color w:val="DB000E"/>
+          <w:spacing w:val="-1"/>
+          <w:sz w:val="20"/>
+          <w:szCs w:val="20"/>
+          <w:lang w:eastAsia="en-GB"/>
+        </w:rPr>
+        <w:t>h</w:t>
+      </w:r>
+      <w:proofErr w:type="spellEnd"/>
+      <w:r>
+        <w:rPr>
+          <w:rFonts w:ascii="Consolas" w:eastAsia="Times New Roman" w:hAnsi="Consolas" w:cs="Courier New"/>
+          <w:color w:val="6D6D6D"/>
+          <w:spacing w:val="-1"/>
+          <w:sz w:val="20"/>
+          <w:szCs w:val="20"/>
+          <w:lang w:eastAsia="en-GB"/>
+        </w:rPr>
+        <w:t>());</w:t>
+      </w:r>
+      <w:r>
+        <w:rPr>
+          <w:rFonts w:ascii="Consolas" w:eastAsia="Times New Roman" w:hAnsi="Consolas" w:cs="Courier New"/>
+          <w:color w:val="1B1B1B"/>
+          <w:spacing w:val="-1"/>
+          <w:sz w:val="20"/>
+          <w:szCs w:val="20"/>
+          <w:lang w:eastAsia="en-GB"/>
+        </w:rPr>
+        <w:t xml:space="preserve"> </w:t>
+      </w:r>
+      <w:r>
+        <w:rPr>
+          <w:rFonts w:ascii="Consolas" w:eastAsia="Times New Roman" w:hAnsi="Consolas" w:cs="Courier New"/>
+          <w:color w:val="6D6D6D"/>
+          <w:spacing w:val="-1"/>
+          <w:sz w:val="20"/>
+          <w:szCs w:val="20"/>
+          <w:lang w:eastAsia="en-GB"/>
+        </w:rPr>
+        <w:t xml:space="preserve">// 37,37, </w:t>
+      </w:r>
+      <w:proofErr w:type="spellStart"/>
+      <w:r>
+        <w:rPr>
+          <w:rFonts w:ascii="Consolas" w:eastAsia="Times New Roman" w:hAnsi="Consolas" w:cs="Courier New"/>
+          <w:color w:val="6D6D6D"/>
+          <w:spacing w:val="-1"/>
+          <w:sz w:val="20"/>
+          <w:szCs w:val="20"/>
+          <w:lang w:eastAsia="en-GB"/>
+        </w:rPr>
+        <w:t>azerty</w:t>
+      </w:r>
+      <w:proofErr w:type="spellEnd"/>
+      <w:r>
+        <w:rPr>
+          <w:rFonts w:ascii="Consolas" w:eastAsia="Times New Roman" w:hAnsi="Consolas" w:cs="Courier New"/>
+          <w:color w:val="6D6D6D"/>
+          <w:spacing w:val="-1"/>
+          <w:sz w:val="20"/>
+          <w:szCs w:val="20"/>
+          <w:lang w:eastAsia="en-GB"/>
+        </w:rPr>
+        <w:t xml:space="preserve">, </w:t>
+      </w:r>
+      <w:proofErr w:type="spellStart"/>
+      <w:r>
+        <w:rPr>
+          <w:rFonts w:ascii="Consolas" w:eastAsia="Times New Roman" w:hAnsi="Consolas" w:cs="Courier New"/>
+          <w:color w:val="6D6D6D"/>
+          <w:spacing w:val="-1"/>
+          <w:sz w:val="20"/>
+          <w:szCs w:val="20"/>
+          <w:lang w:eastAsia="en-GB"/>
+        </w:rPr>
+        <w:t>azerty</w:t>
+      </w:r>
+      <w:proofErr w:type="spellEnd"/>
+    </w:p>
+    <w:p>
+      <w:pPr>
+        <w:pStyle w:val="ListParagraph"/>
+        <w:numPr>
+          <w:ilvl w:val="0"/>
+          <w:numId w:val="40"/>
+        </w:numPr>
+      </w:pPr>
+      <w:r>
+        <w:t>Arrow Functions</w:t>
+      </w:r>
+    </w:p>
+    <w:p>
+      <w:r>
+        <w:t xml:space="preserve">In arrow functions, this retains the value of the enclosing lexical context’s this. If global code, will be set to global object. </w:t>
+      </w:r>
+      <w:r>
+        <w:t xml:space="preserve">I.E. In an arrow function, this takes on the value of what is outside its scope. </w:t>
+      </w:r>
+    </w:p>
+    <w:p>
+      <w:pPr>
+        <w:pStyle w:val="ListParagraph"/>
+        <w:numPr>
+          <w:ilvl w:val="0"/>
+          <w:numId w:val="40"/>
+        </w:numPr>
+      </w:pPr>
+      <w:r>
+        <w:t xml:space="preserve">This in </w:t>
+      </w:r>
+      <w:proofErr w:type="spellStart"/>
+      <w:r>
         <w:t>onclick</w:t>
       </w:r>
       <w:proofErr w:type="spellEnd"/>
@@ -7735,6 +9461,170 @@
       <w:r>
         <w:t xml:space="preserve"> have different values.</w:t>
       </w:r>
+      <w:r>
+        <w:t xml:space="preserve"> In </w:t>
+      </w:r>
+      <w:proofErr w:type="spellStart"/>
+      <w:r>
+        <w:t>addEventListener</w:t>
+      </w:r>
+      <w:proofErr w:type="spellEnd"/>
+      <w:r>
+        <w:t xml:space="preserve"> this refers to undefined while in </w:t>
+      </w:r>
+      <w:proofErr w:type="spellStart"/>
+      <w:r>
+        <w:t>onclick</w:t>
+      </w:r>
+      <w:proofErr w:type="spellEnd"/>
+      <w:r>
+        <w:t xml:space="preserve">, it takes on the value of the object that it is being called on. The rationale for this is because in </w:t>
+      </w:r>
+      <w:proofErr w:type="spellStart"/>
+      <w:r>
+        <w:t>addEventListener</w:t>
+      </w:r>
+      <w:proofErr w:type="spellEnd"/>
+      <w:r>
+        <w:t xml:space="preserve">, this is called on an arrow function and it is taking on the value of its enclosing lexical scope. In our case, </w:t>
+      </w:r>
+      <w:proofErr w:type="spellStart"/>
+      <w:r>
+        <w:t>addEventListener</w:t>
+      </w:r>
+      <w:proofErr w:type="spellEnd"/>
+      <w:r>
+        <w:t xml:space="preserve"> this is not set and in strict mode hence undefined. </w:t>
+      </w:r>
+    </w:p>
+    <w:p>
+      <w:r>
+        <w:lastRenderedPageBreak/>
+        <w:t xml:space="preserve">Meanwhile, </w:t>
+      </w:r>
+      <w:proofErr w:type="spellStart"/>
+      <w:r>
+        <w:t>onclick</w:t>
+      </w:r>
+      <w:proofErr w:type="spellEnd"/>
+      <w:r>
+        <w:t xml:space="preserve"> </w:t>
+      </w:r>
+      <w:r>
+        <w:t xml:space="preserve">is a method attached to the element button and this refers to the object that is being called in our case button. </w:t>
+      </w:r>
+    </w:p>
+    <w:p>
+      <w:r>
+        <w:t xml:space="preserve">If you want to use </w:t>
+      </w:r>
+      <w:proofErr w:type="spellStart"/>
+      <w:r>
+        <w:t>addEventListener</w:t>
+      </w:r>
+      <w:proofErr w:type="spellEnd"/>
+      <w:r>
+        <w:t xml:space="preserve"> you can use bind or call to set the value of this before having call. </w:t>
+      </w:r>
+    </w:p>
+    <w:p>
+      <w:pPr>
+        <w:rPr>
+          <w:b/>
+        </w:rPr>
+      </w:pPr>
+      <w:r>
+        <w:rPr>
+          <w:b/>
+        </w:rPr>
+        <w:t xml:space="preserve">Making Content Editable </w:t>
+      </w:r>
+    </w:p>
+    <w:p>
+      <w:r>
+        <w:t xml:space="preserve">Set the </w:t>
+      </w:r>
+      <w:proofErr w:type="spellStart"/>
+      <w:r>
+        <w:t>contenteditable</w:t>
+      </w:r>
+      <w:proofErr w:type="spellEnd"/>
+      <w:r>
+        <w:t xml:space="preserve"> attribute on nearly any HTML element to make it editable. </w:t>
+      </w:r>
+    </w:p>
+    <w:p>
+      <w:r>
+        <w:t xml:space="preserve">When </w:t>
+      </w:r>
+      <w:proofErr w:type="spellStart"/>
+      <w:r>
+        <w:t>contenteditable</w:t>
+      </w:r>
+      <w:proofErr w:type="spellEnd"/>
+      <w:r>
+        <w:t xml:space="preserve"> set to true, the </w:t>
+      </w:r>
+      <w:proofErr w:type="spellStart"/>
+      <w:proofErr w:type="gramStart"/>
+      <w:r>
+        <w:t>document.execCommand</w:t>
+      </w:r>
+      <w:proofErr w:type="spellEnd"/>
+      <w:r>
+        <w:t>(</w:t>
+      </w:r>
+      <w:proofErr w:type="gramEnd"/>
+      <w:r>
+        <w:t>) method is made available. Allows programmer to run commands to manipulate the contents of the editable region. Most commands affects the documents selection while others insert new elements or affect an entire line.</w:t>
+      </w:r>
+    </w:p>
+    <w:p>
+      <w:r>
+        <w:t xml:space="preserve">Logic -&gt; Create new button for edit. Click on edit and it will switch </w:t>
+      </w:r>
+      <w:proofErr w:type="spellStart"/>
+      <w:r>
+        <w:t>contenteditable</w:t>
+      </w:r>
+      <w:proofErr w:type="spellEnd"/>
+      <w:r>
+        <w:t xml:space="preserve"> to true. </w:t>
+      </w:r>
+      <w:r>
+        <w:t xml:space="preserve">Would also change HTML of button from edit to save. Delete the initial event handler attached to edit. Add new event handler to save. New event handler to save should send API call to change content in database, as well as set </w:t>
+      </w:r>
+      <w:proofErr w:type="spellStart"/>
+      <w:r>
+        <w:t>contenteditable</w:t>
+      </w:r>
+      <w:proofErr w:type="spellEnd"/>
+      <w:r>
+        <w:t xml:space="preserve"> to false. Then delete current event handler and attached new event handler</w:t>
+      </w:r>
+    </w:p>
+    <w:p>
+      <w:r>
+        <w:t xml:space="preserve">Logic for API -&gt; request body should take in </w:t>
+      </w:r>
+      <w:proofErr w:type="spellStart"/>
+      <w:r>
+        <w:t>postID</w:t>
+      </w:r>
+      <w:proofErr w:type="spellEnd"/>
+      <w:r>
+        <w:t xml:space="preserve">. Check whether request is PUT method. If not return error. -&gt; Take </w:t>
+      </w:r>
+      <w:proofErr w:type="spellStart"/>
+      <w:r>
+        <w:t>postId</w:t>
+      </w:r>
+      <w:proofErr w:type="spellEnd"/>
+      <w:r>
+        <w:t xml:space="preserve"> and query DB. If no such post ID then return error. If such a DB exists, then </w:t>
+      </w:r>
+      <w:bookmarkStart w:id="0" w:name="_GoBack"/>
+      <w:bookmarkEnd w:id="0"/>
     </w:p>
     <w:sectPr>
       <w:pgSz w:w="11906" w:h="16838"/>
@@ -9974,6 +11864,95 @@
     </w:lvl>
   </w:abstractNum>
   <w:abstractNum w:abstractNumId="25">
+    <w:nsid w:val="4FBD4B86"/>
+    <w:multiLevelType w:val="hybridMultilevel"/>
+    <w:tmpl w:val="5A90D44C"/>
+    <w:lvl w:ilvl="0" w:tplc="49103AC0">
+      <w:start w:val="1"/>
+      <w:numFmt w:val="upperRoman"/>
+      <w:lvlText w:val="%1)"/>
+      <w:lvlJc w:val="left"/>
+      <w:pPr>
+        <w:ind w:left="1080" w:hanging="720"/>
+      </w:pPr>
+      <w:rPr>
+        <w:rFonts w:hint="default"/>
+      </w:rPr>
+    </w:lvl>
+    <w:lvl w:ilvl="1" w:tplc="08090019">
+      <w:start w:val="1"/>
+      <w:numFmt w:val="lowerLetter"/>
+      <w:lvlText w:val="%2."/>
+      <w:lvlJc w:val="left"/>
+      <w:pPr>
+        <w:ind w:left="1440" w:hanging="360"/>
+      </w:pPr>
+    </w:lvl>
+    <w:lvl w:ilvl="2" w:tplc="0809001B" w:tentative="1">
+      <w:start w:val="1"/>
+      <w:numFmt w:val="lowerRoman"/>
+      <w:lvlText w:val="%3."/>
+      <w:lvlJc w:val="right"/>
+      <w:pPr>
+        <w:ind w:left="2160" w:hanging="180"/>
+      </w:pPr>
+    </w:lvl>
+    <w:lvl w:ilvl="3" w:tplc="0809000F" w:tentative="1">
+      <w:start w:val="1"/>
+      <w:numFmt w:val="decimal"/>
+      <w:lvlText w:val="%4."/>
+      <w:lvlJc w:val="left"/>
+      <w:pPr>
+        <w:ind w:left="2880" w:hanging="360"/>
+      </w:pPr>
+    </w:lvl>
+    <w:lvl w:ilvl="4" w:tplc="08090019" w:tentative="1">
+      <w:start w:val="1"/>
+      <w:numFmt w:val="lowerLetter"/>
+      <w:lvlText w:val="%5."/>
+      <w:lvlJc w:val="left"/>
+      <w:pPr>
+        <w:ind w:left="3600" w:hanging="360"/>
+      </w:pPr>
+    </w:lvl>
+    <w:lvl w:ilvl="5" w:tplc="0809001B" w:tentative="1">
+      <w:start w:val="1"/>
+      <w:numFmt w:val="lowerRoman"/>
+      <w:lvlText w:val="%6."/>
+      <w:lvlJc w:val="right"/>
+      <w:pPr>
+        <w:ind w:left="4320" w:hanging="180"/>
+      </w:pPr>
+    </w:lvl>
+    <w:lvl w:ilvl="6" w:tplc="0809000F" w:tentative="1">
+      <w:start w:val="1"/>
+      <w:numFmt w:val="decimal"/>
+      <w:lvlText w:val="%7."/>
+      <w:lvlJc w:val="left"/>
+      <w:pPr>
+        <w:ind w:left="5040" w:hanging="360"/>
+      </w:pPr>
+    </w:lvl>
+    <w:lvl w:ilvl="7" w:tplc="08090019" w:tentative="1">
+      <w:start w:val="1"/>
+      <w:numFmt w:val="lowerLetter"/>
+      <w:lvlText w:val="%8."/>
+      <w:lvlJc w:val="left"/>
+      <w:pPr>
+        <w:ind w:left="5760" w:hanging="360"/>
+      </w:pPr>
+    </w:lvl>
+    <w:lvl w:ilvl="8" w:tplc="0809001B" w:tentative="1">
+      <w:start w:val="1"/>
+      <w:numFmt w:val="lowerRoman"/>
+      <w:lvlText w:val="%9."/>
+      <w:lvlJc w:val="right"/>
+      <w:pPr>
+        <w:ind w:left="6480" w:hanging="180"/>
+      </w:pPr>
+    </w:lvl>
+  </w:abstractNum>
+  <w:abstractNum w:abstractNumId="26">
     <w:nsid w:val="57E410C1"/>
     <w:multiLevelType w:val="hybridMultilevel"/>
     <w:tmpl w:val="289896DA"/>
@@ -10062,7 +12041,7 @@
       </w:pPr>
     </w:lvl>
   </w:abstractNum>
-  <w:abstractNum w:abstractNumId="26">
+  <w:abstractNum w:abstractNumId="27">
     <w:nsid w:val="58CC6515"/>
     <w:multiLevelType w:val="hybridMultilevel"/>
     <w:tmpl w:val="6670423E"/>
@@ -10151,7 +12130,7 @@
       </w:pPr>
     </w:lvl>
   </w:abstractNum>
-  <w:abstractNum w:abstractNumId="27">
+  <w:abstractNum w:abstractNumId="28">
     <w:nsid w:val="5CCA09B6"/>
     <w:multiLevelType w:val="hybridMultilevel"/>
     <w:tmpl w:val="3078E302"/>
@@ -10240,7 +12219,7 @@
       </w:pPr>
     </w:lvl>
   </w:abstractNum>
-  <w:abstractNum w:abstractNumId="28">
+  <w:abstractNum w:abstractNumId="29">
     <w:nsid w:val="61B05A60"/>
     <w:multiLevelType w:val="hybridMultilevel"/>
     <w:tmpl w:val="D02E0A24"/>
@@ -10329,7 +12308,7 @@
       </w:pPr>
     </w:lvl>
   </w:abstractNum>
-  <w:abstractNum w:abstractNumId="29">
+  <w:abstractNum w:abstractNumId="30">
     <w:nsid w:val="624255BD"/>
     <w:multiLevelType w:val="hybridMultilevel"/>
     <w:tmpl w:val="C4C4190C"/>
@@ -10418,7 +12397,7 @@
       </w:pPr>
     </w:lvl>
   </w:abstractNum>
-  <w:abstractNum w:abstractNumId="30">
+  <w:abstractNum w:abstractNumId="31">
     <w:nsid w:val="68514A53"/>
     <w:multiLevelType w:val="hybridMultilevel"/>
     <w:tmpl w:val="22348B08"/>
@@ -10507,7 +12486,7 @@
       </w:pPr>
     </w:lvl>
   </w:abstractNum>
-  <w:abstractNum w:abstractNumId="31">
+  <w:abstractNum w:abstractNumId="32">
     <w:nsid w:val="695703F6"/>
     <w:multiLevelType w:val="hybridMultilevel"/>
     <w:tmpl w:val="427C079A"/>
@@ -10596,7 +12575,7 @@
       </w:pPr>
     </w:lvl>
   </w:abstractNum>
-  <w:abstractNum w:abstractNumId="32">
+  <w:abstractNum w:abstractNumId="33">
     <w:nsid w:val="6BAB5F5B"/>
     <w:multiLevelType w:val="hybridMultilevel"/>
     <w:tmpl w:val="FEDA9ED2"/>
@@ -10685,7 +12664,7 @@
       </w:pPr>
     </w:lvl>
   </w:abstractNum>
-  <w:abstractNum w:abstractNumId="33">
+  <w:abstractNum w:abstractNumId="34">
     <w:nsid w:val="6E1F66EC"/>
     <w:multiLevelType w:val="hybridMultilevel"/>
     <w:tmpl w:val="8800105A"/>
@@ -10774,7 +12753,7 @@
       </w:pPr>
     </w:lvl>
   </w:abstractNum>
-  <w:abstractNum w:abstractNumId="34">
+  <w:abstractNum w:abstractNumId="35">
     <w:nsid w:val="74C44B67"/>
     <w:multiLevelType w:val="hybridMultilevel"/>
     <w:tmpl w:val="1B5E3F2C"/>
@@ -10863,7 +12842,7 @@
       </w:pPr>
     </w:lvl>
   </w:abstractNum>
-  <w:abstractNum w:abstractNumId="35">
+  <w:abstractNum w:abstractNumId="36">
     <w:nsid w:val="75062EC0"/>
     <w:multiLevelType w:val="hybridMultilevel"/>
     <w:tmpl w:val="A90CB4EE"/>
@@ -10952,7 +12931,7 @@
       </w:pPr>
     </w:lvl>
   </w:abstractNum>
-  <w:abstractNum w:abstractNumId="36">
+  <w:abstractNum w:abstractNumId="37">
     <w:nsid w:val="76CB2133"/>
     <w:multiLevelType w:val="hybridMultilevel"/>
     <w:tmpl w:val="CB367250"/>
@@ -11041,7 +13020,7 @@
       </w:pPr>
     </w:lvl>
   </w:abstractNum>
-  <w:abstractNum w:abstractNumId="37">
+  <w:abstractNum w:abstractNumId="38">
     <w:nsid w:val="77A65BD7"/>
     <w:multiLevelType w:val="hybridMultilevel"/>
     <w:tmpl w:val="E0CC7FEE"/>
@@ -11130,7 +13109,7 @@
       </w:pPr>
     </w:lvl>
   </w:abstractNum>
-  <w:abstractNum w:abstractNumId="38">
+  <w:abstractNum w:abstractNumId="39">
     <w:nsid w:val="783C6E36"/>
     <w:multiLevelType w:val="hybridMultilevel"/>
     <w:tmpl w:val="4964E154"/>
@@ -11219,7 +13198,7 @@
       </w:pPr>
     </w:lvl>
   </w:abstractNum>
-  <w:abstractNum w:abstractNumId="39">
+  <w:abstractNum w:abstractNumId="40">
     <w:nsid w:val="7A95021C"/>
     <w:multiLevelType w:val="hybridMultilevel"/>
     <w:tmpl w:val="225C93A8"/>
@@ -11332,7 +13311,7 @@
       </w:rPr>
     </w:lvl>
   </w:abstractNum>
-  <w:abstractNum w:abstractNumId="40">
+  <w:abstractNum w:abstractNumId="41">
     <w:nsid w:val="7AFD197D"/>
     <w:multiLevelType w:val="hybridMultilevel"/>
     <w:tmpl w:val="83E0919E"/>
@@ -11425,19 +13404,19 @@
     <w:abstractNumId w:val="7"/>
   </w:num>
   <w:num w:numId="2">
-    <w:abstractNumId w:val="33"/>
+    <w:abstractNumId w:val="34"/>
   </w:num>
   <w:num w:numId="3">
     <w:abstractNumId w:val="16"/>
   </w:num>
   <w:num w:numId="4">
-    <w:abstractNumId w:val="37"/>
+    <w:abstractNumId w:val="38"/>
   </w:num>
   <w:num w:numId="5">
-    <w:abstractNumId w:val="39"/>
+    <w:abstractNumId w:val="40"/>
   </w:num>
   <w:num w:numId="6">
-    <w:abstractNumId w:val="25"/>
+    <w:abstractNumId w:val="26"/>
   </w:num>
   <w:num w:numId="7">
     <w:abstractNumId w:val="2"/>
@@ -11446,13 +13425,13 @@
     <w:abstractNumId w:val="15"/>
   </w:num>
   <w:num w:numId="9">
-    <w:abstractNumId w:val="35"/>
+    <w:abstractNumId w:val="36"/>
   </w:num>
   <w:num w:numId="10">
-    <w:abstractNumId w:val="30"/>
+    <w:abstractNumId w:val="31"/>
   </w:num>
   <w:num w:numId="11">
-    <w:abstractNumId w:val="32"/>
+    <w:abstractNumId w:val="33"/>
   </w:num>
   <w:num w:numId="12">
     <w:abstractNumId w:val="18"/>
@@ -11470,31 +13449,31 @@
     <w:abstractNumId w:val="22"/>
   </w:num>
   <w:num w:numId="17">
-    <w:abstractNumId w:val="26"/>
+    <w:abstractNumId w:val="27"/>
   </w:num>
   <w:num w:numId="18">
     <w:abstractNumId w:val="20"/>
   </w:num>
   <w:num w:numId="19">
-    <w:abstractNumId w:val="31"/>
+    <w:abstractNumId w:val="32"/>
   </w:num>
   <w:num w:numId="20">
     <w:abstractNumId w:val="4"/>
   </w:num>
   <w:num w:numId="21">
-    <w:abstractNumId w:val="28"/>
+    <w:abstractNumId w:val="29"/>
   </w:num>
   <w:num w:numId="22">
-    <w:abstractNumId w:val="40"/>
+    <w:abstractNumId w:val="41"/>
   </w:num>
   <w:num w:numId="23">
     <w:abstractNumId w:val="21"/>
   </w:num>
   <w:num w:numId="24">
-    <w:abstractNumId w:val="38"/>
+    <w:abstractNumId w:val="39"/>
   </w:num>
   <w:num w:numId="25">
-    <w:abstractNumId w:val="29"/>
+    <w:abstractNumId w:val="30"/>
   </w:num>
   <w:num w:numId="26">
     <w:abstractNumId w:val="9"/>
@@ -11506,7 +13485,7 @@
     <w:abstractNumId w:val="3"/>
   </w:num>
   <w:num w:numId="29">
-    <w:abstractNumId w:val="34"/>
+    <w:abstractNumId w:val="35"/>
   </w:num>
   <w:num w:numId="30">
     <w:abstractNumId w:val="8"/>
@@ -11518,7 +13497,7 @@
     <w:abstractNumId w:val="1"/>
   </w:num>
   <w:num w:numId="33">
-    <w:abstractNumId w:val="27"/>
+    <w:abstractNumId w:val="28"/>
   </w:num>
   <w:num w:numId="34">
     <w:abstractNumId w:val="0"/>
@@ -11542,7 +13521,10 @@
     <w:abstractNumId w:val="12"/>
   </w:num>
   <w:num w:numId="41">
-    <w:abstractNumId w:val="36"/>
+    <w:abstractNumId w:val="37"/>
+  </w:num>
+  <w:num w:numId="42">
+    <w:abstractNumId w:val="25"/>
   </w:num>
 </w:numbering>
 </file>
@@ -12100,6 +14082,24 @@
     <w:basedOn w:val="DefaultParagraphFont"/>
     <w:rsid w:val="000E532D"/>
   </w:style>
+  <w:style w:type="character" w:styleId="HTMLCode">
+    <w:name w:val="HTML Code"/>
+    <w:basedOn w:val="DefaultParagraphFont"/>
+    <w:uiPriority w:val="99"/>
+    <w:semiHidden/>
+    <w:unhideWhenUsed/>
+    <w:rsid w:val="009C0748"/>
+    <w:rPr>
+      <w:rFonts w:ascii="Courier New" w:eastAsia="Times New Roman" w:hAnsi="Courier New" w:cs="Courier New"/>
+      <w:sz w:val="20"/>
+      <w:szCs w:val="20"/>
+    </w:rPr>
+  </w:style>
+  <w:style w:type="character" w:customStyle="1" w:styleId="token">
+    <w:name w:val="token"/>
+    <w:basedOn w:val="DefaultParagraphFont"/>
+    <w:rsid w:val="009C0748"/>
+  </w:style>
 </w:styles>
 </file>
 

</xml_diff>